<commit_message>
update api calls and component structure
</commit_message>
<xml_diff>
--- a/proposal/Projectday Proposal Revised.docx
+++ b/proposal/Projectday Proposal Revised.docx
@@ -40,12 +40,6 @@
             <w:insideH w:val="single" w:color="auto" w:sz="4" w:space="0"/>
             <w:insideV w:val="single" w:color="auto" w:sz="4" w:space="0"/>
           </w:tblBorders>
-          <w:tblCellMar>
-            <w:top w:w="0" w:type="dxa"/>
-            <w:left w:w="108" w:type="dxa"/>
-            <w:bottom w:w="0" w:type="dxa"/>
-            <w:right w:w="108" w:type="dxa"/>
-          </w:tblCellMar>
         </w:tblPrEx>
         <w:trPr>
           <w:trHeight w:val="652" w:hRule="atLeast"/>
@@ -79,19 +73,7 @@
                 <w:rtl/>
                 <w:lang w:bidi="fa-IR"/>
               </w:rPr>
-              <w:t xml:space="preserve">1- </w:t>
-            </w:r>
-            <w:r>
-              <w:rPr>
-                <w:rFonts w:hint="cs" w:cs="Far.Nazanin"/>
-                <w:b/>
-                <w:bCs/>
-                <w:sz w:val="36"/>
-                <w:szCs w:val="36"/>
-                <w:rtl/>
-                <w:lang w:bidi="fa-IR"/>
-              </w:rPr>
-              <w:t>عنوان پروژه کارشناسی:</w:t>
+              <w:t>1- عنوان پروژه کارشناسی:</w:t>
             </w:r>
             <w:r>
               <w:rPr>
@@ -1126,7 +1108,6 @@
                 <w:spacing w:val="0"/>
                 <w:sz w:val="28"/>
                 <w:szCs w:val="28"/>
-                <w:bdr w:val="none" w:color="auto" w:sz="0" w:space="0"/>
                 <w:shd w:val="clear" w:fill="FFFFFF"/>
                 <w:rtl/>
                 <w:cs/>
@@ -1143,7 +1124,6 @@
                 <w:spacing w:val="0"/>
                 <w:sz w:val="28"/>
                 <w:szCs w:val="28"/>
-                <w:bdr w:val="none" w:color="auto" w:sz="0" w:space="0"/>
                 <w:shd w:val="clear" w:fill="FFFFFF"/>
                 <w:rtl/>
                 <w:cs/>
@@ -1167,24 +1147,21 @@
                 <w:spacing w:val="0"/>
                 <w:sz w:val="28"/>
                 <w:szCs w:val="28"/>
-                <w:bdr w:val="none" w:color="auto" w:sz="0" w:space="0"/>
-                <w:shd w:val="clear" w:fill="FFFFFF"/>
-                <w:rtl/>
-                <w:cs w:val="0"/>
-                <w:lang/>
-              </w:rPr>
-            </w:pPr>
-            <w:r>
-              <w:rPr>
-                <w:rFonts w:hint="cs" w:ascii="Times New Roman" w:hAnsi="Times New Roman" w:cs="Far.Nazanin"/>
-                <w:i w:val="0"/>
-                <w:iCs w:val="0"/>
-                <w:caps w:val="0"/>
-                <w:color w:val="000000"/>
-                <w:spacing w:val="0"/>
-                <w:sz w:val="28"/>
-                <w:szCs w:val="28"/>
-                <w:bdr w:val="none" w:color="auto" w:sz="0" w:space="0"/>
+                <w:shd w:val="clear" w:fill="FFFFFF"/>
+                <w:rtl/>
+                <w:cs w:val="0"/>
+              </w:rPr>
+            </w:pPr>
+            <w:r>
+              <w:rPr>
+                <w:rFonts w:hint="cs" w:ascii="Times New Roman" w:hAnsi="Times New Roman" w:cs="Far.Nazanin"/>
+                <w:i w:val="0"/>
+                <w:iCs w:val="0"/>
+                <w:caps w:val="0"/>
+                <w:color w:val="000000"/>
+                <w:spacing w:val="0"/>
+                <w:sz w:val="28"/>
+                <w:szCs w:val="28"/>
                 <w:shd w:val="clear" w:fill="FFFFFF"/>
                 <w:rtl/>
                 <w:cs/>
@@ -1202,11 +1179,9 @@
                 <w:spacing w:val="0"/>
                 <w:sz w:val="28"/>
                 <w:szCs w:val="28"/>
-                <w:bdr w:val="none" w:color="auto" w:sz="0" w:space="0"/>
-                <w:shd w:val="clear" w:fill="FFFFFF"/>
-                <w:rtl/>
-                <w:cs w:val="0"/>
-                <w:lang/>
+                <w:shd w:val="clear" w:fill="FFFFFF"/>
+                <w:rtl/>
+                <w:cs w:val="0"/>
               </w:rPr>
               <w:t>‌</w:t>
             </w:r>
@@ -1220,7 +1195,6 @@
                 <w:spacing w:val="0"/>
                 <w:sz w:val="28"/>
                 <w:szCs w:val="28"/>
-                <w:bdr w:val="none" w:color="auto" w:sz="0" w:space="0"/>
                 <w:shd w:val="clear" w:fill="FFFFFF"/>
                 <w:rtl/>
                 <w:cs/>
@@ -1238,7 +1212,6 @@
                 <w:spacing w:val="0"/>
                 <w:sz w:val="28"/>
                 <w:szCs w:val="28"/>
-                <w:bdr w:val="none" w:color="auto" w:sz="0" w:space="0"/>
                 <w:shd w:val="clear" w:fill="FFFFFF"/>
                 <w:rtl w:val="0"/>
                 <w:cs w:val="0"/>
@@ -1256,7 +1229,6 @@
                 <w:spacing w:val="0"/>
                 <w:sz w:val="28"/>
                 <w:szCs w:val="28"/>
-                <w:bdr w:val="none" w:color="auto" w:sz="0" w:space="0"/>
                 <w:shd w:val="clear" w:fill="FFFFFF"/>
                 <w:rtl/>
                 <w:cs/>
@@ -1274,7 +1246,6 @@
                 <w:spacing w:val="0"/>
                 <w:sz w:val="28"/>
                 <w:szCs w:val="28"/>
-                <w:bdr w:val="none" w:color="auto" w:sz="0" w:space="0"/>
                 <w:shd w:val="clear" w:fill="FFFFFF"/>
                 <w:rtl w:val="0"/>
                 <w:cs w:val="0"/>
@@ -1292,11 +1263,9 @@
                 <w:spacing w:val="0"/>
                 <w:sz w:val="28"/>
                 <w:szCs w:val="28"/>
-                <w:bdr w:val="none" w:color="auto" w:sz="0" w:space="0"/>
-                <w:shd w:val="clear" w:fill="FFFFFF"/>
-                <w:rtl/>
-                <w:cs w:val="0"/>
-                <w:lang/>
+                <w:shd w:val="clear" w:fill="FFFFFF"/>
+                <w:rtl/>
+                <w:cs w:val="0"/>
               </w:rPr>
               <w:t>‌</w:t>
             </w:r>
@@ -1310,7 +1279,6 @@
                 <w:spacing w:val="0"/>
                 <w:sz w:val="28"/>
                 <w:szCs w:val="28"/>
-                <w:bdr w:val="none" w:color="auto" w:sz="0" w:space="0"/>
                 <w:shd w:val="clear" w:fill="FFFFFF"/>
                 <w:rtl/>
                 <w:cs/>
@@ -1328,11 +1296,9 @@
                 <w:spacing w:val="0"/>
                 <w:sz w:val="28"/>
                 <w:szCs w:val="28"/>
-                <w:bdr w:val="none" w:color="auto" w:sz="0" w:space="0"/>
-                <w:shd w:val="clear" w:fill="FFFFFF"/>
-                <w:rtl/>
-                <w:cs w:val="0"/>
-                <w:lang/>
+                <w:shd w:val="clear" w:fill="FFFFFF"/>
+                <w:rtl/>
+                <w:cs w:val="0"/>
               </w:rPr>
               <w:t>.</w:t>
             </w:r>
@@ -1352,7 +1318,6 @@
                 <w:spacing w:val="0"/>
                 <w:sz w:val="28"/>
                 <w:szCs w:val="28"/>
-                <w:bdr w:val="none" w:color="auto" w:sz="0" w:space="0"/>
                 <w:shd w:val="clear" w:fill="FFFFFF"/>
                 <w:rtl w:val="0"/>
                 <w:cs w:val="0"/>
@@ -1369,7 +1334,6 @@
                 <w:spacing w:val="0"/>
                 <w:sz w:val="28"/>
                 <w:szCs w:val="28"/>
-                <w:bdr w:val="none" w:color="auto" w:sz="0" w:space="0"/>
                 <w:shd w:val="clear" w:fill="FFFFFF"/>
                 <w:rtl/>
                 <w:cs/>
@@ -1387,7 +1351,6 @@
                 <w:spacing w:val="0"/>
                 <w:sz w:val="28"/>
                 <w:szCs w:val="28"/>
-                <w:bdr w:val="none" w:color="auto" w:sz="0" w:space="0"/>
                 <w:shd w:val="clear" w:fill="FFFFFF"/>
                 <w:rtl w:val="0"/>
                 <w:cs w:val="0"/>
@@ -1405,7 +1368,6 @@
                 <w:spacing w:val="0"/>
                 <w:sz w:val="28"/>
                 <w:szCs w:val="28"/>
-                <w:bdr w:val="none" w:color="auto" w:sz="0" w:space="0"/>
                 <w:shd w:val="clear" w:fill="FFFFFF"/>
                 <w:rtl/>
                 <w:cs/>
@@ -1423,7 +1385,6 @@
                 <w:spacing w:val="0"/>
                 <w:sz w:val="28"/>
                 <w:szCs w:val="28"/>
-                <w:bdr w:val="none" w:color="auto" w:sz="0" w:space="0"/>
                 <w:shd w:val="clear" w:fill="FFFFFF"/>
                 <w:rtl/>
                 <w:cs w:val="0"/>
@@ -1441,7 +1402,6 @@
                 <w:spacing w:val="0"/>
                 <w:sz w:val="28"/>
                 <w:szCs w:val="28"/>
-                <w:bdr w:val="none" w:color="auto" w:sz="0" w:space="0"/>
                 <w:shd w:val="clear" w:fill="FFFFFF"/>
                 <w:rtl/>
                 <w:cs/>
@@ -1459,7 +1419,6 @@
                 <w:spacing w:val="0"/>
                 <w:sz w:val="28"/>
                 <w:szCs w:val="28"/>
-                <w:bdr w:val="none" w:color="auto" w:sz="0" w:space="0"/>
                 <w:shd w:val="clear" w:fill="FFFFFF"/>
                 <w:rtl w:val="0"/>
                 <w:cs w:val="0"/>
@@ -1483,24 +1442,21 @@
                 <w:spacing w:val="0"/>
                 <w:sz w:val="28"/>
                 <w:szCs w:val="28"/>
-                <w:bdr w:val="none" w:color="auto" w:sz="0" w:space="0"/>
-                <w:shd w:val="clear" w:fill="FFFFFF"/>
-                <w:rtl/>
-                <w:cs w:val="0"/>
-                <w:lang/>
-              </w:rPr>
-            </w:pPr>
-            <w:r>
-              <w:rPr>
-                <w:rFonts w:hint="cs" w:ascii="Times New Roman" w:hAnsi="Times New Roman" w:cs="Far.Nazanin"/>
-                <w:i w:val="0"/>
-                <w:iCs w:val="0"/>
-                <w:caps w:val="0"/>
-                <w:color w:val="000000"/>
-                <w:spacing w:val="0"/>
-                <w:sz w:val="28"/>
-                <w:szCs w:val="28"/>
-                <w:bdr w:val="none" w:color="auto" w:sz="0" w:space="0"/>
+                <w:shd w:val="clear" w:fill="FFFFFF"/>
+                <w:rtl/>
+                <w:cs w:val="0"/>
+              </w:rPr>
+            </w:pPr>
+            <w:r>
+              <w:rPr>
+                <w:rFonts w:hint="cs" w:ascii="Times New Roman" w:hAnsi="Times New Roman" w:cs="Far.Nazanin"/>
+                <w:i w:val="0"/>
+                <w:iCs w:val="0"/>
+                <w:caps w:val="0"/>
+                <w:color w:val="000000"/>
+                <w:spacing w:val="0"/>
+                <w:sz w:val="28"/>
+                <w:szCs w:val="28"/>
                 <w:shd w:val="clear" w:fill="FFFFFF"/>
                 <w:rtl/>
                 <w:cs/>
@@ -1518,7 +1474,6 @@
                 <w:spacing w:val="0"/>
                 <w:sz w:val="28"/>
                 <w:szCs w:val="28"/>
-                <w:bdr w:val="none" w:color="auto" w:sz="0" w:space="0"/>
                 <w:shd w:val="clear" w:fill="FFFFFF"/>
                 <w:rtl w:val="0"/>
                 <w:cs w:val="0"/>
@@ -1536,7 +1491,6 @@
                 <w:spacing w:val="0"/>
                 <w:sz w:val="28"/>
                 <w:szCs w:val="28"/>
-                <w:bdr w:val="none" w:color="auto" w:sz="0" w:space="0"/>
                 <w:shd w:val="clear" w:fill="FFFFFF"/>
                 <w:rtl/>
                 <w:cs/>
@@ -1554,11 +1508,9 @@
                 <w:spacing w:val="0"/>
                 <w:sz w:val="28"/>
                 <w:szCs w:val="28"/>
-                <w:bdr w:val="none" w:color="auto" w:sz="0" w:space="0"/>
-                <w:shd w:val="clear" w:fill="FFFFFF"/>
-                <w:rtl/>
-                <w:cs w:val="0"/>
-                <w:lang/>
+                <w:shd w:val="clear" w:fill="FFFFFF"/>
+                <w:rtl/>
+                <w:cs w:val="0"/>
               </w:rPr>
               <w:t xml:space="preserve"> </w:t>
             </w:r>
@@ -1572,7 +1524,6 @@
                 <w:spacing w:val="0"/>
                 <w:sz w:val="28"/>
                 <w:szCs w:val="28"/>
-                <w:bdr w:val="none" w:color="auto" w:sz="0" w:space="0"/>
                 <w:shd w:val="clear" w:fill="FFFFFF"/>
                 <w:rtl/>
                 <w:cs/>
@@ -1590,11 +1541,9 @@
                 <w:spacing w:val="0"/>
                 <w:sz w:val="28"/>
                 <w:szCs w:val="28"/>
-                <w:bdr w:val="none" w:color="auto" w:sz="0" w:space="0"/>
-                <w:shd w:val="clear" w:fill="FFFFFF"/>
-                <w:rtl/>
-                <w:cs w:val="0"/>
-                <w:lang/>
+                <w:shd w:val="clear" w:fill="FFFFFF"/>
+                <w:rtl/>
+                <w:cs w:val="0"/>
               </w:rPr>
               <w:t>‌</w:t>
             </w:r>
@@ -1608,7 +1557,6 @@
                 <w:spacing w:val="0"/>
                 <w:sz w:val="28"/>
                 <w:szCs w:val="28"/>
-                <w:bdr w:val="none" w:color="auto" w:sz="0" w:space="0"/>
                 <w:shd w:val="clear" w:fill="FFFFFF"/>
                 <w:rtl/>
                 <w:cs/>
@@ -1626,11 +1574,9 @@
                 <w:spacing w:val="0"/>
                 <w:sz w:val="28"/>
                 <w:szCs w:val="28"/>
-                <w:bdr w:val="none" w:color="auto" w:sz="0" w:space="0"/>
-                <w:shd w:val="clear" w:fill="FFFFFF"/>
-                <w:rtl/>
-                <w:cs w:val="0"/>
-                <w:lang/>
+                <w:shd w:val="clear" w:fill="FFFFFF"/>
+                <w:rtl/>
+                <w:cs w:val="0"/>
               </w:rPr>
               <w:t>.</w:t>
             </w:r>
@@ -1650,7 +1596,6 @@
                 <w:spacing w:val="0"/>
                 <w:sz w:val="28"/>
                 <w:szCs w:val="28"/>
-                <w:bdr w:val="none" w:color="auto" w:sz="0" w:space="0"/>
                 <w:shd w:val="clear" w:fill="FFFFFF"/>
                 <w:rtl/>
                 <w:cs/>
@@ -1667,7 +1612,6 @@
                 <w:spacing w:val="0"/>
                 <w:sz w:val="28"/>
                 <w:szCs w:val="28"/>
-                <w:bdr w:val="none" w:color="auto" w:sz="0" w:space="0"/>
                 <w:shd w:val="clear" w:fill="FFFFFF"/>
                 <w:rtl/>
                 <w:cs/>
@@ -1685,7 +1629,6 @@
                 <w:spacing w:val="0"/>
                 <w:sz w:val="28"/>
                 <w:szCs w:val="28"/>
-                <w:bdr w:val="none" w:color="auto" w:sz="0" w:space="0"/>
                 <w:shd w:val="clear" w:fill="FFFFFF"/>
                 <w:rtl/>
                 <w:cs w:val="0"/>
@@ -1703,11 +1646,9 @@
                 <w:spacing w:val="0"/>
                 <w:sz w:val="28"/>
                 <w:szCs w:val="28"/>
-                <w:bdr w:val="none" w:color="auto" w:sz="0" w:space="0"/>
-                <w:shd w:val="clear" w:fill="FFFFFF"/>
-                <w:rtl/>
-                <w:cs w:val="0"/>
-                <w:lang/>
+                <w:shd w:val="clear" w:fill="FFFFFF"/>
+                <w:rtl/>
+                <w:cs w:val="0"/>
               </w:rPr>
               <w:t>‌</w:t>
             </w:r>
@@ -1721,7 +1662,6 @@
                 <w:spacing w:val="0"/>
                 <w:sz w:val="28"/>
                 <w:szCs w:val="28"/>
-                <w:bdr w:val="none" w:color="auto" w:sz="0" w:space="0"/>
                 <w:shd w:val="clear" w:fill="FFFFFF"/>
                 <w:rtl/>
                 <w:cs/>
@@ -1739,7 +1679,6 @@
                 <w:spacing w:val="0"/>
                 <w:sz w:val="28"/>
                 <w:szCs w:val="28"/>
-                <w:bdr w:val="none" w:color="auto" w:sz="0" w:space="0"/>
                 <w:shd w:val="clear" w:fill="FFFFFF"/>
                 <w:rtl/>
                 <w:cs w:val="0"/>
@@ -1796,7 +1735,24 @@
                 <w:cs/>
                 <w:lang w:bidi="ar-SA"/>
               </w:rPr>
-              <w:t>ایرانیان</w:t>
+              <w:t>ایرانیان از این سامانه</w:t>
+            </w:r>
+            <w:r>
+              <w:rPr>
+                <w:rFonts w:hint="cs" w:ascii="Times New Roman" w:hAnsi="Times New Roman" w:cs="Far.Nazanin"/>
+                <w:i w:val="0"/>
+                <w:iCs w:val="0"/>
+                <w:caps w:val="0"/>
+                <w:color w:val="000000"/>
+                <w:spacing w:val="0"/>
+                <w:sz w:val="28"/>
+                <w:szCs w:val="28"/>
+                <w:shd w:val="clear" w:fill="FFFFFF"/>
+                <w:rtl/>
+                <w:cs w:val="0"/>
+                <w:lang w:val="en-US" w:bidi="fa-IR"/>
+              </w:rPr>
+              <w:t xml:space="preserve"> بدلیل</w:t>
             </w:r>
             <w:r>
               <w:rPr>
@@ -1813,24 +1769,7 @@
                 <w:cs/>
                 <w:lang w:bidi="ar-SA"/>
               </w:rPr>
-              <w:t xml:space="preserve"> از این سامانه</w:t>
-            </w:r>
-            <w:r>
-              <w:rPr>
-                <w:rFonts w:hint="cs" w:ascii="Times New Roman" w:hAnsi="Times New Roman" w:cs="Far.Nazanin"/>
-                <w:i w:val="0"/>
-                <w:iCs w:val="0"/>
-                <w:caps w:val="0"/>
-                <w:color w:val="000000"/>
-                <w:spacing w:val="0"/>
-                <w:sz w:val="28"/>
-                <w:szCs w:val="28"/>
-                <w:shd w:val="clear" w:fill="FFFFFF"/>
-                <w:rtl/>
-                <w:cs w:val="0"/>
-                <w:lang w:val="en-US" w:bidi="fa-IR"/>
-              </w:rPr>
-              <w:t xml:space="preserve"> بدلیل</w:t>
+              <w:t xml:space="preserve"> </w:t>
             </w:r>
             <w:r>
               <w:rPr>
@@ -1847,30 +1786,220 @@
                 <w:cs/>
                 <w:lang w:bidi="ar-SA"/>
               </w:rPr>
-              <w:t xml:space="preserve"> </w:t>
-            </w:r>
-            <w:r>
-              <w:rPr>
-                <w:rFonts w:hint="cs" w:ascii="Times New Roman" w:hAnsi="Times New Roman" w:cs="Far.Nazanin"/>
-                <w:i w:val="0"/>
-                <w:iCs w:val="0"/>
-                <w:caps w:val="0"/>
-                <w:color w:val="000000"/>
-                <w:spacing w:val="0"/>
-                <w:sz w:val="28"/>
-                <w:szCs w:val="28"/>
-                <w:bdr w:val="none" w:color="auto" w:sz="0" w:space="0"/>
+              <w:t>عدم وجود ترجمه و یا زیرنویس فارسی برای بسیاری</w:t>
+            </w:r>
+          </w:p>
+          <w:p>
+            <w:pPr>
+              <w:wordWrap w:val="0"/>
+              <w:bidi/>
+              <w:spacing w:after="0" w:line="240" w:lineRule="auto"/>
+              <w:ind w:left="720"/>
+              <w:rPr>
+                <w:rFonts w:hint="default" w:ascii="Times New Roman" w:hAnsi="Times New Roman" w:cs="Far.Nazanin"/>
+                <w:i w:val="0"/>
+                <w:iCs w:val="0"/>
+                <w:caps w:val="0"/>
+                <w:color w:val="000000"/>
+                <w:spacing w:val="0"/>
+                <w:sz w:val="28"/>
+                <w:szCs w:val="28"/>
+                <w:shd w:val="clear" w:fill="FFFFFF"/>
+                <w:rtl w:val="0"/>
+                <w:cs w:val="0"/>
+                <w:lang w:val="en-US" w:bidi="ar-SA"/>
+              </w:rPr>
+            </w:pPr>
+            <w:r>
+              <w:rPr>
+                <w:rFonts w:hint="cs" w:ascii="Times New Roman" w:hAnsi="Times New Roman" w:cs="Far.Nazanin"/>
+                <w:i w:val="0"/>
+                <w:iCs w:val="0"/>
+                <w:caps w:val="0"/>
+                <w:color w:val="000000"/>
+                <w:spacing w:val="0"/>
+                <w:sz w:val="28"/>
+                <w:szCs w:val="28"/>
                 <w:shd w:val="clear" w:fill="FFFFFF"/>
                 <w:rtl/>
                 <w:cs/>
                 <w:lang w:bidi="ar-SA"/>
               </w:rPr>
-              <w:t>عدم وجود ترجمه و یا زیرنویس فارسی برای بسیاری</w:t>
-            </w:r>
-          </w:p>
-          <w:p>
-            <w:pPr>
-              <w:wordWrap w:val="0"/>
+              <w:t>از ویدیوها</w:t>
+            </w:r>
+            <w:r>
+              <w:rPr>
+                <w:rFonts w:hint="cs" w:ascii="Times New Roman" w:hAnsi="Times New Roman" w:cs="Far.Nazanin"/>
+                <w:i w:val="0"/>
+                <w:iCs w:val="0"/>
+                <w:caps w:val="0"/>
+                <w:color w:val="000000"/>
+                <w:spacing w:val="0"/>
+                <w:sz w:val="28"/>
+                <w:szCs w:val="28"/>
+                <w:shd w:val="clear" w:fill="FFFFFF"/>
+                <w:rtl/>
+                <w:cs w:val="0"/>
+                <w:lang w:val="en-US" w:bidi="fa-IR"/>
+              </w:rPr>
+              <w:t xml:space="preserve"> و</w:t>
+            </w:r>
+            <w:r>
+              <w:rPr>
+                <w:rFonts w:hint="cs" w:ascii="Times New Roman" w:hAnsi="Times New Roman" w:cs="Far.Nazanin"/>
+                <w:i w:val="0"/>
+                <w:iCs w:val="0"/>
+                <w:caps w:val="0"/>
+                <w:color w:val="000000"/>
+                <w:spacing w:val="0"/>
+                <w:sz w:val="28"/>
+                <w:szCs w:val="28"/>
+                <w:shd w:val="clear" w:fill="FFFFFF"/>
+                <w:rtl/>
+                <w:cs/>
+                <w:lang w:bidi="ar-SA"/>
+              </w:rPr>
+              <w:t xml:space="preserve"> همچنین محدودیت</w:t>
+            </w:r>
+            <w:r>
+              <w:rPr>
+                <w:rFonts w:hint="cs" w:ascii="Times New Roman" w:hAnsi="Times New Roman" w:cs="Far.Nazanin"/>
+                <w:i w:val="0"/>
+                <w:iCs w:val="0"/>
+                <w:caps w:val="0"/>
+                <w:color w:val="000000"/>
+                <w:spacing w:val="0"/>
+                <w:sz w:val="28"/>
+                <w:szCs w:val="28"/>
+                <w:shd w:val="clear" w:fill="FFFFFF"/>
+                <w:rtl/>
+                <w:cs w:val="0"/>
+                <w:lang w:val="en-US" w:bidi="fa-IR"/>
+              </w:rPr>
+              <w:t xml:space="preserve"> </w:t>
+            </w:r>
+            <w:r>
+              <w:rPr>
+                <w:rFonts w:hint="cs" w:ascii="Times New Roman" w:hAnsi="Times New Roman" w:cs="Far.Nazanin"/>
+                <w:i w:val="0"/>
+                <w:iCs w:val="0"/>
+                <w:caps w:val="0"/>
+                <w:color w:val="000000"/>
+                <w:spacing w:val="0"/>
+                <w:sz w:val="28"/>
+                <w:szCs w:val="28"/>
+                <w:shd w:val="clear" w:fill="FFFFFF"/>
+                <w:rtl/>
+                <w:cs w:val="0"/>
+              </w:rPr>
+              <w:t>‌</w:t>
+            </w:r>
+            <w:r>
+              <w:rPr>
+                <w:rFonts w:hint="cs" w:ascii="Times New Roman" w:hAnsi="Times New Roman" w:cs="Far.Nazanin"/>
+                <w:i w:val="0"/>
+                <w:iCs w:val="0"/>
+                <w:caps w:val="0"/>
+                <w:color w:val="000000"/>
+                <w:spacing w:val="0"/>
+                <w:sz w:val="28"/>
+                <w:szCs w:val="28"/>
+                <w:shd w:val="clear" w:fill="FFFFFF"/>
+                <w:rtl/>
+                <w:cs/>
+                <w:lang w:bidi="ar-SA"/>
+              </w:rPr>
+              <w:t>های</w:t>
+            </w:r>
+            <w:r>
+              <w:rPr>
+                <w:rFonts w:hint="cs" w:ascii="Times New Roman" w:hAnsi="Times New Roman" w:cs="Far.Nazanin"/>
+                <w:i w:val="0"/>
+                <w:iCs w:val="0"/>
+                <w:caps w:val="0"/>
+                <w:color w:val="000000"/>
+                <w:spacing w:val="0"/>
+                <w:sz w:val="28"/>
+                <w:szCs w:val="28"/>
+                <w:shd w:val="clear" w:fill="FFFFFF"/>
+                <w:rtl/>
+                <w:cs w:val="0"/>
+                <w:lang w:val="en-US" w:bidi="fa-IR"/>
+              </w:rPr>
+              <w:t xml:space="preserve"> </w:t>
+            </w:r>
+            <w:r>
+              <w:rPr>
+                <w:rFonts w:hint="cs" w:ascii="Times New Roman" w:hAnsi="Times New Roman" w:cs="Far.Nazanin"/>
+                <w:i w:val="0"/>
+                <w:iCs w:val="0"/>
+                <w:caps w:val="0"/>
+                <w:color w:val="000000"/>
+                <w:spacing w:val="0"/>
+                <w:sz w:val="28"/>
+                <w:szCs w:val="28"/>
+                <w:shd w:val="clear" w:fill="FFFFFF"/>
+                <w:rtl/>
+                <w:cs/>
+                <w:lang w:bidi="ar-SA"/>
+              </w:rPr>
+              <w:t>دسترسی در ایران</w:t>
+            </w:r>
+            <w:r>
+              <w:rPr>
+                <w:rFonts w:hint="cs" w:ascii="Times New Roman" w:hAnsi="Times New Roman" w:cs="Far.Nazanin"/>
+                <w:i w:val="0"/>
+                <w:iCs w:val="0"/>
+                <w:caps w:val="0"/>
+                <w:color w:val="000000"/>
+                <w:spacing w:val="0"/>
+                <w:sz w:val="28"/>
+                <w:szCs w:val="28"/>
+                <w:shd w:val="clear" w:fill="FFFFFF"/>
+                <w:rtl/>
+                <w:cs w:val="0"/>
+                <w:lang w:bidi="fa-IR"/>
+              </w:rPr>
+              <w:t>،</w:t>
+            </w:r>
+            <w:r>
+              <w:rPr>
+                <w:rFonts w:hint="cs" w:ascii="Times New Roman" w:hAnsi="Times New Roman" w:cs="Far.Nazanin"/>
+                <w:i w:val="0"/>
+                <w:iCs w:val="0"/>
+                <w:caps w:val="0"/>
+                <w:color w:val="000000"/>
+                <w:spacing w:val="0"/>
+                <w:sz w:val="28"/>
+                <w:szCs w:val="28"/>
+                <w:shd w:val="clear" w:fill="FFFFFF"/>
+                <w:rtl/>
+                <w:cs/>
+                <w:lang w:bidi="ar-SA"/>
+              </w:rPr>
+              <w:t xml:space="preserve"> چالش برانگیز شده</w:t>
+            </w:r>
+            <w:r>
+              <w:rPr>
+                <w:rFonts w:hint="default" w:ascii="Times New Roman" w:hAnsi="Times New Roman" w:cs="Far.Nazanin"/>
+                <w:i w:val="0"/>
+                <w:iCs w:val="0"/>
+                <w:caps w:val="0"/>
+                <w:color w:val="000000"/>
+                <w:spacing w:val="0"/>
+                <w:sz w:val="28"/>
+                <w:szCs w:val="28"/>
+                <w:shd w:val="clear" w:fill="FFFFFF"/>
+                <w:rtl w:val="0"/>
+                <w:cs w:val="0"/>
+                <w:lang w:val="en-US" w:bidi="ar-SA"/>
+              </w:rPr>
+              <w:t>.</w:t>
+            </w:r>
+          </w:p>
+          <w:p>
+            <w:pPr>
+              <w:wordWrap/>
               <w:bidi/>
               <w:spacing w:after="0" w:line="240" w:lineRule="auto"/>
               <w:ind w:left="720"/>
@@ -1883,7 +2012,6 @@
                 <w:spacing w:val="0"/>
                 <w:sz w:val="28"/>
                 <w:szCs w:val="28"/>
-                <w:bdr w:val="none" w:color="auto" w:sz="0" w:space="0"/>
                 <w:shd w:val="clear" w:fill="FFFFFF"/>
                 <w:rtl w:val="0"/>
                 <w:cs w:val="0"/>
@@ -1892,225 +2020,21 @@
             </w:pPr>
             <w:r>
               <w:rPr>
-                <w:rFonts w:hint="cs" w:ascii="Times New Roman" w:hAnsi="Times New Roman" w:cs="Far.Nazanin"/>
-                <w:i w:val="0"/>
-                <w:iCs w:val="0"/>
-                <w:caps w:val="0"/>
-                <w:color w:val="000000"/>
-                <w:spacing w:val="0"/>
-                <w:sz w:val="28"/>
-                <w:szCs w:val="28"/>
-                <w:bdr w:val="none" w:color="auto" w:sz="0" w:space="0"/>
+                <w:rFonts w:hint="default" w:ascii="Times New Roman" w:hAnsi="Times New Roman" w:eastAsia="SimSun" w:cs="Far.Nazanin"/>
+                <w:i w:val="0"/>
+                <w:iCs w:val="0"/>
+                <w:caps w:val="0"/>
+                <w:color w:val="000000"/>
+                <w:spacing w:val="0"/>
+                <w:sz w:val="28"/>
+                <w:szCs w:val="28"/>
                 <w:shd w:val="clear" w:fill="FFFFFF"/>
                 <w:rtl/>
                 <w:cs/>
                 <w:lang w:bidi="ar-SA"/>
               </w:rPr>
-              <w:t>از ویدیوها</w:t>
-            </w:r>
-            <w:r>
-              <w:rPr>
-                <w:rFonts w:hint="cs" w:ascii="Times New Roman" w:hAnsi="Times New Roman" w:cs="Far.Nazanin"/>
-                <w:i w:val="0"/>
-                <w:iCs w:val="0"/>
-                <w:caps w:val="0"/>
-                <w:color w:val="000000"/>
-                <w:spacing w:val="0"/>
-                <w:sz w:val="28"/>
-                <w:szCs w:val="28"/>
-                <w:bdr w:val="none" w:color="auto" w:sz="0" w:space="0"/>
-                <w:shd w:val="clear" w:fill="FFFFFF"/>
-                <w:rtl/>
-                <w:cs w:val="0"/>
-                <w:lang w:val="en-US" w:bidi="fa-IR"/>
-              </w:rPr>
-              <w:t xml:space="preserve"> و</w:t>
-            </w:r>
-            <w:r>
-              <w:rPr>
-                <w:rFonts w:hint="cs" w:ascii="Times New Roman" w:hAnsi="Times New Roman" w:cs="Far.Nazanin"/>
-                <w:i w:val="0"/>
-                <w:iCs w:val="0"/>
-                <w:caps w:val="0"/>
-                <w:color w:val="000000"/>
-                <w:spacing w:val="0"/>
-                <w:sz w:val="28"/>
-                <w:szCs w:val="28"/>
-                <w:bdr w:val="none" w:color="auto" w:sz="0" w:space="0"/>
-                <w:shd w:val="clear" w:fill="FFFFFF"/>
-                <w:rtl/>
-                <w:cs/>
-                <w:lang w:bidi="ar-SA"/>
-              </w:rPr>
-              <w:t xml:space="preserve"> همچنین محدودیت</w:t>
-            </w:r>
-            <w:r>
-              <w:rPr>
-                <w:rFonts w:hint="cs" w:ascii="Times New Roman" w:hAnsi="Times New Roman" w:cs="Far.Nazanin"/>
-                <w:i w:val="0"/>
-                <w:iCs w:val="0"/>
-                <w:caps w:val="0"/>
-                <w:color w:val="000000"/>
-                <w:spacing w:val="0"/>
-                <w:sz w:val="28"/>
-                <w:szCs w:val="28"/>
-                <w:bdr w:val="none" w:color="auto" w:sz="0" w:space="0"/>
-                <w:shd w:val="clear" w:fill="FFFFFF"/>
-                <w:rtl/>
-                <w:cs w:val="0"/>
-                <w:lang w:val="en-US" w:bidi="fa-IR"/>
-              </w:rPr>
-              <w:t xml:space="preserve"> </w:t>
-            </w:r>
-            <w:r>
-              <w:rPr>
-                <w:rFonts w:hint="cs" w:ascii="Times New Roman" w:hAnsi="Times New Roman" w:cs="Far.Nazanin"/>
-                <w:i w:val="0"/>
-                <w:iCs w:val="0"/>
-                <w:caps w:val="0"/>
-                <w:color w:val="000000"/>
-                <w:spacing w:val="0"/>
-                <w:sz w:val="28"/>
-                <w:szCs w:val="28"/>
-                <w:bdr w:val="none" w:color="auto" w:sz="0" w:space="0"/>
-                <w:shd w:val="clear" w:fill="FFFFFF"/>
-                <w:rtl/>
-                <w:cs w:val="0"/>
-                <w:lang/>
-              </w:rPr>
-              <w:t>‌</w:t>
-            </w:r>
-            <w:r>
-              <w:rPr>
-                <w:rFonts w:hint="cs" w:ascii="Times New Roman" w:hAnsi="Times New Roman" w:cs="Far.Nazanin"/>
-                <w:i w:val="0"/>
-                <w:iCs w:val="0"/>
-                <w:caps w:val="0"/>
-                <w:color w:val="000000"/>
-                <w:spacing w:val="0"/>
-                <w:sz w:val="28"/>
-                <w:szCs w:val="28"/>
-                <w:bdr w:val="none" w:color="auto" w:sz="0" w:space="0"/>
-                <w:shd w:val="clear" w:fill="FFFFFF"/>
-                <w:rtl/>
-                <w:cs/>
-                <w:lang w:bidi="ar-SA"/>
-              </w:rPr>
-              <w:t>های</w:t>
-            </w:r>
-            <w:r>
-              <w:rPr>
-                <w:rFonts w:hint="cs" w:ascii="Times New Roman" w:hAnsi="Times New Roman" w:cs="Far.Nazanin"/>
-                <w:i w:val="0"/>
-                <w:iCs w:val="0"/>
-                <w:caps w:val="0"/>
-                <w:color w:val="000000"/>
-                <w:spacing w:val="0"/>
-                <w:sz w:val="28"/>
-                <w:szCs w:val="28"/>
-                <w:bdr w:val="none" w:color="auto" w:sz="0" w:space="0"/>
-                <w:shd w:val="clear" w:fill="FFFFFF"/>
-                <w:rtl/>
-                <w:cs w:val="0"/>
-                <w:lang w:val="en-US" w:bidi="fa-IR"/>
-              </w:rPr>
-              <w:t xml:space="preserve"> </w:t>
-            </w:r>
-            <w:r>
-              <w:rPr>
-                <w:rFonts w:hint="cs" w:ascii="Times New Roman" w:hAnsi="Times New Roman" w:cs="Far.Nazanin"/>
-                <w:i w:val="0"/>
-                <w:iCs w:val="0"/>
-                <w:caps w:val="0"/>
-                <w:color w:val="000000"/>
-                <w:spacing w:val="0"/>
-                <w:sz w:val="28"/>
-                <w:szCs w:val="28"/>
-                <w:bdr w:val="none" w:color="auto" w:sz="0" w:space="0"/>
-                <w:shd w:val="clear" w:fill="FFFFFF"/>
-                <w:rtl/>
-                <w:cs/>
-                <w:lang w:bidi="ar-SA"/>
-              </w:rPr>
-              <w:t>دسترسی در ایران</w:t>
-            </w:r>
-            <w:r>
-              <w:rPr>
-                <w:rFonts w:hint="cs" w:ascii="Times New Roman" w:hAnsi="Times New Roman" w:cs="Far.Nazanin"/>
-                <w:i w:val="0"/>
-                <w:iCs w:val="0"/>
-                <w:caps w:val="0"/>
-                <w:color w:val="000000"/>
-                <w:spacing w:val="0"/>
-                <w:sz w:val="28"/>
-                <w:szCs w:val="28"/>
-                <w:bdr w:val="none" w:color="auto" w:sz="0" w:space="0"/>
-                <w:shd w:val="clear" w:fill="FFFFFF"/>
-                <w:rtl/>
-                <w:cs w:val="0"/>
-                <w:lang w:bidi="fa-IR"/>
-              </w:rPr>
-              <w:t>،</w:t>
-            </w:r>
-            <w:r>
-              <w:rPr>
-                <w:rFonts w:hint="cs" w:ascii="Times New Roman" w:hAnsi="Times New Roman" w:cs="Far.Nazanin"/>
-                <w:i w:val="0"/>
-                <w:iCs w:val="0"/>
-                <w:caps w:val="0"/>
-                <w:color w:val="000000"/>
-                <w:spacing w:val="0"/>
-                <w:sz w:val="28"/>
-                <w:szCs w:val="28"/>
-                <w:bdr w:val="none" w:color="auto" w:sz="0" w:space="0"/>
-                <w:shd w:val="clear" w:fill="FFFFFF"/>
-                <w:rtl/>
-                <w:cs/>
-                <w:lang w:bidi="ar-SA"/>
-              </w:rPr>
-              <w:t xml:space="preserve"> چالش برانگیز شده</w:t>
-            </w:r>
-            <w:r>
-              <w:rPr>
-                <w:rFonts w:hint="default" w:ascii="Times New Roman" w:hAnsi="Times New Roman" w:cs="Far.Nazanin"/>
-                <w:i w:val="0"/>
-                <w:iCs w:val="0"/>
-                <w:caps w:val="0"/>
-                <w:color w:val="000000"/>
-                <w:spacing w:val="0"/>
-                <w:sz w:val="28"/>
-                <w:szCs w:val="28"/>
-                <w:bdr w:val="none" w:color="auto" w:sz="0" w:space="0"/>
-                <w:shd w:val="clear" w:fill="FFFFFF"/>
-                <w:rtl w:val="0"/>
-                <w:cs w:val="0"/>
-                <w:lang w:val="en-US" w:bidi="ar-SA"/>
-              </w:rPr>
-              <w:t>.</w:t>
-            </w:r>
-          </w:p>
-          <w:p>
-            <w:pPr>
-              <w:wordWrap/>
-              <w:bidi/>
-              <w:spacing w:after="0" w:line="240" w:lineRule="auto"/>
-              <w:ind w:left="720"/>
-              <w:rPr>
-                <w:rFonts w:hint="default" w:ascii="Times New Roman" w:hAnsi="Times New Roman" w:cs="Far.Nazanin"/>
-                <w:i w:val="0"/>
-                <w:iCs w:val="0"/>
-                <w:caps w:val="0"/>
-                <w:color w:val="000000"/>
-                <w:spacing w:val="0"/>
-                <w:sz w:val="28"/>
-                <w:szCs w:val="28"/>
-                <w:bdr w:val="none" w:color="auto" w:sz="0" w:space="0"/>
-                <w:shd w:val="clear" w:fill="FFFFFF"/>
-                <w:rtl w:val="0"/>
-                <w:cs w:val="0"/>
-                <w:lang w:val="en-US" w:bidi="ar-SA"/>
-              </w:rPr>
-            </w:pPr>
+              <w:t>در این پروژه قصد داریم سیستمی را طراحی کنیم که برای کاربران امکان مشاهده ویدیوهای یوتیوب به همراه زیرنویس فارسی را مهیا کند و برای دریافت ترجمه فارسی زیرنویس ها نیز از مترجم فرازین استفاده خواهیم کرد</w:t>
+            </w:r>
             <w:r>
               <w:rPr>
                 <w:rFonts w:hint="default" w:ascii="Times New Roman" w:hAnsi="Times New Roman" w:eastAsia="SimSun" w:cs="Far.Nazanin"/>
@@ -2122,24 +2046,7 @@
                 <w:sz w:val="28"/>
                 <w:szCs w:val="28"/>
                 <w:shd w:val="clear" w:fill="FFFFFF"/>
-                <w:cs/>
-                <w:lang w:bidi="ar-SA"/>
-              </w:rPr>
-              <w:t>در این پروژه قصد داریم سیستمی را طراحی کنیم که برای کاربران امکان مشاهده ویدیوهای یوتیوب به همراه زیرنویس فارسی را مهیا کند و برای دریافت ترجمه فارسی زیرنویس ها نیز از مترجم فرازین استفاده خواهیم کرد</w:t>
-            </w:r>
-            <w:r>
-              <w:rPr>
-                <w:rFonts w:hint="default" w:ascii="Times New Roman" w:hAnsi="Times New Roman" w:eastAsia="SimSun" w:cs="Far.Nazanin"/>
-                <w:i w:val="0"/>
-                <w:iCs w:val="0"/>
-                <w:caps w:val="0"/>
-                <w:color w:val="000000"/>
-                <w:spacing w:val="0"/>
-                <w:sz w:val="28"/>
-                <w:szCs w:val="28"/>
-                <w:shd w:val="clear" w:fill="FFFFFF"/>
-                <w:cs w:val="0"/>
-                <w:lang/>
+                <w:cs w:val="0"/>
               </w:rPr>
               <w:t>.</w:t>
             </w:r>
@@ -2426,17 +2333,7 @@
                 <w:rtl/>
                 <w:lang w:val="en-US" w:bidi="fa-IR"/>
               </w:rPr>
-              <w:t xml:space="preserve"> </w:t>
-            </w:r>
-            <w:r>
-              <w:rPr>
-                <w:rFonts w:hint="cs" w:cs="Far.Nazanin"/>
-                <w:sz w:val="28"/>
-                <w:szCs w:val="28"/>
-                <w:rtl/>
-                <w:lang w:val="en-US" w:bidi="fa-IR"/>
-              </w:rPr>
-              <w:t>اما، کاربران ایرانی برای دسترسی به آن همواره با چالش ‌های متنوعی روبرو بوده ‌‌اند.</w:t>
+              <w:t xml:space="preserve"> اما، کاربران ایرانی برای دسترسی به آن همواره با چالش ‌های متنوعی روبرو بوده ‌‌اند.</w:t>
             </w:r>
           </w:p>
           <w:p>
@@ -2694,11 +2591,9 @@
                 <w:spacing w:val="0"/>
                 <w:sz w:val="28"/>
                 <w:szCs w:val="28"/>
-                <w:bdr w:val="none" w:color="auto" w:sz="0" w:space="0"/>
-                <w:shd w:val="clear" w:fill="FFFFFF"/>
-                <w:rtl/>
-                <w:cs w:val="0"/>
-                <w:lang/>
+                <w:shd w:val="clear" w:fill="FFFFFF"/>
+                <w:rtl/>
+                <w:cs w:val="0"/>
               </w:rPr>
             </w:pPr>
             <w:r>
@@ -2721,7 +2616,6 @@
                 <w:spacing w:val="0"/>
                 <w:sz w:val="28"/>
                 <w:szCs w:val="28"/>
-                <w:bdr w:val="none" w:color="auto" w:sz="0" w:space="0"/>
                 <w:shd w:val="clear" w:fill="FFFFFF"/>
                 <w:rtl/>
                 <w:cs/>
@@ -2739,7 +2633,6 @@
                 <w:spacing w:val="0"/>
                 <w:sz w:val="28"/>
                 <w:szCs w:val="28"/>
-                <w:bdr w:val="none" w:color="auto" w:sz="0" w:space="0"/>
                 <w:shd w:val="clear" w:fill="FFFFFF"/>
                 <w:rtl/>
                 <w:cs w:val="0"/>
@@ -2757,7 +2650,6 @@
                 <w:spacing w:val="0"/>
                 <w:sz w:val="28"/>
                 <w:szCs w:val="28"/>
-                <w:bdr w:val="none" w:color="auto" w:sz="0" w:space="0"/>
                 <w:shd w:val="clear" w:fill="FFFFFF"/>
                 <w:rtl w:val="0"/>
                 <w:cs w:val="0"/>
@@ -2775,7 +2667,6 @@
                 <w:spacing w:val="0"/>
                 <w:sz w:val="28"/>
                 <w:szCs w:val="28"/>
-                <w:bdr w:val="none" w:color="auto" w:sz="0" w:space="0"/>
                 <w:shd w:val="clear" w:fill="FFFFFF"/>
                 <w:rtl/>
                 <w:cs/>
@@ -2793,7 +2684,6 @@
                 <w:spacing w:val="0"/>
                 <w:sz w:val="28"/>
                 <w:szCs w:val="28"/>
-                <w:bdr w:val="none" w:color="auto" w:sz="0" w:space="0"/>
                 <w:shd w:val="clear" w:fill="FFFFFF"/>
                 <w:rtl/>
                 <w:cs w:val="0"/>
@@ -2811,7 +2701,6 @@
                 <w:spacing w:val="0"/>
                 <w:sz w:val="28"/>
                 <w:szCs w:val="28"/>
-                <w:bdr w:val="none" w:color="auto" w:sz="0" w:space="0"/>
                 <w:shd w:val="clear" w:fill="FFFFFF"/>
                 <w:rtl/>
                 <w:cs/>
@@ -2829,7 +2718,6 @@
                 <w:spacing w:val="0"/>
                 <w:sz w:val="28"/>
                 <w:szCs w:val="28"/>
-                <w:bdr w:val="none" w:color="auto" w:sz="0" w:space="0"/>
                 <w:shd w:val="clear" w:fill="FFFFFF"/>
                 <w:rtl/>
                 <w:cs w:val="0"/>
@@ -2847,7 +2735,6 @@
                 <w:spacing w:val="0"/>
                 <w:sz w:val="28"/>
                 <w:szCs w:val="28"/>
-                <w:bdr w:val="none" w:color="auto" w:sz="0" w:space="0"/>
                 <w:shd w:val="clear" w:fill="FFFFFF"/>
                 <w:rtl/>
                 <w:cs/>
@@ -2865,11 +2752,9 @@
                 <w:spacing w:val="0"/>
                 <w:sz w:val="28"/>
                 <w:szCs w:val="28"/>
-                <w:bdr w:val="none" w:color="auto" w:sz="0" w:space="0"/>
-                <w:shd w:val="clear" w:fill="FFFFFF"/>
-                <w:rtl/>
-                <w:cs w:val="0"/>
-                <w:lang/>
+                <w:shd w:val="clear" w:fill="FFFFFF"/>
+                <w:rtl/>
+                <w:cs w:val="0"/>
               </w:rPr>
               <w:t>.</w:t>
             </w:r>
@@ -2901,7 +2786,6 @@
                 <w:spacing w:val="0"/>
                 <w:sz w:val="28"/>
                 <w:szCs w:val="28"/>
-                <w:bdr w:val="none" w:color="auto" w:sz="0" w:space="0"/>
                 <w:shd w:val="clear" w:fill="FFFFFF"/>
                 <w:rtl/>
                 <w:cs/>
@@ -2918,7 +2802,6 @@
                 <w:spacing w:val="0"/>
                 <w:sz w:val="28"/>
                 <w:szCs w:val="28"/>
-                <w:bdr w:val="none" w:color="auto" w:sz="0" w:space="0"/>
                 <w:shd w:val="clear" w:fill="FFFFFF"/>
                 <w:rtl/>
                 <w:cs/>
@@ -2936,7 +2819,6 @@
                 <w:spacing w:val="0"/>
                 <w:sz w:val="28"/>
                 <w:szCs w:val="28"/>
-                <w:bdr w:val="none" w:color="auto" w:sz="0" w:space="0"/>
                 <w:shd w:val="clear" w:fill="FFFFFF"/>
                 <w:rtl/>
                 <w:cs w:val="0"/>
@@ -2954,7 +2836,6 @@
                 <w:spacing w:val="0"/>
                 <w:sz w:val="28"/>
                 <w:szCs w:val="28"/>
-                <w:bdr w:val="none" w:color="auto" w:sz="0" w:space="0"/>
                 <w:shd w:val="clear" w:fill="FFFFFF"/>
                 <w:rtl/>
                 <w:cs/>
@@ -2990,24 +2871,21 @@
                 <w:spacing w:val="0"/>
                 <w:sz w:val="28"/>
                 <w:szCs w:val="28"/>
-                <w:bdr w:val="none" w:color="auto" w:sz="0" w:space="0"/>
-                <w:shd w:val="clear" w:fill="FFFFFF"/>
-                <w:rtl/>
-                <w:cs w:val="0"/>
-                <w:lang/>
-              </w:rPr>
-            </w:pPr>
-            <w:r>
-              <w:rPr>
-                <w:rFonts w:hint="cs" w:ascii="Times New Roman" w:hAnsi="Times New Roman" w:cs="Far.Nazanin"/>
-                <w:i w:val="0"/>
-                <w:iCs w:val="0"/>
-                <w:caps w:val="0"/>
-                <w:color w:val="000000"/>
-                <w:spacing w:val="0"/>
-                <w:sz w:val="28"/>
-                <w:szCs w:val="28"/>
-                <w:bdr w:val="none" w:color="auto" w:sz="0" w:space="0"/>
+                <w:shd w:val="clear" w:fill="FFFFFF"/>
+                <w:rtl/>
+                <w:cs w:val="0"/>
+              </w:rPr>
+            </w:pPr>
+            <w:r>
+              <w:rPr>
+                <w:rFonts w:hint="cs" w:ascii="Times New Roman" w:hAnsi="Times New Roman" w:cs="Far.Nazanin"/>
+                <w:i w:val="0"/>
+                <w:iCs w:val="0"/>
+                <w:caps w:val="0"/>
+                <w:color w:val="000000"/>
+                <w:spacing w:val="0"/>
+                <w:sz w:val="28"/>
+                <w:szCs w:val="28"/>
                 <w:shd w:val="clear" w:fill="FFFFFF"/>
                 <w:rtl/>
                 <w:cs/>
@@ -3025,11 +2903,9 @@
                 <w:spacing w:val="0"/>
                 <w:sz w:val="28"/>
                 <w:szCs w:val="28"/>
-                <w:bdr w:val="none" w:color="auto" w:sz="0" w:space="0"/>
-                <w:shd w:val="clear" w:fill="FFFFFF"/>
-                <w:rtl/>
-                <w:cs w:val="0"/>
-                <w:lang/>
+                <w:shd w:val="clear" w:fill="FFFFFF"/>
+                <w:rtl/>
+                <w:cs w:val="0"/>
               </w:rPr>
               <w:t>.</w:t>
             </w:r>
@@ -3060,7 +2936,6 @@
                 <w:spacing w:val="0"/>
                 <w:sz w:val="28"/>
                 <w:szCs w:val="28"/>
-                <w:bdr w:val="none" w:color="auto" w:sz="0" w:space="0"/>
                 <w:shd w:val="clear" w:fill="FFFFFF"/>
                 <w:rtl/>
                 <w:cs/>
@@ -3077,7 +2952,6 @@
                 <w:spacing w:val="0"/>
                 <w:sz w:val="28"/>
                 <w:szCs w:val="28"/>
-                <w:bdr w:val="none" w:color="auto" w:sz="0" w:space="0"/>
                 <w:shd w:val="clear" w:fill="FFFFFF"/>
                 <w:rtl/>
                 <w:cs/>
@@ -3095,7 +2969,6 @@
                 <w:spacing w:val="0"/>
                 <w:sz w:val="28"/>
                 <w:szCs w:val="28"/>
-                <w:bdr w:val="none" w:color="auto" w:sz="0" w:space="0"/>
                 <w:shd w:val="clear" w:fill="FFFFFF"/>
                 <w:rtl/>
                 <w:cs w:val="0"/>
@@ -3113,7 +2986,6 @@
                 <w:spacing w:val="0"/>
                 <w:sz w:val="28"/>
                 <w:szCs w:val="28"/>
-                <w:bdr w:val="none" w:color="auto" w:sz="0" w:space="0"/>
                 <w:shd w:val="clear" w:fill="FFFFFF"/>
                 <w:rtl/>
                 <w:cs/>
@@ -3131,7 +3003,6 @@
                 <w:spacing w:val="0"/>
                 <w:sz w:val="28"/>
                 <w:szCs w:val="28"/>
-                <w:bdr w:val="none" w:color="auto" w:sz="0" w:space="0"/>
                 <w:shd w:val="clear" w:fill="FFFFFF"/>
                 <w:rtl w:val="0"/>
                 <w:cs w:val="0"/>
@@ -3149,7 +3020,6 @@
                 <w:spacing w:val="0"/>
                 <w:sz w:val="28"/>
                 <w:szCs w:val="28"/>
-                <w:bdr w:val="none" w:color="auto" w:sz="0" w:space="0"/>
                 <w:shd w:val="clear" w:fill="FFFFFF"/>
                 <w:rtl/>
                 <w:cs w:val="0"/>
@@ -3167,7 +3037,6 @@
                 <w:spacing w:val="0"/>
                 <w:sz w:val="28"/>
                 <w:szCs w:val="28"/>
-                <w:bdr w:val="none" w:color="auto" w:sz="0" w:space="0"/>
                 <w:shd w:val="clear" w:fill="FFFFFF"/>
                 <w:rtl/>
                 <w:cs/>
@@ -3202,7 +3071,6 @@
                 <w:spacing w:val="0"/>
                 <w:sz w:val="28"/>
                 <w:szCs w:val="28"/>
-                <w:bdr w:val="none" w:color="auto" w:sz="0" w:space="0"/>
                 <w:shd w:val="clear" w:fill="FFFFFF"/>
                 <w:rtl/>
                 <w:cs/>
@@ -3219,7 +3087,6 @@
                 <w:spacing w:val="0"/>
                 <w:sz w:val="28"/>
                 <w:szCs w:val="28"/>
-                <w:bdr w:val="none" w:color="auto" w:sz="0" w:space="0"/>
                 <w:shd w:val="clear" w:fill="FFFFFF"/>
                 <w:rtl/>
                 <w:cs w:val="0"/>
@@ -3237,7 +3104,6 @@
                 <w:spacing w:val="0"/>
                 <w:sz w:val="28"/>
                 <w:szCs w:val="28"/>
-                <w:bdr w:val="none" w:color="auto" w:sz="0" w:space="0"/>
                 <w:shd w:val="clear" w:fill="FFFFFF"/>
                 <w:rtl/>
                 <w:cs/>
@@ -3255,7 +3121,6 @@
                 <w:spacing w:val="0"/>
                 <w:sz w:val="28"/>
                 <w:szCs w:val="28"/>
-                <w:bdr w:val="none" w:color="auto" w:sz="0" w:space="0"/>
                 <w:shd w:val="clear" w:fill="FFFFFF"/>
                 <w:rtl/>
                 <w:cs w:val="0"/>
@@ -3273,11 +3138,9 @@
                 <w:spacing w:val="0"/>
                 <w:sz w:val="28"/>
                 <w:szCs w:val="28"/>
-                <w:bdr w:val="none" w:color="auto" w:sz="0" w:space="0"/>
-                <w:shd w:val="clear" w:fill="FFFFFF"/>
-                <w:rtl/>
-                <w:cs w:val="0"/>
-                <w:lang/>
+                <w:shd w:val="clear" w:fill="FFFFFF"/>
+                <w:rtl/>
+                <w:cs w:val="0"/>
               </w:rPr>
               <w:t xml:space="preserve"> </w:t>
             </w:r>
@@ -3291,7 +3154,6 @@
                 <w:spacing w:val="0"/>
                 <w:sz w:val="28"/>
                 <w:szCs w:val="28"/>
-                <w:bdr w:val="none" w:color="auto" w:sz="0" w:space="0"/>
                 <w:shd w:val="clear" w:fill="FFFFFF"/>
                 <w:rtl/>
                 <w:cs/>
@@ -3309,11 +3171,9 @@
                 <w:spacing w:val="0"/>
                 <w:sz w:val="28"/>
                 <w:szCs w:val="28"/>
-                <w:bdr w:val="none" w:color="auto" w:sz="0" w:space="0"/>
-                <w:shd w:val="clear" w:fill="FFFFFF"/>
-                <w:rtl/>
-                <w:cs w:val="0"/>
-                <w:lang/>
+                <w:shd w:val="clear" w:fill="FFFFFF"/>
+                <w:rtl/>
+                <w:cs w:val="0"/>
               </w:rPr>
               <w:t xml:space="preserve"> </w:t>
             </w:r>
@@ -3327,7 +3187,6 @@
                 <w:spacing w:val="0"/>
                 <w:sz w:val="28"/>
                 <w:szCs w:val="28"/>
-                <w:bdr w:val="none" w:color="auto" w:sz="0" w:space="0"/>
                 <w:shd w:val="clear" w:fill="FFFFFF"/>
                 <w:rtl/>
                 <w:cs/>
@@ -3345,7 +3204,6 @@
                 <w:spacing w:val="0"/>
                 <w:sz w:val="28"/>
                 <w:szCs w:val="28"/>
-                <w:bdr w:val="none" w:color="auto" w:sz="0" w:space="0"/>
                 <w:shd w:val="clear" w:fill="FFFFFF"/>
                 <w:rtl/>
                 <w:cs w:val="0"/>
@@ -3363,7 +3221,6 @@
                 <w:spacing w:val="0"/>
                 <w:sz w:val="28"/>
                 <w:szCs w:val="28"/>
-                <w:bdr w:val="none" w:color="auto" w:sz="0" w:space="0"/>
                 <w:shd w:val="clear" w:fill="FFFFFF"/>
                 <w:rtl w:val="0"/>
                 <w:cs w:val="0"/>
@@ -3381,7 +3238,6 @@
                 <w:spacing w:val="0"/>
                 <w:sz w:val="28"/>
                 <w:szCs w:val="28"/>
-                <w:bdr w:val="none" w:color="auto" w:sz="0" w:space="0"/>
                 <w:shd w:val="clear" w:fill="FFFFFF"/>
                 <w:rtl/>
                 <w:cs/>
@@ -3399,11 +3255,9 @@
                 <w:spacing w:val="0"/>
                 <w:sz w:val="28"/>
                 <w:szCs w:val="28"/>
-                <w:bdr w:val="none" w:color="auto" w:sz="0" w:space="0"/>
-                <w:shd w:val="clear" w:fill="FFFFFF"/>
-                <w:rtl/>
-                <w:cs w:val="0"/>
-                <w:lang/>
+                <w:shd w:val="clear" w:fill="FFFFFF"/>
+                <w:rtl/>
+                <w:cs w:val="0"/>
               </w:rPr>
               <w:t xml:space="preserve"> </w:t>
             </w:r>
@@ -3417,7 +3271,6 @@
                 <w:spacing w:val="0"/>
                 <w:sz w:val="28"/>
                 <w:szCs w:val="28"/>
-                <w:bdr w:val="none" w:color="auto" w:sz="0" w:space="0"/>
                 <w:shd w:val="clear" w:fill="FFFFFF"/>
                 <w:rtl/>
                 <w:cs/>
@@ -3464,7 +3317,6 @@
                 <w:spacing w:val="0"/>
                 <w:sz w:val="28"/>
                 <w:szCs w:val="28"/>
-                <w:bdr w:val="none" w:color="auto" w:sz="0" w:space="0"/>
                 <w:shd w:val="clear" w:fill="FFFFFF"/>
                 <w:rtl/>
                 <w:cs/>
@@ -3482,7 +3334,6 @@
                 <w:spacing w:val="0"/>
                 <w:sz w:val="28"/>
                 <w:szCs w:val="28"/>
-                <w:bdr w:val="none" w:color="auto" w:sz="0" w:space="0"/>
                 <w:shd w:val="clear" w:fill="FFFFFF"/>
                 <w:rtl w:val="0"/>
                 <w:cs w:val="0"/>
@@ -3500,7 +3351,6 @@
                 <w:spacing w:val="0"/>
                 <w:sz w:val="28"/>
                 <w:szCs w:val="28"/>
-                <w:bdr w:val="none" w:color="auto" w:sz="0" w:space="0"/>
                 <w:shd w:val="clear" w:fill="FFFFFF"/>
                 <w:rtl/>
                 <w:cs/>
@@ -3518,7 +3368,6 @@
                 <w:spacing w:val="0"/>
                 <w:sz w:val="28"/>
                 <w:szCs w:val="28"/>
-                <w:bdr w:val="none" w:color="auto" w:sz="0" w:space="0"/>
                 <w:shd w:val="clear" w:fill="FFFFFF"/>
                 <w:rtl w:val="0"/>
                 <w:cs w:val="0"/>
@@ -3536,7 +3385,6 @@
                 <w:spacing w:val="0"/>
                 <w:sz w:val="28"/>
                 <w:szCs w:val="28"/>
-                <w:bdr w:val="none" w:color="auto" w:sz="0" w:space="0"/>
                 <w:shd w:val="clear" w:fill="FFFFFF"/>
                 <w:rtl/>
                 <w:cs w:val="0"/>
@@ -3554,7 +3402,6 @@
                 <w:spacing w:val="0"/>
                 <w:sz w:val="28"/>
                 <w:szCs w:val="28"/>
-                <w:bdr w:val="none" w:color="auto" w:sz="0" w:space="0"/>
                 <w:shd w:val="clear" w:fill="FFFFFF"/>
                 <w:rtl/>
                 <w:cs/>
@@ -3572,11 +3419,9 @@
                 <w:spacing w:val="0"/>
                 <w:sz w:val="28"/>
                 <w:szCs w:val="28"/>
-                <w:bdr w:val="none" w:color="auto" w:sz="0" w:space="0"/>
-                <w:shd w:val="clear" w:fill="FFFFFF"/>
-                <w:rtl/>
-                <w:cs w:val="0"/>
-                <w:lang/>
+                <w:shd w:val="clear" w:fill="FFFFFF"/>
+                <w:rtl/>
+                <w:cs w:val="0"/>
               </w:rPr>
               <w:t>.</w:t>
             </w:r>
@@ -3621,7 +3466,6 @@
                 <w:spacing w:val="0"/>
                 <w:sz w:val="28"/>
                 <w:szCs w:val="28"/>
-                <w:bdr w:val="none" w:color="auto" w:sz="0" w:space="0"/>
                 <w:shd w:val="clear" w:fill="FFFFFF"/>
                 <w:rtl/>
                 <w:cs/>
@@ -3639,7 +3483,6 @@
                 <w:spacing w:val="0"/>
                 <w:sz w:val="28"/>
                 <w:szCs w:val="28"/>
-                <w:bdr w:val="none" w:color="auto" w:sz="0" w:space="0"/>
                 <w:shd w:val="clear" w:fill="FFFFFF"/>
                 <w:rtl w:val="0"/>
                 <w:cs w:val="0"/>
@@ -3657,7 +3500,6 @@
                 <w:spacing w:val="0"/>
                 <w:sz w:val="28"/>
                 <w:szCs w:val="28"/>
-                <w:bdr w:val="none" w:color="auto" w:sz="0" w:space="0"/>
                 <w:shd w:val="clear" w:fill="FFFFFF"/>
                 <w:rtl/>
                 <w:cs w:val="0"/>
@@ -3704,7 +3546,6 @@
                 <w:spacing w:val="0"/>
                 <w:sz w:val="28"/>
                 <w:szCs w:val="28"/>
-                <w:bdr w:val="none" w:color="auto" w:sz="0" w:space="0"/>
                 <w:shd w:val="clear" w:fill="FFFFFF"/>
                 <w:rtl/>
                 <w:cs/>
@@ -3722,11 +3563,9 @@
                 <w:spacing w:val="0"/>
                 <w:sz w:val="28"/>
                 <w:szCs w:val="28"/>
-                <w:bdr w:val="none" w:color="auto" w:sz="0" w:space="0"/>
-                <w:shd w:val="clear" w:fill="FFFFFF"/>
-                <w:rtl/>
-                <w:cs w:val="0"/>
-                <w:lang/>
+                <w:shd w:val="clear" w:fill="FFFFFF"/>
+                <w:rtl/>
+                <w:cs w:val="0"/>
               </w:rPr>
               <w:t>.</w:t>
             </w:r>
@@ -3757,7 +3596,6 @@
                 <w:spacing w:val="0"/>
                 <w:sz w:val="28"/>
                 <w:szCs w:val="28"/>
-                <w:bdr w:val="none" w:color="auto" w:sz="0" w:space="0"/>
                 <w:shd w:val="clear" w:fill="FFFFFF"/>
                 <w:rtl/>
                 <w:cs/>
@@ -3774,7 +3612,6 @@
                 <w:spacing w:val="0"/>
                 <w:sz w:val="28"/>
                 <w:szCs w:val="28"/>
-                <w:bdr w:val="none" w:color="auto" w:sz="0" w:space="0"/>
                 <w:shd w:val="clear" w:fill="FFFFFF"/>
                 <w:rtl/>
                 <w:cs/>
@@ -3792,11 +3629,9 @@
                 <w:spacing w:val="0"/>
                 <w:sz w:val="28"/>
                 <w:szCs w:val="28"/>
-                <w:bdr w:val="none" w:color="auto" w:sz="0" w:space="0"/>
-                <w:shd w:val="clear" w:fill="FFFFFF"/>
-                <w:rtl/>
-                <w:cs w:val="0"/>
-                <w:lang/>
+                <w:shd w:val="clear" w:fill="FFFFFF"/>
+                <w:rtl/>
+                <w:cs w:val="0"/>
               </w:rPr>
               <w:t xml:space="preserve"> </w:t>
             </w:r>
@@ -3810,7 +3645,6 @@
                 <w:spacing w:val="0"/>
                 <w:sz w:val="28"/>
                 <w:szCs w:val="28"/>
-                <w:bdr w:val="none" w:color="auto" w:sz="0" w:space="0"/>
                 <w:shd w:val="clear" w:fill="FFFFFF"/>
                 <w:rtl/>
                 <w:cs/>
@@ -3828,7 +3662,6 @@
                 <w:spacing w:val="0"/>
                 <w:sz w:val="28"/>
                 <w:szCs w:val="28"/>
-                <w:bdr w:val="none" w:color="auto" w:sz="0" w:space="0"/>
                 <w:shd w:val="clear" w:fill="FFFFFF"/>
                 <w:rtl/>
                 <w:cs w:val="0"/>
@@ -3846,7 +3679,6 @@
                 <w:spacing w:val="0"/>
                 <w:sz w:val="28"/>
                 <w:szCs w:val="28"/>
-                <w:bdr w:val="none" w:color="auto" w:sz="0" w:space="0"/>
                 <w:shd w:val="clear" w:fill="FFFFFF"/>
                 <w:rtl w:val="0"/>
                 <w:cs w:val="0"/>
@@ -3864,7 +3696,6 @@
                 <w:spacing w:val="0"/>
                 <w:sz w:val="28"/>
                 <w:szCs w:val="28"/>
-                <w:bdr w:val="none" w:color="auto" w:sz="0" w:space="0"/>
                 <w:shd w:val="clear" w:fill="FFFFFF"/>
                 <w:rtl/>
                 <w:cs/>
@@ -3912,7 +3743,6 @@
                 <w:spacing w:val="0"/>
                 <w:sz w:val="28"/>
                 <w:szCs w:val="28"/>
-                <w:bdr w:val="none" w:color="auto" w:sz="0" w:space="0"/>
                 <w:shd w:val="clear" w:fill="FFFFFF"/>
                 <w:rtl w:val="0"/>
                 <w:cs w:val="0"/>
@@ -3930,7 +3760,6 @@
                 <w:spacing w:val="0"/>
                 <w:sz w:val="28"/>
                 <w:szCs w:val="28"/>
-                <w:bdr w:val="none" w:color="auto" w:sz="0" w:space="0"/>
                 <w:shd w:val="clear" w:fill="FFFFFF"/>
                 <w:rtl/>
                 <w:cs w:val="0"/>
@@ -3948,7 +3777,6 @@
                 <w:spacing w:val="0"/>
                 <w:sz w:val="28"/>
                 <w:szCs w:val="28"/>
-                <w:bdr w:val="none" w:color="auto" w:sz="0" w:space="0"/>
                 <w:shd w:val="clear" w:fill="FFFFFF"/>
                 <w:rtl/>
                 <w:cs/>
@@ -3966,7 +3794,6 @@
                 <w:spacing w:val="0"/>
                 <w:sz w:val="28"/>
                 <w:szCs w:val="28"/>
-                <w:bdr w:val="none" w:color="auto" w:sz="0" w:space="0"/>
                 <w:shd w:val="clear" w:fill="FFFFFF"/>
                 <w:rtl w:val="0"/>
                 <w:cs w:val="0"/>
@@ -3984,7 +3811,6 @@
                 <w:spacing w:val="0"/>
                 <w:sz w:val="28"/>
                 <w:szCs w:val="28"/>
-                <w:bdr w:val="none" w:color="auto" w:sz="0" w:space="0"/>
                 <w:shd w:val="clear" w:fill="FFFFFF"/>
                 <w:rtl/>
                 <w:cs/>
@@ -4002,7 +3828,6 @@
                 <w:spacing w:val="0"/>
                 <w:sz w:val="28"/>
                 <w:szCs w:val="28"/>
-                <w:bdr w:val="none" w:color="auto" w:sz="0" w:space="0"/>
                 <w:shd w:val="clear" w:fill="FFFFFF"/>
                 <w:rtl/>
                 <w:cs w:val="0"/>
@@ -4086,24 +3911,21 @@
                 <w:spacing w:val="0"/>
                 <w:sz w:val="28"/>
                 <w:szCs w:val="28"/>
-                <w:bdr w:val="none" w:color="auto" w:sz="0" w:space="0"/>
-                <w:shd w:val="clear" w:fill="FFFFFF"/>
-                <w:rtl/>
-                <w:cs w:val="0"/>
-                <w:lang/>
-              </w:rPr>
-            </w:pPr>
-            <w:r>
-              <w:rPr>
-                <w:rFonts w:hint="cs" w:ascii="Times New Roman" w:hAnsi="Times New Roman" w:cs="Far.Nazanin"/>
-                <w:i w:val="0"/>
-                <w:iCs w:val="0"/>
-                <w:caps w:val="0"/>
-                <w:color w:val="000000"/>
-                <w:spacing w:val="0"/>
-                <w:sz w:val="28"/>
-                <w:szCs w:val="28"/>
-                <w:bdr w:val="none" w:color="auto" w:sz="0" w:space="0"/>
+                <w:shd w:val="clear" w:fill="FFFFFF"/>
+                <w:rtl/>
+                <w:cs w:val="0"/>
+              </w:rPr>
+            </w:pPr>
+            <w:r>
+              <w:rPr>
+                <w:rFonts w:hint="cs" w:ascii="Times New Roman" w:hAnsi="Times New Roman" w:cs="Far.Nazanin"/>
+                <w:i w:val="0"/>
+                <w:iCs w:val="0"/>
+                <w:caps w:val="0"/>
+                <w:color w:val="000000"/>
+                <w:spacing w:val="0"/>
+                <w:sz w:val="28"/>
+                <w:szCs w:val="28"/>
                 <w:shd w:val="clear" w:fill="FFFFFF"/>
                 <w:rtl/>
                 <w:cs/>
@@ -4121,7 +3943,6 @@
                 <w:spacing w:val="0"/>
                 <w:sz w:val="28"/>
                 <w:szCs w:val="28"/>
-                <w:bdr w:val="none" w:color="auto" w:sz="0" w:space="0"/>
                 <w:shd w:val="clear" w:fill="FFFFFF"/>
                 <w:rtl w:val="0"/>
                 <w:cs w:val="0"/>
@@ -4139,7 +3960,6 @@
                 <w:spacing w:val="0"/>
                 <w:sz w:val="28"/>
                 <w:szCs w:val="28"/>
-                <w:bdr w:val="none" w:color="auto" w:sz="0" w:space="0"/>
                 <w:shd w:val="clear" w:fill="FFFFFF"/>
                 <w:rtl w:val="0"/>
                 <w:cs w:val="0"/>
@@ -4157,7 +3977,6 @@
                 <w:spacing w:val="0"/>
                 <w:sz w:val="28"/>
                 <w:szCs w:val="28"/>
-                <w:bdr w:val="none" w:color="auto" w:sz="0" w:space="0"/>
                 <w:shd w:val="clear" w:fill="FFFFFF"/>
                 <w:rtl w:val="0"/>
                 <w:cs w:val="0"/>
@@ -4175,7 +3994,6 @@
                 <w:spacing w:val="0"/>
                 <w:sz w:val="28"/>
                 <w:szCs w:val="28"/>
-                <w:bdr w:val="none" w:color="auto" w:sz="0" w:space="0"/>
                 <w:shd w:val="clear" w:fill="FFFFFF"/>
                 <w:rtl/>
                 <w:cs/>
@@ -4193,7 +4011,6 @@
                 <w:spacing w:val="0"/>
                 <w:sz w:val="28"/>
                 <w:szCs w:val="28"/>
-                <w:bdr w:val="none" w:color="auto" w:sz="0" w:space="0"/>
                 <w:shd w:val="clear" w:fill="FFFFFF"/>
                 <w:rtl w:val="0"/>
                 <w:cs w:val="0"/>
@@ -4211,7 +4028,6 @@
                 <w:spacing w:val="0"/>
                 <w:sz w:val="28"/>
                 <w:szCs w:val="28"/>
-                <w:bdr w:val="none" w:color="auto" w:sz="0" w:space="0"/>
                 <w:shd w:val="clear" w:fill="FFFFFF"/>
                 <w:rtl/>
                 <w:cs/>
@@ -4229,7 +4045,6 @@
                 <w:spacing w:val="0"/>
                 <w:sz w:val="28"/>
                 <w:szCs w:val="28"/>
-                <w:bdr w:val="none" w:color="auto" w:sz="0" w:space="0"/>
                 <w:shd w:val="clear" w:fill="FFFFFF"/>
                 <w:rtl w:val="0"/>
                 <w:cs w:val="0"/>
@@ -4247,7 +4062,6 @@
                 <w:spacing w:val="0"/>
                 <w:sz w:val="28"/>
                 <w:szCs w:val="28"/>
-                <w:bdr w:val="none" w:color="auto" w:sz="0" w:space="0"/>
                 <w:shd w:val="clear" w:fill="FFFFFF"/>
                 <w:rtl/>
                 <w:cs/>
@@ -4265,11 +4079,9 @@
                 <w:spacing w:val="0"/>
                 <w:sz w:val="28"/>
                 <w:szCs w:val="28"/>
-                <w:bdr w:val="none" w:color="auto" w:sz="0" w:space="0"/>
-                <w:shd w:val="clear" w:fill="FFFFFF"/>
-                <w:rtl/>
-                <w:cs w:val="0"/>
-                <w:lang/>
+                <w:shd w:val="clear" w:fill="FFFFFF"/>
+                <w:rtl/>
+                <w:cs w:val="0"/>
               </w:rPr>
               <w:t>.</w:t>
             </w:r>
@@ -4300,7 +4112,6 @@
                 <w:spacing w:val="0"/>
                 <w:sz w:val="28"/>
                 <w:szCs w:val="28"/>
-                <w:bdr w:val="none" w:color="auto" w:sz="0" w:space="0"/>
                 <w:shd w:val="clear" w:fill="FFFFFF"/>
                 <w:rtl/>
                 <w:cs/>
@@ -4317,7 +4128,6 @@
                 <w:spacing w:val="0"/>
                 <w:sz w:val="28"/>
                 <w:szCs w:val="28"/>
-                <w:bdr w:val="none" w:color="auto" w:sz="0" w:space="0"/>
                 <w:shd w:val="clear" w:fill="FFFFFF"/>
                 <w:rtl/>
                 <w:cs/>
@@ -4335,7 +4145,6 @@
                 <w:spacing w:val="0"/>
                 <w:sz w:val="28"/>
                 <w:szCs w:val="28"/>
-                <w:bdr w:val="none" w:color="auto" w:sz="0" w:space="0"/>
                 <w:shd w:val="clear" w:fill="FFFFFF"/>
                 <w:rtl w:val="0"/>
                 <w:cs w:val="0"/>
@@ -4353,7 +4162,6 @@
                 <w:spacing w:val="0"/>
                 <w:sz w:val="28"/>
                 <w:szCs w:val="28"/>
-                <w:bdr w:val="none" w:color="auto" w:sz="0" w:space="0"/>
                 <w:shd w:val="clear" w:fill="FFFFFF"/>
                 <w:rtl/>
                 <w:cs/>
@@ -4371,7 +4179,6 @@
                 <w:spacing w:val="0"/>
                 <w:sz w:val="28"/>
                 <w:szCs w:val="28"/>
-                <w:bdr w:val="none" w:color="auto" w:sz="0" w:space="0"/>
                 <w:shd w:val="clear" w:fill="FFFFFF"/>
                 <w:rtl/>
                 <w:cs w:val="0"/>
@@ -4389,7 +4196,6 @@
                 <w:spacing w:val="0"/>
                 <w:sz w:val="28"/>
                 <w:szCs w:val="28"/>
-                <w:bdr w:val="none" w:color="auto" w:sz="0" w:space="0"/>
                 <w:shd w:val="clear" w:fill="FFFFFF"/>
                 <w:rtl/>
                 <w:cs w:val="0"/>
@@ -4407,7 +4213,6 @@
                 <w:spacing w:val="0"/>
                 <w:sz w:val="28"/>
                 <w:szCs w:val="28"/>
-                <w:bdr w:val="none" w:color="auto" w:sz="0" w:space="0"/>
                 <w:shd w:val="clear" w:fill="FFFFFF"/>
                 <w:rtl/>
                 <w:cs/>
@@ -4425,7 +4230,6 @@
                 <w:spacing w:val="0"/>
                 <w:sz w:val="28"/>
                 <w:szCs w:val="28"/>
-                <w:bdr w:val="none" w:color="auto" w:sz="0" w:space="0"/>
                 <w:shd w:val="clear" w:fill="FFFFFF"/>
                 <w:rtl/>
                 <w:cs w:val="0"/>
@@ -4443,7 +4247,6 @@
                 <w:spacing w:val="0"/>
                 <w:sz w:val="28"/>
                 <w:szCs w:val="28"/>
-                <w:bdr w:val="none" w:color="auto" w:sz="0" w:space="0"/>
                 <w:shd w:val="clear" w:fill="FFFFFF"/>
                 <w:rtl w:val="0"/>
                 <w:cs w:val="0"/>
@@ -4461,7 +4264,6 @@
                 <w:spacing w:val="0"/>
                 <w:sz w:val="28"/>
                 <w:szCs w:val="28"/>
-                <w:bdr w:val="none" w:color="auto" w:sz="0" w:space="0"/>
                 <w:shd w:val="clear" w:fill="FFFFFF"/>
                 <w:rtl/>
                 <w:cs w:val="0"/>
@@ -4479,7 +4281,6 @@
                 <w:spacing w:val="0"/>
                 <w:sz w:val="28"/>
                 <w:szCs w:val="28"/>
-                <w:bdr w:val="none" w:color="auto" w:sz="0" w:space="0"/>
                 <w:shd w:val="clear" w:fill="FFFFFF"/>
                 <w:rtl/>
                 <w:cs/>
@@ -4497,7 +4298,6 @@
                 <w:spacing w:val="0"/>
                 <w:sz w:val="28"/>
                 <w:szCs w:val="28"/>
-                <w:bdr w:val="none" w:color="auto" w:sz="0" w:space="0"/>
                 <w:shd w:val="clear" w:fill="FFFFFF"/>
                 <w:rtl/>
                 <w:cs w:val="0"/>
@@ -4515,7 +4315,6 @@
                 <w:spacing w:val="0"/>
                 <w:sz w:val="28"/>
                 <w:szCs w:val="28"/>
-                <w:bdr w:val="none" w:color="auto" w:sz="0" w:space="0"/>
                 <w:shd w:val="clear" w:fill="FFFFFF"/>
                 <w:rtl w:val="0"/>
                 <w:cs w:val="0"/>
@@ -4533,7 +4332,6 @@
                 <w:spacing w:val="0"/>
                 <w:sz w:val="28"/>
                 <w:szCs w:val="28"/>
-                <w:bdr w:val="none" w:color="auto" w:sz="0" w:space="0"/>
                 <w:shd w:val="clear" w:fill="FFFFFF"/>
                 <w:rtl/>
                 <w:cs/>
@@ -4551,7 +4349,6 @@
                 <w:spacing w:val="0"/>
                 <w:sz w:val="28"/>
                 <w:szCs w:val="28"/>
-                <w:bdr w:val="none" w:color="auto" w:sz="0" w:space="0"/>
                 <w:shd w:val="clear" w:fill="FFFFFF"/>
                 <w:rtl w:val="0"/>
                 <w:cs w:val="0"/>
@@ -4569,7 +4366,6 @@
                 <w:spacing w:val="0"/>
                 <w:sz w:val="28"/>
                 <w:szCs w:val="28"/>
-                <w:bdr w:val="none" w:color="auto" w:sz="0" w:space="0"/>
                 <w:shd w:val="clear" w:fill="FFFFFF"/>
                 <w:rtl/>
                 <w:cs w:val="0"/>
@@ -4587,7 +4383,6 @@
                 <w:spacing w:val="0"/>
                 <w:sz w:val="28"/>
                 <w:szCs w:val="28"/>
-                <w:bdr w:val="none" w:color="auto" w:sz="0" w:space="0"/>
                 <w:shd w:val="clear" w:fill="FFFFFF"/>
                 <w:rtl w:val="0"/>
                 <w:cs w:val="0"/>
@@ -4605,7 +4400,6 @@
                 <w:spacing w:val="0"/>
                 <w:sz w:val="28"/>
                 <w:szCs w:val="28"/>
-                <w:bdr w:val="none" w:color="auto" w:sz="0" w:space="0"/>
                 <w:shd w:val="clear" w:fill="FFFFFF"/>
                 <w:rtl/>
                 <w:cs/>
@@ -4623,7 +4417,6 @@
                 <w:spacing w:val="0"/>
                 <w:sz w:val="28"/>
                 <w:szCs w:val="28"/>
-                <w:bdr w:val="none" w:color="auto" w:sz="0" w:space="0"/>
                 <w:shd w:val="clear" w:fill="FFFFFF"/>
                 <w:rtl w:val="0"/>
                 <w:cs w:val="0"/>
@@ -4641,11 +4434,9 @@
                 <w:spacing w:val="0"/>
                 <w:sz w:val="28"/>
                 <w:szCs w:val="28"/>
-                <w:bdr w:val="none" w:color="auto" w:sz="0" w:space="0"/>
-                <w:shd w:val="clear" w:fill="FFFFFF"/>
-                <w:rtl/>
-                <w:cs w:val="0"/>
-                <w:lang/>
+                <w:shd w:val="clear" w:fill="FFFFFF"/>
+                <w:rtl/>
+                <w:cs w:val="0"/>
               </w:rPr>
               <w:t>.</w:t>
             </w:r>
@@ -4659,7 +4450,6 @@
                 <w:spacing w:val="0"/>
                 <w:sz w:val="28"/>
                 <w:szCs w:val="28"/>
-                <w:bdr w:val="none" w:color="auto" w:sz="0" w:space="0"/>
                 <w:shd w:val="clear" w:fill="FFFFFF"/>
                 <w:rtl/>
                 <w:cs/>
@@ -4706,7 +4496,6 @@
                 <w:spacing w:val="0"/>
                 <w:sz w:val="28"/>
                 <w:szCs w:val="28"/>
-                <w:bdr w:val="none" w:color="auto" w:sz="0" w:space="0"/>
                 <w:shd w:val="clear" w:fill="FFFFFF"/>
                 <w:rtl/>
                 <w:cs/>
@@ -4724,7 +4513,6 @@
                 <w:spacing w:val="0"/>
                 <w:sz w:val="28"/>
                 <w:szCs w:val="28"/>
-                <w:bdr w:val="none" w:color="auto" w:sz="0" w:space="0"/>
                 <w:shd w:val="clear" w:fill="FFFFFF"/>
                 <w:rtl/>
                 <w:cs w:val="0"/>
@@ -4742,7 +4530,6 @@
                 <w:spacing w:val="0"/>
                 <w:sz w:val="28"/>
                 <w:szCs w:val="28"/>
-                <w:bdr w:val="none" w:color="auto" w:sz="0" w:space="0"/>
                 <w:shd w:val="clear" w:fill="FFFFFF"/>
                 <w:rtl/>
                 <w:cs/>
@@ -4760,7 +4547,6 @@
                 <w:spacing w:val="0"/>
                 <w:sz w:val="28"/>
                 <w:szCs w:val="28"/>
-                <w:bdr w:val="none" w:color="auto" w:sz="0" w:space="0"/>
                 <w:shd w:val="clear" w:fill="FFFFFF"/>
                 <w:rtl/>
                 <w:cs w:val="0"/>
@@ -4778,7 +4564,6 @@
                 <w:spacing w:val="0"/>
                 <w:sz w:val="28"/>
                 <w:szCs w:val="28"/>
-                <w:bdr w:val="none" w:color="auto" w:sz="0" w:space="0"/>
                 <w:shd w:val="clear" w:fill="FFFFFF"/>
                 <w:rtl/>
                 <w:cs/>
@@ -4796,7 +4581,6 @@
                 <w:spacing w:val="0"/>
                 <w:sz w:val="28"/>
                 <w:szCs w:val="28"/>
-                <w:bdr w:val="none" w:color="auto" w:sz="0" w:space="0"/>
                 <w:shd w:val="clear" w:fill="FFFFFF"/>
                 <w:rtl w:val="0"/>
                 <w:cs w:val="0"/>
@@ -4814,65 +4598,43 @@
                 <w:spacing w:val="0"/>
                 <w:sz w:val="28"/>
                 <w:szCs w:val="28"/>
-                <w:bdr w:val="none" w:color="auto" w:sz="0" w:space="0"/>
-                <w:shd w:val="clear" w:fill="FFFFFF"/>
-                <w:rtl/>
-                <w:cs/>
-                <w:lang w:bidi="ar-SA"/>
-              </w:rPr>
-              <w:t>های مربوطه</w:t>
-            </w:r>
-            <w:r>
-              <w:rPr>
-                <w:rFonts w:hint="cs" w:ascii="Times New Roman" w:hAnsi="Times New Roman" w:cs="Far.Nazanin"/>
-                <w:i w:val="0"/>
-                <w:iCs w:val="0"/>
-                <w:caps w:val="0"/>
-                <w:color w:val="000000"/>
-                <w:spacing w:val="0"/>
-                <w:sz w:val="28"/>
-                <w:szCs w:val="28"/>
-                <w:bdr w:val="none" w:color="auto" w:sz="0" w:space="0"/>
-                <w:shd w:val="clear" w:fill="FFFFFF"/>
-                <w:rtl/>
-                <w:cs w:val="0"/>
-                <w:lang/>
-              </w:rPr>
-              <w:t> </w:t>
-            </w:r>
-            <w:r>
-              <w:rPr>
-                <w:rFonts w:hint="cs" w:ascii="Times New Roman" w:hAnsi="Times New Roman" w:cs="Far.Nazanin"/>
-                <w:i w:val="0"/>
-                <w:iCs w:val="0"/>
-                <w:caps w:val="0"/>
-                <w:color w:val="000000"/>
-                <w:spacing w:val="0"/>
-                <w:sz w:val="28"/>
-                <w:szCs w:val="28"/>
-                <w:bdr w:val="none" w:color="auto" w:sz="0" w:space="0"/>
-                <w:shd w:val="clear" w:fill="FFFFFF"/>
-                <w:rtl/>
-                <w:cs/>
-                <w:lang w:bidi="ar-SA"/>
-              </w:rPr>
-              <w:t>بدست آوریم</w:t>
-            </w:r>
-            <w:r>
-              <w:rPr>
-                <w:rFonts w:hint="cs" w:ascii="Times New Roman" w:hAnsi="Times New Roman" w:cs="Far.Nazanin"/>
-                <w:i w:val="0"/>
-                <w:iCs w:val="0"/>
-                <w:caps w:val="0"/>
-                <w:color w:val="000000"/>
-                <w:spacing w:val="0"/>
-                <w:sz w:val="28"/>
-                <w:szCs w:val="28"/>
-                <w:bdr w:val="none" w:color="auto" w:sz="0" w:space="0"/>
-                <w:shd w:val="clear" w:fill="FFFFFF"/>
-                <w:rtl/>
-                <w:cs w:val="0"/>
-                <w:lang/>
+                <w:shd w:val="clear" w:fill="FFFFFF"/>
+                <w:rtl/>
+                <w:cs w:val="0"/>
+                <w:lang w:bidi="fa-IR"/>
+              </w:rPr>
+              <w:t>های</w:t>
+            </w:r>
+            <w:r>
+              <w:rPr>
+                <w:rFonts w:hint="cs" w:ascii="Times New Roman" w:hAnsi="Times New Roman" w:cs="Far.Nazanin"/>
+                <w:i w:val="0"/>
+                <w:iCs w:val="0"/>
+                <w:caps w:val="0"/>
+                <w:color w:val="000000"/>
+                <w:spacing w:val="0"/>
+                <w:sz w:val="28"/>
+                <w:szCs w:val="28"/>
+                <w:shd w:val="clear" w:fill="FFFFFF"/>
+                <w:rtl/>
+                <w:cs w:val="0"/>
+                <w:lang w:val="en-US" w:bidi="fa-IR"/>
+              </w:rPr>
+              <w:t xml:space="preserve"> مربوطه به دست آوریم</w:t>
+            </w:r>
+            <w:r>
+              <w:rPr>
+                <w:rFonts w:hint="cs" w:ascii="Times New Roman" w:hAnsi="Times New Roman" w:cs="Far.Nazanin"/>
+                <w:i w:val="0"/>
+                <w:iCs w:val="0"/>
+                <w:caps w:val="0"/>
+                <w:color w:val="000000"/>
+                <w:spacing w:val="0"/>
+                <w:sz w:val="28"/>
+                <w:szCs w:val="28"/>
+                <w:shd w:val="clear" w:fill="FFFFFF"/>
+                <w:rtl/>
+                <w:cs w:val="0"/>
               </w:rPr>
               <w:t>.</w:t>
             </w:r>
@@ -4904,24 +4666,22 @@
                 <w:spacing w:val="0"/>
                 <w:sz w:val="28"/>
                 <w:szCs w:val="28"/>
-                <w:bdr w:val="none" w:color="auto" w:sz="0" w:space="0"/>
-                <w:shd w:val="clear" w:fill="FFFFFF"/>
-                <w:rtl/>
-                <w:cs w:val="0"/>
-                <w:lang w:val="en-US" w:bidi="fa-IR"/>
-              </w:rPr>
-            </w:pPr>
-            <w:r>
-              <w:rPr>
-                <w:rFonts w:hint="cs" w:ascii="Times New Roman" w:hAnsi="Times New Roman" w:cs="Far.Nazanin"/>
-                <w:i w:val="0"/>
-                <w:iCs w:val="0"/>
-                <w:caps w:val="0"/>
-                <w:color w:val="000000"/>
-                <w:spacing w:val="0"/>
-                <w:sz w:val="28"/>
-                <w:szCs w:val="28"/>
-                <w:bdr w:val="none" w:color="auto" w:sz="0" w:space="0"/>
+                <w:shd w:val="clear" w:fill="FFFFFF"/>
+                <w:rtl/>
+                <w:cs w:val="0"/>
+                <w:lang w:val="en-US" w:bidi="fa-IR"/>
+              </w:rPr>
+            </w:pPr>
+            <w:r>
+              <w:rPr>
+                <w:rFonts w:hint="cs" w:ascii="Times New Roman" w:hAnsi="Times New Roman" w:cs="Far.Nazanin"/>
+                <w:i w:val="0"/>
+                <w:iCs w:val="0"/>
+                <w:caps w:val="0"/>
+                <w:color w:val="000000"/>
+                <w:spacing w:val="0"/>
+                <w:sz w:val="28"/>
+                <w:szCs w:val="28"/>
                 <w:shd w:val="clear" w:fill="FFFFFF"/>
                 <w:rtl/>
                 <w:cs/>
@@ -4939,7 +4699,6 @@
                 <w:spacing w:val="0"/>
                 <w:sz w:val="28"/>
                 <w:szCs w:val="28"/>
-                <w:bdr w:val="none" w:color="auto" w:sz="0" w:space="0"/>
                 <w:shd w:val="clear" w:fill="FFFFFF"/>
                 <w:rtl/>
                 <w:cs w:val="0"/>
@@ -4957,7 +4716,6 @@
                 <w:spacing w:val="0"/>
                 <w:sz w:val="28"/>
                 <w:szCs w:val="28"/>
-                <w:bdr w:val="none" w:color="auto" w:sz="0" w:space="0"/>
                 <w:shd w:val="clear" w:fill="FFFFFF"/>
                 <w:rtl w:val="0"/>
                 <w:cs w:val="0"/>
@@ -4975,7 +4733,6 @@
                 <w:spacing w:val="0"/>
                 <w:sz w:val="28"/>
                 <w:szCs w:val="28"/>
-                <w:bdr w:val="none" w:color="auto" w:sz="0" w:space="0"/>
                 <w:shd w:val="clear" w:fill="FFFFFF"/>
                 <w:rtl/>
                 <w:cs w:val="0"/>
@@ -4993,7 +4750,6 @@
                 <w:spacing w:val="0"/>
                 <w:sz w:val="28"/>
                 <w:szCs w:val="28"/>
-                <w:bdr w:val="none" w:color="auto" w:sz="0" w:space="0"/>
                 <w:shd w:val="clear" w:fill="FFFFFF"/>
                 <w:rtl w:val="0"/>
                 <w:cs w:val="0"/>
@@ -5011,7 +4767,6 @@
                 <w:spacing w:val="0"/>
                 <w:sz w:val="28"/>
                 <w:szCs w:val="28"/>
-                <w:bdr w:val="none" w:color="auto" w:sz="0" w:space="0"/>
                 <w:shd w:val="clear" w:fill="FFFFFF"/>
                 <w:rtl/>
                 <w:cs w:val="0"/>
@@ -5029,7 +4784,6 @@
                 <w:spacing w:val="0"/>
                 <w:sz w:val="28"/>
                 <w:szCs w:val="28"/>
-                <w:bdr w:val="none" w:color="auto" w:sz="0" w:space="0"/>
                 <w:shd w:val="clear" w:fill="FFFFFF"/>
                 <w:rtl/>
                 <w:cs w:val="0"/>
@@ -5047,7 +4801,6 @@
                 <w:spacing w:val="0"/>
                 <w:sz w:val="28"/>
                 <w:szCs w:val="28"/>
-                <w:bdr w:val="none" w:color="auto" w:sz="0" w:space="0"/>
                 <w:shd w:val="clear" w:fill="FFFFFF"/>
                 <w:rtl w:val="0"/>
                 <w:cs w:val="0"/>
@@ -5065,7 +4818,6 @@
                 <w:spacing w:val="0"/>
                 <w:sz w:val="28"/>
                 <w:szCs w:val="28"/>
-                <w:bdr w:val="none" w:color="auto" w:sz="0" w:space="0"/>
                 <w:shd w:val="clear" w:fill="FFFFFF"/>
                 <w:rtl/>
                 <w:cs w:val="0"/>
@@ -5101,7 +4853,6 @@
                 <w:spacing w:val="0"/>
                 <w:sz w:val="28"/>
                 <w:szCs w:val="28"/>
-                <w:bdr w:val="none" w:color="auto" w:sz="0" w:space="0"/>
                 <w:shd w:val="clear" w:fill="FFFFFF"/>
                 <w:rtl/>
                 <w:cs w:val="0"/>
@@ -5118,7 +4869,6 @@
                 <w:spacing w:val="0"/>
                 <w:sz w:val="28"/>
                 <w:szCs w:val="28"/>
-                <w:bdr w:val="none" w:color="auto" w:sz="0" w:space="0"/>
                 <w:shd w:val="clear" w:fill="FFFFFF"/>
                 <w:rtl w:val="0"/>
                 <w:cs w:val="0"/>
@@ -5136,7 +4886,6 @@
                 <w:spacing w:val="0"/>
                 <w:sz w:val="28"/>
                 <w:szCs w:val="28"/>
-                <w:bdr w:val="none" w:color="auto" w:sz="0" w:space="0"/>
                 <w:shd w:val="clear" w:fill="FFFFFF"/>
                 <w:rtl/>
                 <w:cs w:val="0"/>
@@ -5154,7 +4903,6 @@
                 <w:spacing w:val="0"/>
                 <w:sz w:val="28"/>
                 <w:szCs w:val="28"/>
-                <w:bdr w:val="none" w:color="auto" w:sz="0" w:space="0"/>
                 <w:shd w:val="clear" w:fill="FFFFFF"/>
                 <w:rtl w:val="0"/>
                 <w:cs w:val="0"/>
@@ -5172,7 +4920,6 @@
                 <w:spacing w:val="0"/>
                 <w:sz w:val="28"/>
                 <w:szCs w:val="28"/>
-                <w:bdr w:val="none" w:color="auto" w:sz="0" w:space="0"/>
                 <w:shd w:val="clear" w:fill="FFFFFF"/>
                 <w:rtl/>
                 <w:cs w:val="0"/>
@@ -5190,7 +4937,6 @@
                 <w:spacing w:val="0"/>
                 <w:sz w:val="28"/>
                 <w:szCs w:val="28"/>
-                <w:bdr w:val="none" w:color="auto" w:sz="0" w:space="0"/>
                 <w:shd w:val="clear" w:fill="FFFFFF"/>
                 <w:lang w:val="en-US" w:bidi="fa-IR"/>
               </w:rPr>
@@ -5206,7 +4952,6 @@
                 <w:spacing w:val="0"/>
                 <w:sz w:val="28"/>
                 <w:szCs w:val="28"/>
-                <w:bdr w:val="none" w:color="auto" w:sz="0" w:space="0"/>
                 <w:shd w:val="clear" w:fill="FFFFFF"/>
                 <w:lang w:val="en-US" w:bidi="fa-IR"/>
               </w:rPr>
@@ -5222,7 +4967,6 @@
                 <w:spacing w:val="0"/>
                 <w:sz w:val="28"/>
                 <w:szCs w:val="28"/>
-                <w:bdr w:val="none" w:color="auto" w:sz="0" w:space="0"/>
                 <w:shd w:val="clear" w:fill="FFFFFF"/>
                 <w:lang w:val="en-US" w:bidi="fa-IR"/>
               </w:rPr>
@@ -5238,7 +4982,6 @@
                 <w:spacing w:val="0"/>
                 <w:sz w:val="28"/>
                 <w:szCs w:val="28"/>
-                <w:bdr w:val="none" w:color="auto" w:sz="0" w:space="0"/>
                 <w:shd w:val="clear" w:fill="FFFFFF"/>
                 <w:rtl w:val="0"/>
                 <w:cs w:val="0"/>
@@ -5256,7 +4999,6 @@
                 <w:spacing w:val="0"/>
                 <w:sz w:val="28"/>
                 <w:szCs w:val="28"/>
-                <w:bdr w:val="none" w:color="auto" w:sz="0" w:space="0"/>
                 <w:shd w:val="clear" w:fill="FFFFFF"/>
                 <w:lang w:val="en-US" w:bidi="fa-IR"/>
               </w:rPr>
@@ -5272,7 +5014,6 @@
                 <w:spacing w:val="0"/>
                 <w:sz w:val="28"/>
                 <w:szCs w:val="28"/>
-                <w:bdr w:val="none" w:color="auto" w:sz="0" w:space="0"/>
                 <w:shd w:val="clear" w:fill="FFFFFF"/>
                 <w:rtl/>
                 <w:cs w:val="0"/>
@@ -5290,7 +5031,6 @@
                 <w:spacing w:val="0"/>
                 <w:sz w:val="28"/>
                 <w:szCs w:val="28"/>
-                <w:bdr w:val="none" w:color="auto" w:sz="0" w:space="0"/>
                 <w:shd w:val="clear" w:fill="FFFFFF"/>
                 <w:rtl w:val="0"/>
                 <w:cs w:val="0"/>
@@ -5308,7 +5048,6 @@
                 <w:spacing w:val="0"/>
                 <w:sz w:val="28"/>
                 <w:szCs w:val="28"/>
-                <w:bdr w:val="none" w:color="auto" w:sz="0" w:space="0"/>
                 <w:shd w:val="clear" w:fill="FFFFFF"/>
                 <w:rtl/>
                 <w:cs w:val="0"/>
@@ -5344,24 +5083,22 @@
                 <w:spacing w:val="0"/>
                 <w:sz w:val="28"/>
                 <w:szCs w:val="28"/>
-                <w:bdr w:val="none" w:color="auto" w:sz="0" w:space="0"/>
-                <w:shd w:val="clear" w:fill="FFFFFF"/>
-                <w:rtl/>
-                <w:cs w:val="0"/>
-                <w:lang w:val="en-US" w:bidi="fa-IR"/>
-              </w:rPr>
-            </w:pPr>
-            <w:r>
-              <w:rPr>
-                <w:rFonts w:hint="cs" w:ascii="Times New Roman" w:hAnsi="Times New Roman" w:cs="Far.Nazanin"/>
-                <w:i w:val="0"/>
-                <w:iCs w:val="0"/>
-                <w:caps w:val="0"/>
-                <w:color w:val="000000"/>
-                <w:spacing w:val="0"/>
-                <w:sz w:val="28"/>
-                <w:szCs w:val="28"/>
-                <w:bdr w:val="none" w:color="auto" w:sz="0" w:space="0"/>
+                <w:shd w:val="clear" w:fill="FFFFFF"/>
+                <w:rtl/>
+                <w:cs w:val="0"/>
+                <w:lang w:val="en-US" w:bidi="fa-IR"/>
+              </w:rPr>
+            </w:pPr>
+            <w:r>
+              <w:rPr>
+                <w:rFonts w:hint="cs" w:ascii="Times New Roman" w:hAnsi="Times New Roman" w:cs="Far.Nazanin"/>
+                <w:i w:val="0"/>
+                <w:iCs w:val="0"/>
+                <w:caps w:val="0"/>
+                <w:color w:val="000000"/>
+                <w:spacing w:val="0"/>
+                <w:sz w:val="28"/>
+                <w:szCs w:val="28"/>
                 <w:shd w:val="clear" w:fill="FFFFFF"/>
                 <w:rtl/>
                 <w:cs w:val="0"/>
@@ -5379,7 +5116,6 @@
                 <w:spacing w:val="0"/>
                 <w:sz w:val="28"/>
                 <w:szCs w:val="28"/>
-                <w:bdr w:val="none" w:color="auto" w:sz="0" w:space="0"/>
                 <w:shd w:val="clear" w:fill="FFFFFF"/>
                 <w:rtl w:val="0"/>
                 <w:cs w:val="0"/>
@@ -5397,7 +5133,6 @@
                 <w:spacing w:val="0"/>
                 <w:sz w:val="28"/>
                 <w:szCs w:val="28"/>
-                <w:bdr w:val="none" w:color="auto" w:sz="0" w:space="0"/>
                 <w:shd w:val="clear" w:fill="FFFFFF"/>
                 <w:rtl/>
                 <w:cs w:val="0"/>
@@ -5433,24 +5168,22 @@
                 <w:spacing w:val="0"/>
                 <w:sz w:val="28"/>
                 <w:szCs w:val="28"/>
-                <w:bdr w:val="none" w:color="auto" w:sz="0" w:space="0"/>
-                <w:shd w:val="clear" w:fill="FFFFFF"/>
-                <w:rtl/>
-                <w:cs w:val="0"/>
-                <w:lang w:val="en-US" w:bidi="fa-IR"/>
-              </w:rPr>
-            </w:pPr>
-            <w:r>
-              <w:rPr>
-                <w:rFonts w:hint="cs" w:ascii="Times New Roman" w:hAnsi="Times New Roman" w:cs="Far.Nazanin"/>
-                <w:i w:val="0"/>
-                <w:iCs w:val="0"/>
-                <w:caps w:val="0"/>
-                <w:color w:val="000000"/>
-                <w:spacing w:val="0"/>
-                <w:sz w:val="28"/>
-                <w:szCs w:val="28"/>
-                <w:bdr w:val="none" w:color="auto" w:sz="0" w:space="0"/>
+                <w:shd w:val="clear" w:fill="FFFFFF"/>
+                <w:rtl/>
+                <w:cs w:val="0"/>
+                <w:lang w:val="en-US" w:bidi="fa-IR"/>
+              </w:rPr>
+            </w:pPr>
+            <w:r>
+              <w:rPr>
+                <w:rFonts w:hint="cs" w:ascii="Times New Roman" w:hAnsi="Times New Roman" w:cs="Far.Nazanin"/>
+                <w:i w:val="0"/>
+                <w:iCs w:val="0"/>
+                <w:caps w:val="0"/>
+                <w:color w:val="000000"/>
+                <w:spacing w:val="0"/>
+                <w:sz w:val="28"/>
+                <w:szCs w:val="28"/>
                 <w:shd w:val="clear" w:fill="FFFFFF"/>
                 <w:rtl/>
                 <w:cs w:val="0"/>
@@ -5468,7 +5201,6 @@
                 <w:spacing w:val="0"/>
                 <w:sz w:val="28"/>
                 <w:szCs w:val="28"/>
-                <w:bdr w:val="none" w:color="auto" w:sz="0" w:space="0"/>
                 <w:shd w:val="clear" w:fill="FFFFFF"/>
                 <w:rtl w:val="0"/>
                 <w:cs w:val="0"/>
@@ -5486,7 +5218,6 @@
                 <w:spacing w:val="0"/>
                 <w:sz w:val="28"/>
                 <w:szCs w:val="28"/>
-                <w:bdr w:val="none" w:color="auto" w:sz="0" w:space="0"/>
                 <w:shd w:val="clear" w:fill="FFFFFF"/>
                 <w:rtl/>
                 <w:cs w:val="0"/>
@@ -5504,7 +5235,6 @@
                 <w:spacing w:val="0"/>
                 <w:sz w:val="28"/>
                 <w:szCs w:val="28"/>
-                <w:bdr w:val="none" w:color="auto" w:sz="0" w:space="0"/>
                 <w:shd w:val="clear" w:fill="FFFFFF"/>
                 <w:rtl w:val="0"/>
                 <w:cs w:val="0"/>
@@ -5522,7 +5252,6 @@
                 <w:spacing w:val="0"/>
                 <w:sz w:val="28"/>
                 <w:szCs w:val="28"/>
-                <w:bdr w:val="none" w:color="auto" w:sz="0" w:space="0"/>
                 <w:shd w:val="clear" w:fill="FFFFFF"/>
                 <w:rtl/>
                 <w:cs w:val="0"/>
@@ -5540,7 +5269,6 @@
                 <w:spacing w:val="0"/>
                 <w:sz w:val="28"/>
                 <w:szCs w:val="28"/>
-                <w:bdr w:val="none" w:color="auto" w:sz="0" w:space="0"/>
                 <w:shd w:val="clear" w:fill="FFFFFF"/>
                 <w:rtl w:val="0"/>
                 <w:cs w:val="0"/>
@@ -5558,7 +5286,6 @@
                 <w:spacing w:val="0"/>
                 <w:sz w:val="28"/>
                 <w:szCs w:val="28"/>
-                <w:bdr w:val="none" w:color="auto" w:sz="0" w:space="0"/>
                 <w:shd w:val="clear" w:fill="FFFFFF"/>
                 <w:rtl/>
                 <w:cs w:val="0"/>
@@ -5594,7 +5321,6 @@
                 <w:spacing w:val="0"/>
                 <w:sz w:val="28"/>
                 <w:szCs w:val="28"/>
-                <w:bdr w:val="none" w:color="auto" w:sz="0" w:space="0"/>
                 <w:shd w:val="clear" w:fill="FFFFFF"/>
                 <w:rtl w:val="0"/>
                 <w:cs w:val="0"/>
@@ -5611,7 +5337,6 @@
                 <w:spacing w:val="0"/>
                 <w:sz w:val="28"/>
                 <w:szCs w:val="28"/>
-                <w:bdr w:val="none" w:color="auto" w:sz="0" w:space="0"/>
                 <w:shd w:val="clear" w:fill="FFFFFF"/>
                 <w:rtl/>
                 <w:cs w:val="0"/>
@@ -5739,55 +5464,10 @@
             <w:pPr>
               <w:bidi/>
               <w:spacing w:after="0" w:line="240" w:lineRule="auto"/>
-              <w:ind w:left="720" w:leftChars="0" w:right="342"/>
+              <w:ind w:right="342"/>
               <w:jc w:val="both"/>
               <w:rPr>
-                <w:rFonts w:hint="cs" w:ascii="Times New Roman" w:hAnsi="Times New Roman" w:eastAsia="Times New Roman" w:cs="Far.Nazanin"/>
-                <w:sz w:val="28"/>
-                <w:szCs w:val="28"/>
-                <w:rtl/>
-                <w:lang w:val="en-US" w:bidi="fa-IR"/>
-              </w:rPr>
-            </w:pPr>
-          </w:p>
-          <w:p>
-            <w:pPr>
-              <w:bidi/>
-              <w:spacing w:after="0" w:line="240" w:lineRule="auto"/>
-              <w:ind w:left="720" w:leftChars="0" w:right="342"/>
-              <w:jc w:val="both"/>
-              <w:rPr>
-                <w:rFonts w:hint="cs" w:ascii="Times New Roman" w:hAnsi="Times New Roman" w:eastAsia="Times New Roman" w:cs="Far.Nazanin"/>
-                <w:sz w:val="28"/>
-                <w:szCs w:val="28"/>
-                <w:rtl/>
-                <w:lang w:val="en-US" w:bidi="fa-IR"/>
-              </w:rPr>
-            </w:pPr>
-          </w:p>
-          <w:p>
-            <w:pPr>
-              <w:bidi/>
-              <w:spacing w:after="0" w:line="240" w:lineRule="auto"/>
-              <w:ind w:left="720" w:leftChars="0" w:right="342"/>
-              <w:jc w:val="both"/>
-              <w:rPr>
-                <w:rFonts w:hint="cs" w:ascii="Times New Roman" w:hAnsi="Times New Roman" w:eastAsia="Times New Roman" w:cs="Far.Nazanin"/>
-                <w:sz w:val="28"/>
-                <w:szCs w:val="28"/>
-                <w:rtl/>
-                <w:lang w:val="en-US" w:bidi="fa-IR"/>
-              </w:rPr>
-            </w:pPr>
-          </w:p>
-          <w:p>
-            <w:pPr>
-              <w:bidi/>
-              <w:spacing w:after="0" w:line="240" w:lineRule="auto"/>
-              <w:ind w:left="720" w:leftChars="0" w:right="342"/>
-              <w:jc w:val="both"/>
-              <w:rPr>
-                <w:rFonts w:hint="cs" w:ascii="Times New Roman" w:hAnsi="Times New Roman" w:eastAsia="Times New Roman" w:cs="Far.Nazanin"/>
+                <w:rFonts w:hint="default" w:ascii="Times New Roman" w:hAnsi="Times New Roman" w:eastAsia="Times New Roman" w:cs="Far.Nazanin"/>
                 <w:sz w:val="28"/>
                 <w:szCs w:val="28"/>
                 <w:rtl/>
@@ -6072,22 +5752,42 @@
               <w:ind w:left="720" w:leftChars="0" w:right="342" w:rightChars="0"/>
               <w:jc w:val="both"/>
               <w:rPr>
+                <w:rFonts w:hint="cs" w:ascii="Times New Roman" w:hAnsi="Times New Roman" w:eastAsia="Times New Roman" w:cs="Far.Nazanin"/>
+                <w:sz w:val="28"/>
+                <w:szCs w:val="28"/>
+                <w:rtl/>
+                <w:lang w:val="en-US" w:bidi="fa-IR"/>
+              </w:rPr>
+            </w:pPr>
+            <w:r>
+              <w:rPr>
+                <w:rFonts w:hint="cs" w:ascii="Times New Roman" w:hAnsi="Times New Roman" w:eastAsia="Times New Roman" w:cs="Far.Nazanin"/>
+                <w:sz w:val="28"/>
+                <w:szCs w:val="28"/>
+                <w:rtl/>
+                <w:lang w:val="en-US" w:bidi="fa-IR"/>
+              </w:rPr>
+              <w:t xml:space="preserve">در این بخش از کتابخانه دیگری نیز به نام </w:t>
+            </w:r>
+            <w:r>
+              <w:rPr>
                 <w:rFonts w:hint="default" w:ascii="Times New Roman" w:hAnsi="Times New Roman" w:eastAsia="Times New Roman" w:cs="Far.Nazanin"/>
                 <w:sz w:val="28"/>
                 <w:szCs w:val="28"/>
                 <w:rtl w:val="0"/>
                 <w:lang w:val="en-US" w:bidi="fa-IR"/>
               </w:rPr>
-            </w:pPr>
-            <w:r>
-              <w:rPr>
-                <w:rFonts w:hint="cs" w:ascii="Times New Roman" w:hAnsi="Times New Roman" w:eastAsia="Times New Roman" w:cs="Far.Nazanin"/>
-                <w:sz w:val="28"/>
-                <w:szCs w:val="28"/>
-                <w:rtl/>
-                <w:lang w:val="en-US" w:bidi="fa-IR"/>
-              </w:rPr>
-              <w:t xml:space="preserve">در این بخش از کتابخانه دیگری نیز به نام </w:t>
+              <w:t>youtube-transcript-api</w:t>
+            </w:r>
+            <w:r>
+              <w:rPr>
+                <w:rFonts w:hint="cs" w:ascii="Times New Roman" w:hAnsi="Times New Roman" w:eastAsia="Times New Roman" w:cs="Far.Nazanin"/>
+                <w:sz w:val="28"/>
+                <w:szCs w:val="28"/>
+                <w:rtl/>
+                <w:lang w:val="en-US" w:bidi="fa-IR"/>
+              </w:rPr>
+              <w:t xml:space="preserve"> استفاده می کنیم. این کتابخانه به امکان دانلود زیرنویس از </w:t>
             </w:r>
             <w:r>
               <w:rPr>
@@ -6097,17 +5797,17 @@
                 <w:rtl w:val="0"/>
                 <w:lang w:val="en-US" w:bidi="fa-IR"/>
               </w:rPr>
-              <w:t>youtube-transcript-api</w:t>
-            </w:r>
-            <w:r>
-              <w:rPr>
-                <w:rFonts w:hint="cs" w:ascii="Times New Roman" w:hAnsi="Times New Roman" w:eastAsia="Times New Roman" w:cs="Far.Nazanin"/>
-                <w:sz w:val="28"/>
-                <w:szCs w:val="28"/>
-                <w:rtl/>
-                <w:lang w:val="en-US" w:bidi="fa-IR"/>
-              </w:rPr>
-              <w:t xml:space="preserve"> استفاده می کنیم. این کتابخانه به امکان دانلود زیرنویس از </w:t>
+              <w:t>YouTube</w:t>
+            </w:r>
+            <w:r>
+              <w:rPr>
+                <w:rFonts w:hint="cs" w:ascii="Times New Roman" w:hAnsi="Times New Roman" w:eastAsia="Times New Roman" w:cs="Far.Nazanin"/>
+                <w:sz w:val="28"/>
+                <w:szCs w:val="28"/>
+                <w:rtl/>
+                <w:lang w:val="en-US" w:bidi="fa-IR"/>
+              </w:rPr>
+              <w:t xml:space="preserve"> را می دهد. در صورت بروز هر گونه خطا در فرآیند دریافت زیرنویس ویدیو از طریق </w:t>
             </w:r>
             <w:r>
               <w:rPr>
@@ -6117,6 +5817,26 @@
                 <w:rtl w:val="0"/>
                 <w:lang w:val="en-US" w:bidi="fa-IR"/>
               </w:rPr>
+              <w:t>API</w:t>
+            </w:r>
+            <w:r>
+              <w:rPr>
+                <w:rFonts w:hint="cs" w:ascii="Times New Roman" w:hAnsi="Times New Roman" w:eastAsia="Times New Roman" w:cs="Far.Nazanin"/>
+                <w:sz w:val="28"/>
+                <w:szCs w:val="28"/>
+                <w:rtl/>
+                <w:lang w:val="en-US" w:bidi="fa-IR"/>
+              </w:rPr>
+              <w:t xml:space="preserve"> های رسمی </w:t>
+            </w:r>
+            <w:r>
+              <w:rPr>
+                <w:rFonts w:hint="default" w:ascii="Times New Roman" w:hAnsi="Times New Roman" w:eastAsia="Times New Roman" w:cs="Far.Nazanin"/>
+                <w:sz w:val="28"/>
+                <w:szCs w:val="28"/>
+                <w:rtl w:val="0"/>
+                <w:lang w:val="en-US" w:bidi="fa-IR"/>
+              </w:rPr>
               <w:t>YouTube</w:t>
             </w:r>
             <w:r>
@@ -6127,7 +5847,7 @@
                 <w:rtl/>
                 <w:lang w:val="en-US" w:bidi="fa-IR"/>
               </w:rPr>
-              <w:t xml:space="preserve"> را می دهد. در صورت بروز هر گونه خطا در فرآیند دریافت زیرنویس ویدیو از طریق </w:t>
+              <w:t xml:space="preserve"> ، از کتابخانه با ارسال یک درخواست به سرور از سوی </w:t>
             </w:r>
             <w:r>
               <w:rPr>
@@ -6137,46 +5857,6 @@
                 <w:rtl w:val="0"/>
                 <w:lang w:val="en-US" w:bidi="fa-IR"/>
               </w:rPr>
-              <w:t>API</w:t>
-            </w:r>
-            <w:r>
-              <w:rPr>
-                <w:rFonts w:hint="cs" w:ascii="Times New Roman" w:hAnsi="Times New Roman" w:eastAsia="Times New Roman" w:cs="Far.Nazanin"/>
-                <w:sz w:val="28"/>
-                <w:szCs w:val="28"/>
-                <w:rtl/>
-                <w:lang w:val="en-US" w:bidi="fa-IR"/>
-              </w:rPr>
-              <w:t xml:space="preserve"> های رسمی </w:t>
-            </w:r>
-            <w:r>
-              <w:rPr>
-                <w:rFonts w:hint="default" w:ascii="Times New Roman" w:hAnsi="Times New Roman" w:eastAsia="Times New Roman" w:cs="Far.Nazanin"/>
-                <w:sz w:val="28"/>
-                <w:szCs w:val="28"/>
-                <w:rtl w:val="0"/>
-                <w:lang w:val="en-US" w:bidi="fa-IR"/>
-              </w:rPr>
-              <w:t>YouTube</w:t>
-            </w:r>
-            <w:r>
-              <w:rPr>
-                <w:rFonts w:hint="cs" w:ascii="Times New Roman" w:hAnsi="Times New Roman" w:eastAsia="Times New Roman" w:cs="Far.Nazanin"/>
-                <w:sz w:val="28"/>
-                <w:szCs w:val="28"/>
-                <w:rtl/>
-                <w:lang w:val="en-US" w:bidi="fa-IR"/>
-              </w:rPr>
-              <w:t xml:space="preserve"> ، از کتابخانه با ارسال یک درخواست به سرور از سوی </w:t>
-            </w:r>
-            <w:r>
-              <w:rPr>
-                <w:rFonts w:hint="default" w:ascii="Times New Roman" w:hAnsi="Times New Roman" w:eastAsia="Times New Roman" w:cs="Far.Nazanin"/>
-                <w:sz w:val="28"/>
-                <w:szCs w:val="28"/>
-                <w:rtl w:val="0"/>
-                <w:lang w:val="en-US" w:bidi="fa-IR"/>
-              </w:rPr>
               <w:t>Client</w:t>
             </w:r>
             <w:r>
@@ -6193,20 +5873,290 @@
           <w:p>
             <w:pPr>
               <w:numPr>
+                <w:ilvl w:val="-2"/>
                 <w:numId w:val="0"/>
               </w:numPr>
               <w:bidi/>
               <w:spacing w:after="0" w:line="240" w:lineRule="auto"/>
-              <w:ind w:right="342" w:rightChars="0"/>
-              <w:jc w:val="left"/>
+              <w:ind w:left="720" w:leftChars="0" w:right="342" w:rightChars="0"/>
+              <w:jc w:val="both"/>
+              <w:rPr>
+                <w:rFonts w:hint="cs" w:ascii="Times New Roman" w:hAnsi="Times New Roman" w:eastAsia="Times New Roman" w:cs="Far.Nazanin"/>
+                <w:sz w:val="28"/>
+                <w:szCs w:val="28"/>
+                <w:rtl/>
+                <w:lang w:val="en-US" w:bidi="fa-IR"/>
+              </w:rPr>
+            </w:pPr>
+            <w:r>
+              <w:rPr>
+                <w:rFonts w:hint="cs" w:ascii="Times New Roman" w:hAnsi="Times New Roman" w:eastAsia="Times New Roman" w:cs="Far.Nazanin"/>
+                <w:sz w:val="28"/>
+                <w:szCs w:val="28"/>
+                <w:rtl/>
+                <w:lang w:val="en-US" w:bidi="fa-IR"/>
+              </w:rPr>
+              <w:t xml:space="preserve">همچنین با وجود اینکه </w:t>
+            </w:r>
+            <w:r>
               <w:rPr>
                 <w:rFonts w:hint="default" w:ascii="Times New Roman" w:hAnsi="Times New Roman" w:eastAsia="Times New Roman" w:cs="Far.Nazanin"/>
                 <w:sz w:val="28"/>
                 <w:szCs w:val="28"/>
-                <w:rtl/>
-                <w:lang w:val="en-US" w:bidi="fa-IR"/>
-              </w:rPr>
-            </w:pPr>
+                <w:rtl w:val="0"/>
+                <w:lang w:val="en-US" w:bidi="fa-IR"/>
+              </w:rPr>
+              <w:t>API</w:t>
+            </w:r>
+            <w:r>
+              <w:rPr>
+                <w:rFonts w:hint="cs" w:ascii="Times New Roman" w:hAnsi="Times New Roman" w:eastAsia="Times New Roman" w:cs="Far.Nazanin"/>
+                <w:sz w:val="28"/>
+                <w:szCs w:val="28"/>
+                <w:rtl/>
+                <w:lang w:val="en-US" w:bidi="fa-IR"/>
+              </w:rPr>
+              <w:t xml:space="preserve"> های </w:t>
+            </w:r>
+            <w:r>
+              <w:rPr>
+                <w:rFonts w:hint="default" w:ascii="Times New Roman" w:hAnsi="Times New Roman" w:eastAsia="Times New Roman" w:cs="Far.Nazanin"/>
+                <w:sz w:val="28"/>
+                <w:szCs w:val="28"/>
+                <w:rtl w:val="0"/>
+                <w:lang w:val="en-US" w:bidi="fa-IR"/>
+              </w:rPr>
+              <w:t>YouTube</w:t>
+            </w:r>
+            <w:r>
+              <w:rPr>
+                <w:rFonts w:hint="cs" w:ascii="Times New Roman" w:hAnsi="Times New Roman" w:eastAsia="Times New Roman" w:cs="Far.Nazanin"/>
+                <w:sz w:val="28"/>
+                <w:szCs w:val="28"/>
+                <w:rtl/>
+                <w:lang w:val="en-US" w:bidi="fa-IR"/>
+              </w:rPr>
+              <w:t xml:space="preserve"> لینک تصاویر و یا </w:t>
+            </w:r>
+            <w:r>
+              <w:rPr>
+                <w:rFonts w:hint="default" w:ascii="Times New Roman" w:hAnsi="Times New Roman" w:eastAsia="Times New Roman" w:cs="Far.Nazanin"/>
+                <w:sz w:val="28"/>
+                <w:szCs w:val="28"/>
+                <w:rtl w:val="0"/>
+                <w:lang w:val="en-US" w:bidi="fa-IR"/>
+              </w:rPr>
+              <w:t>thumbnail</w:t>
+            </w:r>
+            <w:r>
+              <w:rPr>
+                <w:rFonts w:hint="cs" w:ascii="Times New Roman" w:hAnsi="Times New Roman" w:eastAsia="Times New Roman" w:cs="Far.Nazanin"/>
+                <w:sz w:val="28"/>
+                <w:szCs w:val="28"/>
+                <w:rtl/>
+                <w:lang w:val="en-US" w:bidi="fa-IR"/>
+              </w:rPr>
+              <w:t xml:space="preserve"> مربوط به ویدیو را برای ما ارسال می کنند، دسترسی به این تصاویر و مشاهده آن ها به علت محدودیت های دسترسی امکان پذیر نیست.</w:t>
+            </w:r>
+          </w:p>
+          <w:p>
+            <w:pPr>
+              <w:numPr>
+                <w:ilvl w:val="-2"/>
+                <w:numId w:val="0"/>
+              </w:numPr>
+              <w:bidi/>
+              <w:spacing w:after="0" w:line="240" w:lineRule="auto"/>
+              <w:ind w:left="720" w:leftChars="0" w:right="342" w:rightChars="0"/>
+              <w:jc w:val="both"/>
+              <w:rPr>
+                <w:rFonts w:hint="cs" w:ascii="Times New Roman" w:hAnsi="Times New Roman" w:eastAsia="Times New Roman" w:cs="Far.Nazanin"/>
+                <w:sz w:val="28"/>
+                <w:szCs w:val="28"/>
+                <w:rtl/>
+                <w:lang w:val="en-US" w:bidi="fa-IR"/>
+              </w:rPr>
+            </w:pPr>
+            <w:r>
+              <w:rPr>
+                <w:rFonts w:hint="cs" w:ascii="Times New Roman" w:hAnsi="Times New Roman" w:eastAsia="Times New Roman" w:cs="Far.Nazanin"/>
+                <w:sz w:val="28"/>
+                <w:szCs w:val="28"/>
+                <w:rtl/>
+                <w:lang w:val="en-US" w:bidi="fa-IR"/>
+              </w:rPr>
+              <w:t xml:space="preserve">به همین دلیل برای نمایش مناسب محتوا، سرور ما علاوه بر دریافت محتوای ویدیو، باید تصاویر لازم را نیز دریافت و به </w:t>
+            </w:r>
+            <w:r>
+              <w:rPr>
+                <w:rFonts w:hint="default" w:ascii="Times New Roman" w:hAnsi="Times New Roman" w:eastAsia="Times New Roman" w:cs="Far.Nazanin"/>
+                <w:sz w:val="28"/>
+                <w:szCs w:val="28"/>
+                <w:rtl w:val="0"/>
+                <w:lang w:val="en-US" w:bidi="fa-IR"/>
+              </w:rPr>
+              <w:t>Client</w:t>
+            </w:r>
+            <w:r>
+              <w:rPr>
+                <w:rFonts w:hint="cs" w:ascii="Times New Roman" w:hAnsi="Times New Roman" w:eastAsia="Times New Roman" w:cs="Far.Nazanin"/>
+                <w:sz w:val="28"/>
+                <w:szCs w:val="28"/>
+                <w:rtl/>
+                <w:lang w:val="en-US" w:bidi="fa-IR"/>
+              </w:rPr>
+              <w:t xml:space="preserve"> برگرداند.</w:t>
+            </w:r>
+          </w:p>
+          <w:p>
+            <w:pPr>
+              <w:numPr>
+                <w:ilvl w:val="-2"/>
+                <w:numId w:val="0"/>
+              </w:numPr>
+              <w:bidi/>
+              <w:spacing w:after="0" w:line="240" w:lineRule="auto"/>
+              <w:ind w:left="720" w:leftChars="0" w:right="342" w:rightChars="0"/>
+              <w:jc w:val="both"/>
+              <w:rPr>
+                <w:rFonts w:hint="cs" w:ascii="Times New Roman" w:hAnsi="Times New Roman" w:eastAsia="Times New Roman" w:cs="Far.Nazanin"/>
+                <w:sz w:val="28"/>
+                <w:szCs w:val="28"/>
+                <w:rtl/>
+                <w:lang w:val="en-US" w:bidi="fa-IR"/>
+              </w:rPr>
+            </w:pPr>
+            <w:r>
+              <w:rPr>
+                <w:rFonts w:hint="cs" w:ascii="Times New Roman" w:hAnsi="Times New Roman" w:eastAsia="Times New Roman" w:cs="Far.Nazanin"/>
+                <w:sz w:val="28"/>
+                <w:szCs w:val="28"/>
+                <w:rtl/>
+                <w:lang w:val="en-US" w:bidi="fa-IR"/>
+              </w:rPr>
+              <w:t xml:space="preserve">برای انجام این کار نیز </w:t>
+            </w:r>
+            <w:r>
+              <w:rPr>
+                <w:rFonts w:hint="default" w:ascii="Times New Roman" w:hAnsi="Times New Roman" w:eastAsia="Times New Roman" w:cs="Far.Nazanin"/>
+                <w:sz w:val="28"/>
+                <w:szCs w:val="28"/>
+                <w:rtl w:val="0"/>
+                <w:lang w:val="en-US" w:bidi="fa-IR"/>
+              </w:rPr>
+              <w:t>API</w:t>
+            </w:r>
+            <w:r>
+              <w:rPr>
+                <w:rFonts w:hint="cs" w:ascii="Times New Roman" w:hAnsi="Times New Roman" w:eastAsia="Times New Roman" w:cs="Far.Nazanin"/>
+                <w:sz w:val="28"/>
+                <w:szCs w:val="28"/>
+                <w:rtl/>
+                <w:lang w:val="en-US" w:bidi="fa-IR"/>
+              </w:rPr>
+              <w:t xml:space="preserve"> های مربوط به </w:t>
+            </w:r>
+            <w:r>
+              <w:rPr>
+                <w:rFonts w:hint="default" w:ascii="Times New Roman" w:hAnsi="Times New Roman" w:eastAsia="Times New Roman" w:cs="Far.Nazanin"/>
+                <w:sz w:val="28"/>
+                <w:szCs w:val="28"/>
+                <w:rtl w:val="0"/>
+                <w:lang w:val="en-US" w:bidi="fa-IR"/>
+              </w:rPr>
+              <w:t>YouTube</w:t>
+            </w:r>
+            <w:r>
+              <w:rPr>
+                <w:rFonts w:hint="cs" w:ascii="Times New Roman" w:hAnsi="Times New Roman" w:eastAsia="Times New Roman" w:cs="Far.Nazanin"/>
+                <w:sz w:val="28"/>
+                <w:szCs w:val="28"/>
+                <w:rtl/>
+                <w:lang w:val="en-US" w:bidi="fa-IR"/>
+              </w:rPr>
+              <w:t xml:space="preserve"> که مربوط به دریافت تصاویر هستند نیز در سمت سرور، فراخوانی میشوند.</w:t>
+            </w:r>
+          </w:p>
+          <w:p>
+            <w:pPr>
+              <w:numPr>
+                <w:ilvl w:val="-2"/>
+                <w:numId w:val="0"/>
+              </w:numPr>
+              <w:bidi/>
+              <w:spacing w:after="0" w:line="240" w:lineRule="auto"/>
+              <w:ind w:left="720" w:leftChars="0" w:right="342" w:rightChars="0"/>
+              <w:jc w:val="both"/>
+              <w:rPr>
+                <w:rFonts w:hint="default" w:ascii="Times New Roman" w:hAnsi="Times New Roman" w:eastAsia="Times New Roman" w:cs="Far.Nazanin"/>
+                <w:sz w:val="28"/>
+                <w:szCs w:val="28"/>
+                <w:rtl/>
+                <w:lang w:val="en-US" w:bidi="fa-IR"/>
+              </w:rPr>
+            </w:pPr>
+            <w:r>
+              <w:rPr>
+                <w:rFonts w:hint="cs" w:ascii="Times New Roman" w:hAnsi="Times New Roman" w:eastAsia="Times New Roman" w:cs="Far.Nazanin"/>
+                <w:sz w:val="28"/>
+                <w:szCs w:val="28"/>
+                <w:rtl/>
+                <w:lang w:val="en-US" w:bidi="fa-IR"/>
+              </w:rPr>
+              <w:t xml:space="preserve">لازم به ذکر است که فراخوانی </w:t>
+            </w:r>
+            <w:r>
+              <w:rPr>
+                <w:rFonts w:hint="default" w:ascii="Times New Roman" w:hAnsi="Times New Roman" w:eastAsia="Times New Roman" w:cs="Far.Nazanin"/>
+                <w:sz w:val="28"/>
+                <w:szCs w:val="28"/>
+                <w:rtl w:val="0"/>
+                <w:lang w:val="en-US" w:bidi="fa-IR"/>
+              </w:rPr>
+              <w:t>API</w:t>
+            </w:r>
+            <w:r>
+              <w:rPr>
+                <w:rFonts w:hint="cs" w:ascii="Times New Roman" w:hAnsi="Times New Roman" w:eastAsia="Times New Roman" w:cs="Far.Nazanin"/>
+                <w:sz w:val="28"/>
+                <w:szCs w:val="28"/>
+                <w:rtl/>
+                <w:lang w:val="en-US" w:bidi="fa-IR"/>
+              </w:rPr>
+              <w:t xml:space="preserve"> های </w:t>
+            </w:r>
+            <w:r>
+              <w:rPr>
+                <w:rFonts w:hint="default" w:ascii="Times New Roman" w:hAnsi="Times New Roman" w:eastAsia="Times New Roman" w:cs="Far.Nazanin"/>
+                <w:sz w:val="28"/>
+                <w:szCs w:val="28"/>
+                <w:rtl w:val="0"/>
+                <w:lang w:val="en-US" w:bidi="fa-IR"/>
+              </w:rPr>
+              <w:t>YouTube</w:t>
+            </w:r>
+            <w:r>
+              <w:rPr>
+                <w:rFonts w:hint="cs" w:ascii="Times New Roman" w:hAnsi="Times New Roman" w:eastAsia="Times New Roman" w:cs="Far.Nazanin"/>
+                <w:sz w:val="28"/>
+                <w:szCs w:val="28"/>
+                <w:rtl/>
+                <w:lang w:val="en-US" w:bidi="fa-IR"/>
+              </w:rPr>
+              <w:t xml:space="preserve"> را میتوانیم تماما در سمت سرور انجام دهیم اما فقط موارد مربوط به دریافت ویدیو و تصاویر و کیفیت های دانلود</w:t>
+            </w:r>
+            <w:bookmarkStart w:id="0" w:name="_GoBack"/>
+            <w:bookmarkEnd w:id="0"/>
+            <w:r>
+              <w:rPr>
+                <w:rFonts w:hint="cs" w:ascii="Times New Roman" w:hAnsi="Times New Roman" w:eastAsia="Times New Roman" w:cs="Far.Nazanin"/>
+                <w:sz w:val="28"/>
+                <w:szCs w:val="28"/>
+                <w:rtl/>
+                <w:lang w:val="en-US" w:bidi="fa-IR"/>
+              </w:rPr>
+              <w:t xml:space="preserve"> را در سمت سرور انجام دهیم تا هم در صورت بروز هر خطای احتمالی در سرور، اطلاعات ویدیو ها قابل نمایش باشند و هم اینکه بار روی سرور نیز کمتر باشد. </w:t>
+            </w:r>
           </w:p>
           <w:p>
             <w:pPr>
@@ -6240,102 +6190,42 @@
               <w:ind w:left="720" w:right="342"/>
               <w:jc w:val="both"/>
               <w:rPr>
-                <w:rFonts w:hint="cs" w:ascii="Times New Roman" w:hAnsi="Times New Roman" w:eastAsia="Times New Roman" w:cs="Far.Nazanin"/>
-                <w:sz w:val="28"/>
-                <w:szCs w:val="28"/>
-                <w:rtl/>
-                <w:lang w:val="en-US" w:bidi="fa-IR"/>
-              </w:rPr>
-            </w:pPr>
-            <w:r>
-              <w:rPr>
-                <w:rFonts w:hint="cs" w:ascii="Times New Roman" w:hAnsi="Times New Roman" w:eastAsia="Times New Roman" w:cs="Far.Nazanin"/>
-                <w:sz w:val="28"/>
-                <w:szCs w:val="28"/>
-                <w:rtl/>
-                <w:lang w:val="en-US" w:bidi="fa-IR"/>
-              </w:rPr>
-              <w:t xml:space="preserve">در نهایت برنامه بر روی یک </w:t>
-            </w:r>
-            <w:r>
-              <w:rPr>
                 <w:rFonts w:hint="default" w:ascii="Times New Roman" w:hAnsi="Times New Roman" w:eastAsia="Times New Roman" w:cs="Far.Nazanin"/>
                 <w:sz w:val="28"/>
                 <w:szCs w:val="28"/>
+                <w:rtl/>
+                <w:lang w:val="en-US" w:bidi="fa-IR"/>
+              </w:rPr>
+            </w:pPr>
+            <w:r>
+              <w:rPr>
+                <w:rFonts w:hint="cs" w:ascii="Times New Roman" w:hAnsi="Times New Roman" w:eastAsia="Times New Roman" w:cs="Far.Nazanin"/>
+                <w:sz w:val="28"/>
+                <w:szCs w:val="28"/>
+                <w:rtl/>
+                <w:lang w:val="en-US" w:bidi="fa-IR"/>
+              </w:rPr>
+              <w:t xml:space="preserve">در طراحی کلی این سیستم از سامانه </w:t>
+            </w:r>
+            <w:r>
+              <w:rPr>
+                <w:rFonts w:hint="default" w:ascii="Times New Roman" w:hAnsi="Times New Roman" w:eastAsia="Times New Roman" w:cs="Far.Nazanin"/>
+                <w:sz w:val="28"/>
+                <w:szCs w:val="28"/>
                 <w:rtl w:val="0"/>
                 <w:lang w:val="en-US" w:bidi="fa-IR"/>
               </w:rPr>
-              <w:t>Host</w:t>
-            </w:r>
-            <w:r>
-              <w:rPr>
-                <w:rFonts w:hint="cs" w:ascii="Times New Roman" w:hAnsi="Times New Roman" w:eastAsia="Times New Roman" w:cs="Far.Nazanin"/>
-                <w:sz w:val="28"/>
-                <w:szCs w:val="28"/>
-                <w:rtl/>
-                <w:lang w:val="en-US" w:bidi="fa-IR"/>
-              </w:rPr>
-              <w:t xml:space="preserve">، </w:t>
-            </w:r>
-            <w:r>
-              <w:rPr>
-                <w:rFonts w:hint="default" w:ascii="Times New Roman" w:hAnsi="Times New Roman" w:eastAsia="Times New Roman" w:cs="Far.Nazanin"/>
-                <w:sz w:val="28"/>
-                <w:szCs w:val="28"/>
-                <w:rtl w:val="0"/>
-                <w:lang w:val="en-US" w:bidi="fa-IR"/>
-              </w:rPr>
-              <w:t>deploy</w:t>
-            </w:r>
-            <w:r>
-              <w:rPr>
-                <w:rFonts w:hint="cs" w:ascii="Times New Roman" w:hAnsi="Times New Roman" w:eastAsia="Times New Roman" w:cs="Far.Nazanin"/>
-                <w:sz w:val="28"/>
-                <w:szCs w:val="28"/>
-                <w:rtl/>
-                <w:lang w:val="en-US" w:bidi="fa-IR"/>
-              </w:rPr>
-              <w:t xml:space="preserve"> می شود و برای حل مشکلات </w:t>
-            </w:r>
-            <w:r>
-              <w:rPr>
-                <w:rFonts w:hint="default" w:ascii="Times New Roman" w:hAnsi="Times New Roman" w:eastAsia="Times New Roman" w:cs="Far.Nazanin"/>
-                <w:sz w:val="28"/>
-                <w:szCs w:val="28"/>
-                <w:rtl w:val="0"/>
-                <w:lang w:val="en-US" w:bidi="fa-IR"/>
-              </w:rPr>
-              <w:t>dependency</w:t>
-            </w:r>
-            <w:r>
-              <w:rPr>
-                <w:rFonts w:hint="cs" w:ascii="Times New Roman" w:hAnsi="Times New Roman" w:eastAsia="Times New Roman" w:cs="Far.Nazanin"/>
-                <w:sz w:val="28"/>
-                <w:szCs w:val="28"/>
-                <w:rtl/>
-                <w:lang w:val="en-US" w:bidi="fa-IR"/>
-              </w:rPr>
-              <w:t xml:space="preserve"> نیز از </w:t>
-            </w:r>
-            <w:r>
-              <w:rPr>
-                <w:rFonts w:hint="default" w:ascii="Times New Roman" w:hAnsi="Times New Roman" w:eastAsia="Times New Roman" w:cs="Far.Nazanin"/>
-                <w:sz w:val="28"/>
-                <w:szCs w:val="28"/>
-                <w:rtl w:val="0"/>
-                <w:lang w:val="en-US" w:bidi="fa-IR"/>
-              </w:rPr>
-              <w:t>docker</w:t>
-            </w:r>
-            <w:r>
-              <w:rPr>
-                <w:rFonts w:hint="cs" w:ascii="Times New Roman" w:hAnsi="Times New Roman" w:eastAsia="Times New Roman" w:cs="Far.Nazanin"/>
-                <w:sz w:val="28"/>
-                <w:szCs w:val="28"/>
-                <w:rtl/>
-                <w:lang w:val="en-US" w:bidi="fa-IR"/>
-              </w:rPr>
-              <w:t xml:space="preserve"> استفاده خواهیم کرد. </w:t>
+              <w:t>Invidious</w:t>
+            </w:r>
+            <w:r>
+              <w:rPr>
+                <w:rFonts w:hint="cs" w:ascii="Times New Roman" w:hAnsi="Times New Roman" w:eastAsia="Times New Roman" w:cs="Far.Nazanin"/>
+                <w:sz w:val="28"/>
+                <w:szCs w:val="28"/>
+                <w:rtl/>
+                <w:lang w:val="en-US" w:bidi="fa-IR"/>
+              </w:rPr>
+              <w:t xml:space="preserve"> الهاماتی گرفته شده است.</w:t>
             </w:r>
           </w:p>
           <w:p>
@@ -6345,22 +6235,102 @@
               <w:ind w:left="720" w:right="342"/>
               <w:jc w:val="both"/>
               <w:rPr>
-                <w:rFonts w:hint="default" w:ascii="Times New Roman" w:hAnsi="Times New Roman" w:eastAsia="Times New Roman" w:cs="B Nazanin"/>
-                <w:sz w:val="28"/>
-                <w:szCs w:val="28"/>
-                <w:rtl/>
-                <w:lang w:val="en-US" w:bidi="fa-IR"/>
-              </w:rPr>
-            </w:pPr>
-            <w:r>
-              <w:rPr>
-                <w:rFonts w:hint="default" w:ascii="Times New Roman" w:hAnsi="Times New Roman" w:eastAsia="Times New Roman" w:cs="B Nazanin"/>
+                <w:rFonts w:hint="cs" w:ascii="Times New Roman" w:hAnsi="Times New Roman" w:eastAsia="Times New Roman" w:cs="Far.Nazanin"/>
+                <w:sz w:val="28"/>
+                <w:szCs w:val="28"/>
+                <w:rtl/>
+                <w:lang w:val="en-US" w:bidi="fa-IR"/>
+              </w:rPr>
+            </w:pPr>
+            <w:r>
+              <w:rPr>
+                <w:rFonts w:hint="cs" w:ascii="Times New Roman" w:hAnsi="Times New Roman" w:eastAsia="Times New Roman" w:cs="Far.Nazanin"/>
+                <w:sz w:val="28"/>
+                <w:szCs w:val="28"/>
+                <w:rtl/>
+                <w:lang w:val="en-US" w:bidi="fa-IR"/>
+              </w:rPr>
+              <w:t xml:space="preserve">در نهایت برنامه بر روی یک </w:t>
+            </w:r>
+            <w:r>
+              <w:rPr>
+                <w:rFonts w:hint="default" w:ascii="Times New Roman" w:hAnsi="Times New Roman" w:eastAsia="Times New Roman" w:cs="Far.Nazanin"/>
                 <w:sz w:val="28"/>
                 <w:szCs w:val="28"/>
                 <w:rtl w:val="0"/>
                 <w:lang w:val="en-US" w:bidi="fa-IR"/>
               </w:rPr>
-              <w:t>Nginx???</w:t>
+              <w:t>Host</w:t>
+            </w:r>
+            <w:r>
+              <w:rPr>
+                <w:rFonts w:hint="cs" w:ascii="Times New Roman" w:hAnsi="Times New Roman" w:eastAsia="Times New Roman" w:cs="Far.Nazanin"/>
+                <w:sz w:val="28"/>
+                <w:szCs w:val="28"/>
+                <w:rtl/>
+                <w:lang w:val="en-US" w:bidi="fa-IR"/>
+              </w:rPr>
+              <w:t xml:space="preserve">، </w:t>
+            </w:r>
+            <w:r>
+              <w:rPr>
+                <w:rFonts w:hint="default" w:ascii="Times New Roman" w:hAnsi="Times New Roman" w:eastAsia="Times New Roman" w:cs="Far.Nazanin"/>
+                <w:sz w:val="28"/>
+                <w:szCs w:val="28"/>
+                <w:rtl w:val="0"/>
+                <w:lang w:val="en-US" w:bidi="fa-IR"/>
+              </w:rPr>
+              <w:t>deploy</w:t>
+            </w:r>
+            <w:r>
+              <w:rPr>
+                <w:rFonts w:hint="cs" w:ascii="Times New Roman" w:hAnsi="Times New Roman" w:eastAsia="Times New Roman" w:cs="Far.Nazanin"/>
+                <w:sz w:val="28"/>
+                <w:szCs w:val="28"/>
+                <w:rtl/>
+                <w:lang w:val="en-US" w:bidi="fa-IR"/>
+              </w:rPr>
+              <w:t xml:space="preserve"> می شود و برای حل مشکلات </w:t>
+            </w:r>
+            <w:r>
+              <w:rPr>
+                <w:rFonts w:hint="default" w:ascii="Times New Roman" w:hAnsi="Times New Roman" w:eastAsia="Times New Roman" w:cs="Far.Nazanin"/>
+                <w:sz w:val="28"/>
+                <w:szCs w:val="28"/>
+                <w:rtl w:val="0"/>
+                <w:lang w:val="en-US" w:bidi="fa-IR"/>
+              </w:rPr>
+              <w:t>dependency</w:t>
+            </w:r>
+            <w:r>
+              <w:rPr>
+                <w:rFonts w:hint="cs" w:ascii="Times New Roman" w:hAnsi="Times New Roman" w:eastAsia="Times New Roman" w:cs="Far.Nazanin"/>
+                <w:sz w:val="28"/>
+                <w:szCs w:val="28"/>
+                <w:rtl/>
+                <w:lang w:val="en-US" w:bidi="fa-IR"/>
+              </w:rPr>
+              <w:t xml:space="preserve"> نیز از </w:t>
+            </w:r>
+            <w:r>
+              <w:rPr>
+                <w:rFonts w:hint="default" w:ascii="Times New Roman" w:hAnsi="Times New Roman" w:eastAsia="Times New Roman" w:cs="Far.Nazanin"/>
+                <w:sz w:val="28"/>
+                <w:szCs w:val="28"/>
+                <w:rtl w:val="0"/>
+                <w:lang w:val="en-US" w:bidi="fa-IR"/>
+              </w:rPr>
+              <w:t>docker</w:t>
+            </w:r>
+            <w:r>
+              <w:rPr>
+                <w:rFonts w:hint="cs" w:ascii="Times New Roman" w:hAnsi="Times New Roman" w:eastAsia="Times New Roman" w:cs="Far.Nazanin"/>
+                <w:sz w:val="28"/>
+                <w:szCs w:val="28"/>
+                <w:rtl/>
+                <w:lang w:val="en-US" w:bidi="fa-IR"/>
+              </w:rPr>
+              <w:t xml:space="preserve"> استفاده خواهیم کرد. </w:t>
             </w:r>
           </w:p>
           <w:p>
@@ -6370,13 +6340,23 @@
               <w:ind w:left="720" w:right="342"/>
               <w:jc w:val="both"/>
               <w:rPr>
-                <w:rFonts w:ascii="Times New Roman" w:hAnsi="Times New Roman" w:eastAsia="Times New Roman" w:cs="B Nazanin"/>
-                <w:sz w:val="28"/>
-                <w:szCs w:val="28"/>
-                <w:rtl/>
-                <w:lang w:bidi="fa-IR"/>
-              </w:rPr>
-            </w:pPr>
+                <w:rFonts w:hint="default" w:ascii="Times New Roman" w:hAnsi="Times New Roman" w:eastAsia="Times New Roman" w:cs="B Nazanin"/>
+                <w:sz w:val="28"/>
+                <w:szCs w:val="28"/>
+                <w:rtl/>
+                <w:lang w:val="en-US" w:bidi="fa-IR"/>
+              </w:rPr>
+            </w:pPr>
+            <w:r>
+              <w:rPr>
+                <w:rFonts w:hint="default" w:ascii="Times New Roman" w:hAnsi="Times New Roman" w:eastAsia="Times New Roman" w:cs="B Nazanin"/>
+                <w:sz w:val="28"/>
+                <w:szCs w:val="28"/>
+                <w:rtl w:val="0"/>
+                <w:lang w:val="en-US" w:bidi="fa-IR"/>
+              </w:rPr>
+              <w:t>Nginx???</w:t>
+            </w:r>
           </w:p>
           <w:p>
             <w:pPr>
@@ -6385,6 +6365,21 @@
               <w:ind w:left="720" w:right="342"/>
               <w:jc w:val="both"/>
               <w:rPr>
+                <w:rFonts w:ascii="Times New Roman" w:hAnsi="Times New Roman" w:eastAsia="Times New Roman" w:cs="B Nazanin"/>
+                <w:sz w:val="28"/>
+                <w:szCs w:val="28"/>
+                <w:rtl/>
+                <w:lang w:bidi="fa-IR"/>
+              </w:rPr>
+            </w:pPr>
+          </w:p>
+          <w:p>
+            <w:pPr>
+              <w:bidi/>
+              <w:spacing w:after="0" w:line="240" w:lineRule="auto"/>
+              <w:ind w:left="720" w:right="342"/>
+              <w:jc w:val="both"/>
+              <w:rPr>
                 <w:rFonts w:hint="cs" w:ascii="Times New Roman" w:hAnsi="Times New Roman" w:eastAsia="Times New Roman" w:cs="Far.Nazanin"/>
                 <w:sz w:val="32"/>
                 <w:szCs w:val="32"/>
@@ -6400,19 +6395,7 @@
                 <w:rtl/>
                 <w:lang w:bidi="fa-IR"/>
               </w:rPr>
-              <w:t>د- برنا</w:t>
-            </w:r>
-            <w:bookmarkStart w:id="0" w:name="_GoBack"/>
-            <w:bookmarkEnd w:id="0"/>
-            <w:r>
-              <w:rPr>
-                <w:rFonts w:hint="cs" w:ascii="Times New Roman" w:hAnsi="Times New Roman" w:eastAsia="Times New Roman" w:cs="Far.Nazanin"/>
-                <w:sz w:val="32"/>
-                <w:szCs w:val="32"/>
-                <w:rtl/>
-                <w:lang w:bidi="fa-IR"/>
-              </w:rPr>
-              <w:t>مه زمانی:</w:t>
+              <w:t>د- برنامه زمانی:</w:t>
             </w:r>
           </w:p>
           <w:p>
@@ -6617,7 +6600,7 @@
                 <w:rtl/>
                 <w:lang w:val="en-US" w:bidi="fa-IR"/>
               </w:rPr>
-              <w:t>ایجاد سرور، دریافت محتوای ویدیو و نمایش آن: 2 هفته</w:t>
+              <w:t>ایجاد سرور، دریافت محتوای ویدیو/تصاویر و نمایش آن: 2 هفته</w:t>
             </w:r>
           </w:p>
           <w:p>
@@ -6831,6 +6814,7 @@
           <w:p>
             <w:pPr>
               <w:numPr>
+                <w:ilvl w:val="0"/>
                 <w:numId w:val="0"/>
               </w:numPr>
               <w:bidi/>
@@ -6927,22 +6911,7 @@
               <w:bidi/>
               <w:spacing w:after="0" w:line="240" w:lineRule="auto"/>
               <w:ind w:left="256" w:right="342"/>
-              <w:jc w:val="both"/>
-              <w:rPr>
-                <w:rFonts w:ascii="Times New Roman" w:hAnsi="Times New Roman" w:eastAsia="Times New Roman" w:cs="B Nazanin"/>
-                <w:sz w:val="28"/>
-                <w:szCs w:val="28"/>
-                <w:rtl/>
-                <w:lang w:bidi="fa-IR"/>
-              </w:rPr>
-            </w:pPr>
-          </w:p>
-          <w:p>
-            <w:pPr>
-              <w:bidi/>
-              <w:spacing w:after="0" w:line="240" w:lineRule="auto"/>
-              <w:ind w:left="256" w:right="342"/>
-              <w:jc w:val="both"/>
+              <w:jc w:val="right"/>
               <w:rPr>
                 <w:rFonts w:ascii="Times New Roman" w:hAnsi="Times New Roman" w:eastAsia="Times New Roman" w:cs="B Nazanin"/>
                 <w:sz w:val="24"/>
@@ -6950,6 +6919,73 @@
                 <w:lang w:bidi="fa-IR"/>
               </w:rPr>
             </w:pPr>
+            <w:r>
+              <w:rPr>
+                <w:rFonts w:hint="cs" w:ascii="Times New Roman" w:hAnsi="Times New Roman" w:eastAsia="Times New Roman" w:cs="B Nazanin"/>
+                <w:sz w:val="24"/>
+                <w:szCs w:val="24"/>
+                <w:rtl/>
+                <w:lang w:val="en-US" w:bidi="fa-IR"/>
+              </w:rPr>
+              <w:t>(</w:t>
+            </w:r>
+            <w:r>
+              <w:rPr>
+                <w:rFonts w:hint="default" w:ascii="Times New Roman" w:hAnsi="Times New Roman" w:eastAsia="Times New Roman" w:cs="B Nazanin"/>
+                <w:sz w:val="24"/>
+                <w:szCs w:val="24"/>
+                <w:lang w:val="en-US" w:bidi="fa-IR"/>
+              </w:rPr>
+              <w:fldChar w:fldCharType="begin"/>
+            </w:r>
+            <w:r>
+              <w:rPr>
+                <w:rFonts w:hint="default" w:ascii="Times New Roman" w:hAnsi="Times New Roman" w:eastAsia="Times New Roman" w:cs="B Nazanin"/>
+                <w:sz w:val="24"/>
+                <w:szCs w:val="24"/>
+                <w:lang w:val="en-US" w:bidi="fa-IR"/>
+              </w:rPr>
+              <w:instrText xml:space="preserve"> HYPERLINK "https://invidious.nerdvpn.de/" </w:instrText>
+            </w:r>
+            <w:r>
+              <w:rPr>
+                <w:rFonts w:hint="default" w:ascii="Times New Roman" w:hAnsi="Times New Roman" w:eastAsia="Times New Roman" w:cs="B Nazanin"/>
+                <w:sz w:val="24"/>
+                <w:szCs w:val="24"/>
+                <w:lang w:val="en-US" w:bidi="fa-IR"/>
+              </w:rPr>
+              <w:fldChar w:fldCharType="separate"/>
+            </w:r>
+            <w:r>
+              <w:rPr>
+                <w:rStyle w:val="8"/>
+                <w:rFonts w:hint="default" w:ascii="Times New Roman" w:hAnsi="Times New Roman" w:eastAsia="Times New Roman" w:cs="B Nazanin"/>
+                <w:sz w:val="24"/>
+                <w:szCs w:val="24"/>
+                <w:rtl w:val="0"/>
+                <w:lang w:val="en-US" w:bidi="fa-IR"/>
+              </w:rPr>
+              <w:t>sample instance</w:t>
+            </w:r>
+            <w:r>
+              <w:rPr>
+                <w:rFonts w:hint="default" w:ascii="Times New Roman" w:hAnsi="Times New Roman" w:eastAsia="Times New Roman" w:cs="B Nazanin"/>
+                <w:sz w:val="24"/>
+                <w:szCs w:val="24"/>
+                <w:lang w:val="en-US" w:bidi="fa-IR"/>
+              </w:rPr>
+              <w:fldChar w:fldCharType="end"/>
+            </w:r>
+            <w:r>
+              <w:rPr>
+                <w:rFonts w:hint="default" w:ascii="Times New Roman" w:hAnsi="Times New Roman" w:eastAsia="Times New Roman" w:cs="B Nazanin"/>
+                <w:sz w:val="24"/>
+                <w:szCs w:val="24"/>
+                <w:rtl w:val="0"/>
+                <w:lang w:val="en-US" w:bidi="fa-IR"/>
+              </w:rPr>
+              <w:t>2-Invidious (</w:t>
+            </w:r>
           </w:p>
           <w:p>
             <w:pPr>

</xml_diff>

<commit_message>
add side bar for captions download
</commit_message>
<xml_diff>
--- a/proposal/Projectday Proposal Revised.docx
+++ b/proposal/Projectday Proposal Revised.docx
@@ -40,6 +40,12 @@
             <w:insideH w:val="single" w:color="auto" w:sz="4" w:space="0"/>
             <w:insideV w:val="single" w:color="auto" w:sz="4" w:space="0"/>
           </w:tblBorders>
+          <w:tblCellMar>
+            <w:top w:w="0" w:type="dxa"/>
+            <w:left w:w="108" w:type="dxa"/>
+            <w:bottom w:w="0" w:type="dxa"/>
+            <w:right w:w="108" w:type="dxa"/>
+          </w:tblCellMar>
         </w:tblPrEx>
         <w:trPr>
           <w:trHeight w:val="652" w:hRule="atLeast"/>
@@ -61,8 +67,8 @@
               <w:spacing w:after="0" w:line="288" w:lineRule="auto"/>
               <w:rPr>
                 <w:rFonts w:hint="default" w:cs="Far.Nazanin"/>
-                <w:b/>
-                <w:bCs/>
+                <w:b w:val="0"/>
+                <w:bCs w:val="0"/>
                 <w:sz w:val="36"/>
                 <w:szCs w:val="36"/>
                 <w:rtl/>
@@ -79,19 +85,7 @@
                 <w:rtl/>
                 <w:lang w:bidi="fa-IR"/>
               </w:rPr>
-              <w:t>عنوان پروژه کارشناسی:</w:t>
-            </w:r>
-            <w:r>
-              <w:rPr>
-                <w:rFonts w:hint="default" w:cs="Far.Nazanin"/>
-                <w:b/>
-                <w:bCs/>
-                <w:sz w:val="36"/>
-                <w:szCs w:val="36"/>
-                <w:rtl w:val="0"/>
-                <w:lang w:val="en-US" w:bidi="fa-IR"/>
-              </w:rPr>
-              <w:t xml:space="preserve"> </w:t>
+              <w:t>عنوان پروژه کارشناسی</w:t>
             </w:r>
             <w:r>
               <w:rPr>
@@ -101,38 +95,63 @@
                 <w:sz w:val="36"/>
                 <w:szCs w:val="36"/>
                 <w:rtl/>
-                <w:lang w:val="en-US" w:bidi="fa-IR"/>
-              </w:rPr>
-              <w:t xml:space="preserve">توسعه سیستم تحت وب جهت نمایش ویدیوهای </w:t>
+                <w:lang w:bidi="fa-IR"/>
+              </w:rPr>
+              <w:t>:</w:t>
             </w:r>
             <w:r>
               <w:rPr>
                 <w:rFonts w:hint="default" w:cs="Far.Nazanin"/>
-                <w:b/>
-                <w:bCs/>
+                <w:b w:val="0"/>
+                <w:bCs w:val="0"/>
                 <w:sz w:val="36"/>
                 <w:szCs w:val="36"/>
                 <w:rtl w:val="0"/>
                 <w:lang w:val="en-US" w:bidi="fa-IR"/>
               </w:rPr>
-              <w:t>YouTube</w:t>
+              <w:t xml:space="preserve"> </w:t>
             </w:r>
             <w:r>
               <w:rPr>
                 <w:rFonts w:hint="cs" w:cs="Far.Nazanin"/>
-                <w:b/>
-                <w:bCs/>
+                <w:b w:val="0"/>
+                <w:bCs w:val="0"/>
                 <w:sz w:val="36"/>
                 <w:szCs w:val="36"/>
                 <w:rtl/>
                 <w:lang w:val="en-US" w:bidi="fa-IR"/>
               </w:rPr>
+              <w:t xml:space="preserve">توسعه سیستم تحت وب جهت نمایش ویدیوهای </w:t>
+            </w:r>
+            <w:r>
+              <w:rPr>
+                <w:rFonts w:hint="default" w:cs="Far.Nazanin"/>
+                <w:b w:val="0"/>
+                <w:bCs w:val="0"/>
+                <w:sz w:val="36"/>
+                <w:szCs w:val="36"/>
+                <w:rtl w:val="0"/>
+                <w:lang w:val="en-US" w:bidi="fa-IR"/>
+              </w:rPr>
+              <w:t>YouTube</w:t>
+            </w:r>
+            <w:r>
+              <w:rPr>
+                <w:rFonts w:hint="cs" w:cs="Far.Nazanin"/>
+                <w:b w:val="0"/>
+                <w:bCs w:val="0"/>
+                <w:sz w:val="36"/>
+                <w:szCs w:val="36"/>
+                <w:rtl/>
+                <w:lang w:val="en-US" w:bidi="fa-IR"/>
+              </w:rPr>
               <w:t xml:space="preserve"> </w:t>
             </w:r>
           </w:p>
           <w:p>
             <w:pPr>
               <w:numPr>
+                <w:ilvl w:val="0"/>
                 <w:numId w:val="0"/>
               </w:numPr>
               <w:wordWrap w:val="0"/>
@@ -149,13 +168,11 @@
                 <w:lang w:val="en-US" w:bidi="fa-IR"/>
               </w:rPr>
             </w:pPr>
-            <w:bookmarkStart w:id="1" w:name="_GoBack"/>
-            <w:bookmarkEnd w:id="1"/>
             <w:r>
               <w:rPr>
                 <w:rFonts w:hint="cs" w:cs="Far.Nazanin"/>
-                <w:b/>
-                <w:bCs/>
+                <w:b w:val="0"/>
+                <w:bCs w:val="0"/>
                 <w:sz w:val="36"/>
                 <w:szCs w:val="36"/>
                 <w:rtl/>
@@ -640,6 +657,12 @@
             <w:insideH w:val="single" w:color="auto" w:sz="4" w:space="0"/>
             <w:insideV w:val="single" w:color="auto" w:sz="4" w:space="0"/>
           </w:tblBorders>
+          <w:tblCellMar>
+            <w:top w:w="0" w:type="dxa"/>
+            <w:left w:w="108" w:type="dxa"/>
+            <w:bottom w:w="0" w:type="dxa"/>
+            <w:right w:w="108" w:type="dxa"/>
+          </w:tblCellMar>
         </w:tblPrEx>
         <w:trPr>
           <w:trHeight w:val="695" w:hRule="atLeast"/>
@@ -877,8 +900,22 @@
                 <w:rtl/>
                 <w:lang w:val="en-US" w:bidi="fa-IR"/>
               </w:rPr>
-              <w:t xml:space="preserve"> نیمسال اول تحصیلی 1403-1402</w:t>
-            </w:r>
+              <w:t xml:space="preserve"> </w:t>
+            </w:r>
+            <w:r>
+              <w:rPr>
+                <w:rFonts w:hint="cs" w:cs="Far.Nazanin"/>
+                <w:b w:val="0"/>
+                <w:bCs w:val="0"/>
+                <w:sz w:val="36"/>
+                <w:szCs w:val="36"/>
+                <w:rtl/>
+                <w:lang w:val="en-US" w:bidi="fa-IR"/>
+              </w:rPr>
+              <w:t>نیمسال اول تحصیلی 1403-1402</w:t>
+            </w:r>
+            <w:bookmarkStart w:id="3" w:name="_GoBack"/>
+            <w:bookmarkEnd w:id="3"/>
           </w:p>
         </w:tc>
       </w:tr>
@@ -2591,7 +2628,7 @@
                 <w:szCs w:val="20"/>
                 <w:lang w:val="en-US" w:bidi="fa-IR"/>
               </w:rPr>
-              <w:instrText xml:space="preserve"> HYPERLINK \l "reference_1" </w:instrText>
+              <w:instrText xml:space="preserve"> HYPERLINK \l "reference_2" </w:instrText>
             </w:r>
             <w:r>
               <w:rPr>
@@ -2611,7 +2648,7 @@
                 <w:rtl w:val="0"/>
                 <w:lang w:val="en-US" w:bidi="fa-IR"/>
               </w:rPr>
-              <w:t>1</w:t>
+              <w:t>2</w:t>
             </w:r>
             <w:r>
               <w:rPr>
@@ -2631,6 +2668,173 @@
                 <w:lang w:val="en-US" w:bidi="fa-IR"/>
               </w:rPr>
               <w:t>[</w:t>
+            </w:r>
+          </w:p>
+          <w:p>
+            <w:pPr>
+              <w:wordWrap w:val="0"/>
+              <w:bidi/>
+              <w:spacing w:after="0" w:line="240" w:lineRule="auto"/>
+              <w:ind w:left="720"/>
+              <w:rPr>
+                <w:rFonts w:hint="cs" w:cs="Far.Nazanin"/>
+                <w:sz w:val="28"/>
+                <w:szCs w:val="28"/>
+                <w:rtl/>
+                <w:lang w:val="en-US" w:bidi="fa-IR"/>
+              </w:rPr>
+            </w:pPr>
+            <w:r>
+              <w:rPr>
+                <w:rFonts w:hint="cs" w:cs="Far.Nazanin"/>
+                <w:sz w:val="28"/>
+                <w:szCs w:val="28"/>
+                <w:rtl/>
+                <w:lang w:val="en-US" w:bidi="fa-IR"/>
+              </w:rPr>
+              <w:t>محبوبیت زیرنویس ها و استفاده از آن ها نیز روز به روز در حال افزایش و تاثیر آن در درک فیلم نیز بسیار</w:t>
+            </w:r>
+            <w:r>
+              <w:rPr>
+                <w:rFonts w:hint="default" w:cs="Far.Nazanin"/>
+                <w:sz w:val="28"/>
+                <w:szCs w:val="28"/>
+                <w:rtl w:val="0"/>
+                <w:lang w:val="en-US" w:bidi="fa-IR"/>
+              </w:rPr>
+              <w:t xml:space="preserve"> </w:t>
+            </w:r>
+            <w:r>
+              <w:rPr>
+                <w:rFonts w:hint="cs" w:cs="Far.Nazanin"/>
+                <w:sz w:val="28"/>
+                <w:szCs w:val="28"/>
+                <w:rtl/>
+                <w:lang w:val="en-US" w:bidi="fa-IR"/>
+              </w:rPr>
+              <w:t>زیاد</w:t>
+            </w:r>
+          </w:p>
+          <w:p>
+            <w:pPr>
+              <w:wordWrap w:val="0"/>
+              <w:bidi/>
+              <w:spacing w:after="0" w:line="240" w:lineRule="auto"/>
+              <w:ind w:left="720"/>
+              <w:rPr>
+                <w:rFonts w:hint="default" w:cs="Far.Nazanin"/>
+                <w:sz w:val="28"/>
+                <w:szCs w:val="28"/>
+                <w:rtl/>
+                <w:lang w:val="en-US" w:bidi="fa-IR"/>
+              </w:rPr>
+            </w:pPr>
+            <w:r>
+              <w:rPr>
+                <w:rFonts w:hint="cs" w:cs="Far.Nazanin"/>
+                <w:sz w:val="28"/>
+                <w:szCs w:val="28"/>
+                <w:rtl/>
+                <w:lang w:val="en-US" w:bidi="fa-IR"/>
+              </w:rPr>
+              <w:t>است.</w:t>
+            </w:r>
+            <w:r>
+              <w:rPr>
+                <w:rFonts w:hint="default" w:cs="Far.Nazanin"/>
+                <w:sz w:val="20"/>
+                <w:szCs w:val="20"/>
+                <w:rtl w:val="0"/>
+                <w:lang w:val="en-US" w:bidi="fa-IR"/>
+              </w:rPr>
+              <w:t>]</w:t>
+            </w:r>
+            <w:r>
+              <w:rPr>
+                <w:rFonts w:hint="cs" w:cs="Far.Nazanin"/>
+                <w:sz w:val="20"/>
+                <w:szCs w:val="20"/>
+                <w:rtl/>
+                <w:lang w:val="en-US" w:bidi="fa-IR"/>
+              </w:rPr>
+              <w:t xml:space="preserve">4 </w:t>
+            </w:r>
+            <w:r>
+              <w:rPr>
+                <w:rFonts w:hint="default" w:cs="Far.Nazanin"/>
+                <w:sz w:val="20"/>
+                <w:szCs w:val="20"/>
+                <w:rtl w:val="0"/>
+                <w:lang w:val="en-US" w:bidi="fa-IR"/>
+              </w:rPr>
+              <w:t>,</w:t>
+            </w:r>
+            <w:r>
+              <w:rPr>
+                <w:rFonts w:hint="default" w:cs="Far.Nazanin"/>
+                <w:sz w:val="20"/>
+                <w:szCs w:val="20"/>
+                <w:lang w:val="en-US" w:bidi="fa-IR"/>
+              </w:rPr>
+              <w:fldChar w:fldCharType="begin"/>
+            </w:r>
+            <w:r>
+              <w:rPr>
+                <w:rFonts w:hint="default" w:cs="Far.Nazanin"/>
+                <w:sz w:val="20"/>
+                <w:szCs w:val="20"/>
+                <w:lang w:val="en-US" w:bidi="fa-IR"/>
+              </w:rPr>
+              <w:instrText xml:space="preserve"> HYPERLINK \l "reference_3" </w:instrText>
+            </w:r>
+            <w:r>
+              <w:rPr>
+                <w:rFonts w:hint="default" w:cs="Far.Nazanin"/>
+                <w:sz w:val="20"/>
+                <w:szCs w:val="20"/>
+                <w:lang w:val="en-US" w:bidi="fa-IR"/>
+              </w:rPr>
+              <w:fldChar w:fldCharType="separate"/>
+            </w:r>
+            <w:r>
+              <w:rPr>
+                <w:rStyle w:val="8"/>
+                <w:rFonts w:hint="default" w:cs="Far.Nazanin"/>
+                <w:sz w:val="20"/>
+                <w:szCs w:val="20"/>
+                <w:rtl w:val="0"/>
+                <w:lang w:val="en-US" w:bidi="fa-IR"/>
+              </w:rPr>
+              <w:t>3</w:t>
+            </w:r>
+            <w:r>
+              <w:rPr>
+                <w:rFonts w:hint="default" w:cs="Far.Nazanin"/>
+                <w:sz w:val="20"/>
+                <w:szCs w:val="20"/>
+                <w:lang w:val="en-US" w:bidi="fa-IR"/>
+              </w:rPr>
+              <w:fldChar w:fldCharType="end"/>
+            </w:r>
+            <w:r>
+              <w:rPr>
+                <w:rFonts w:hint="default" w:cs="Far.Nazanin"/>
+                <w:sz w:val="20"/>
+                <w:szCs w:val="20"/>
+                <w:rtl w:val="0"/>
+                <w:lang w:val="en-US" w:bidi="fa-IR"/>
+              </w:rPr>
+              <w:t>[</w:t>
+            </w:r>
+            <w:r>
+              <w:rPr>
+                <w:rFonts w:hint="cs" w:cs="Far.Nazanin"/>
+                <w:sz w:val="20"/>
+                <w:szCs w:val="20"/>
+                <w:rtl/>
+                <w:lang w:val="en-US" w:bidi="fa-IR"/>
+              </w:rPr>
+              <w:t xml:space="preserve"> </w:t>
             </w:r>
           </w:p>
           <w:p>
@@ -3246,7 +3450,7 @@
               </w:pBdr>
               <w:shd w:val="clear" w:fill="FFFFFF"/>
               <w:bidi/>
-              <w:spacing w:before="0" w:beforeAutospacing="0" w:after="120" w:afterAutospacing="0"/>
+              <w:spacing w:before="0" w:beforeAutospacing="0" w:after="120" w:afterAutospacing="0" w:line="240" w:lineRule="auto"/>
               <w:ind w:left="0" w:right="0" w:firstLine="0"/>
               <w:rPr>
                 <w:rFonts w:hint="cs" w:ascii="Times New Roman" w:hAnsi="Times New Roman" w:cs="Far.Nazanin"/>
@@ -3474,7 +3678,7 @@
               </w:pBdr>
               <w:shd w:val="clear" w:fill="FFFFFF"/>
               <w:bidi/>
-              <w:spacing w:before="0" w:beforeAutospacing="0" w:after="120" w:afterAutospacing="0"/>
+              <w:spacing w:before="0" w:beforeAutospacing="0" w:after="120" w:afterAutospacing="0" w:line="240" w:lineRule="auto"/>
               <w:ind w:left="720" w:leftChars="0" w:right="0" w:firstLine="0"/>
               <w:jc w:val="both"/>
               <w:rPr>
@@ -3559,7 +3763,7 @@
               </w:pBdr>
               <w:shd w:val="clear" w:fill="FFFFFF"/>
               <w:bidi/>
-              <w:spacing w:before="0" w:beforeAutospacing="0" w:after="120" w:afterAutospacing="0"/>
+              <w:spacing w:before="0" w:beforeAutospacing="0" w:after="120" w:afterAutospacing="0" w:line="240" w:lineRule="auto"/>
               <w:ind w:left="720" w:leftChars="0" w:right="0" w:firstLine="0"/>
               <w:jc w:val="both"/>
               <w:rPr>
@@ -3625,7 +3829,7 @@
               </w:pBdr>
               <w:shd w:val="clear" w:fill="FFFFFF"/>
               <w:bidi/>
-              <w:spacing w:before="0" w:beforeAutospacing="0" w:after="120" w:afterAutospacing="0"/>
+              <w:spacing w:before="0" w:beforeAutospacing="0" w:after="120" w:afterAutospacing="0" w:line="240" w:lineRule="auto"/>
               <w:ind w:left="720" w:leftChars="0" w:right="0" w:firstLine="0"/>
               <w:rPr>
                 <w:rFonts w:hint="cs" w:ascii="Times New Roman" w:hAnsi="Times New Roman" w:cs="Far.Nazanin"/>
@@ -3760,7 +3964,7 @@
               </w:pBdr>
               <w:shd w:val="clear" w:fill="FFFFFF"/>
               <w:bidi/>
-              <w:spacing w:before="0" w:beforeAutospacing="0" w:after="120" w:afterAutospacing="0"/>
+              <w:spacing w:before="0" w:beforeAutospacing="0" w:after="120" w:afterAutospacing="0" w:line="240" w:lineRule="auto"/>
               <w:ind w:left="720" w:leftChars="0" w:right="0" w:firstLine="0"/>
               <w:rPr>
                 <w:rFonts w:hint="cs" w:ascii="Times New Roman" w:hAnsi="Times New Roman" w:cs="Far.Nazanin"/>
@@ -3994,7 +4198,7 @@
               </w:pBdr>
               <w:shd w:val="clear" w:fill="FFFFFF"/>
               <w:bidi/>
-              <w:spacing w:before="0" w:beforeAutospacing="0" w:after="120" w:afterAutospacing="0"/>
+              <w:spacing w:before="0" w:beforeAutospacing="0" w:after="120" w:afterAutospacing="0" w:line="240" w:lineRule="auto"/>
               <w:ind w:left="720" w:leftChars="0" w:right="0" w:firstLine="0"/>
               <w:rPr>
                 <w:rFonts w:hint="cs" w:ascii="Times New Roman" w:hAnsi="Times New Roman" w:cs="Far.Nazanin"/>
@@ -4145,7 +4349,7 @@
               <w:shd w:val="clear" w:fill="FFFFFF"/>
               <w:wordWrap w:val="0"/>
               <w:bidi/>
-              <w:spacing w:before="0" w:beforeAutospacing="0" w:after="120" w:afterAutospacing="0"/>
+              <w:spacing w:before="0" w:beforeAutospacing="0" w:after="120" w:afterAutospacing="0" w:line="240" w:lineRule="auto"/>
               <w:ind w:left="720" w:leftChars="0" w:right="0" w:firstLine="0"/>
               <w:rPr>
                 <w:rFonts w:hint="default" w:ascii="Times New Roman" w:hAnsi="Times New Roman" w:cs="Far.Nazanin"/>
@@ -4264,7 +4468,7 @@
               <w:shd w:val="clear" w:fill="FFFFFF"/>
               <w:wordWrap w:val="0"/>
               <w:bidi/>
-              <w:spacing w:before="0" w:beforeAutospacing="0" w:after="120" w:afterAutospacing="0"/>
+              <w:spacing w:before="0" w:beforeAutospacing="0" w:after="120" w:afterAutospacing="0" w:line="240" w:lineRule="auto"/>
               <w:ind w:left="720" w:leftChars="0" w:right="0" w:firstLine="0"/>
               <w:rPr>
                 <w:rFonts w:hint="cs" w:ascii="Times New Roman" w:hAnsi="Times New Roman" w:cs="Far.Nazanin"/>
@@ -4345,7 +4549,7 @@
               </w:pBdr>
               <w:shd w:val="clear" w:fill="FFFFFF"/>
               <w:bidi/>
-              <w:spacing w:before="0" w:beforeAutospacing="0" w:after="120" w:afterAutospacing="0"/>
+              <w:spacing w:before="0" w:beforeAutospacing="0" w:after="120" w:afterAutospacing="0" w:line="240" w:lineRule="auto"/>
               <w:ind w:left="720" w:leftChars="0" w:right="0" w:firstLine="0"/>
               <w:rPr>
                 <w:rFonts w:hint="default" w:ascii="Times New Roman" w:hAnsi="Times New Roman" w:cs="Far.Nazanin"/>
@@ -4408,7 +4612,7 @@
               <w:shd w:val="clear" w:fill="FFFFFF"/>
               <w:wordWrap w:val="0"/>
               <w:bidi/>
-              <w:spacing w:before="0" w:beforeAutospacing="0" w:after="120" w:afterAutospacing="0"/>
+              <w:spacing w:before="0" w:beforeAutospacing="0" w:after="120" w:afterAutospacing="0" w:line="240" w:lineRule="auto"/>
               <w:ind w:left="720" w:leftChars="0" w:right="0" w:firstLine="0"/>
               <w:rPr>
                 <w:rFonts w:hint="cs" w:ascii="Times New Roman" w:hAnsi="Times New Roman" w:cs="Far.Nazanin"/>
@@ -4493,7 +4697,7 @@
               <w:shd w:val="clear" w:fill="FFFFFF"/>
               <w:wordWrap w:val="0"/>
               <w:bidi/>
-              <w:spacing w:before="0" w:beforeAutospacing="0" w:after="120" w:afterAutospacing="0"/>
+              <w:spacing w:before="0" w:beforeAutospacing="0" w:after="120" w:afterAutospacing="0" w:line="240" w:lineRule="auto"/>
               <w:ind w:left="720" w:leftChars="0" w:right="0" w:firstLine="0"/>
               <w:rPr>
                 <w:rFonts w:hint="default" w:ascii="Times New Roman" w:hAnsi="Times New Roman" w:cs="Far.Nazanin"/>
@@ -4548,7 +4752,7 @@
               <w:shd w:val="clear" w:fill="FFFFFF"/>
               <w:wordWrap w:val="0"/>
               <w:bidi/>
-              <w:spacing w:before="0" w:beforeAutospacing="0" w:after="120" w:afterAutospacing="0"/>
+              <w:spacing w:before="0" w:beforeAutospacing="0" w:after="120" w:afterAutospacing="0" w:line="240" w:lineRule="auto"/>
               <w:ind w:left="720" w:leftChars="0" w:right="0" w:firstLine="0"/>
               <w:rPr>
                 <w:rFonts w:hint="default" w:ascii="Times New Roman" w:hAnsi="Times New Roman" w:cs="Far.Nazanin"/>
@@ -4708,7 +4912,7 @@
               <w:shd w:val="clear" w:fill="FFFFFF"/>
               <w:wordWrap w:val="0"/>
               <w:bidi/>
-              <w:spacing w:before="0" w:beforeAutospacing="0" w:after="120" w:afterAutospacing="0"/>
+              <w:spacing w:before="0" w:beforeAutospacing="0" w:after="120" w:afterAutospacing="0" w:line="240" w:lineRule="auto"/>
               <w:ind w:left="720" w:leftChars="0" w:right="0" w:firstLine="0"/>
               <w:rPr>
                 <w:rFonts w:hint="cs" w:ascii="Times New Roman" w:hAnsi="Times New Roman" w:cs="Far.Nazanin"/>
@@ -4827,7 +5031,7 @@
               <w:shd w:val="clear" w:fill="FFFFFF"/>
               <w:wordWrap w:val="0"/>
               <w:bidi/>
-              <w:spacing w:before="0" w:beforeAutospacing="0" w:after="120" w:afterAutospacing="0"/>
+              <w:spacing w:before="0" w:beforeAutospacing="0" w:after="120" w:afterAutospacing="0" w:line="240" w:lineRule="auto"/>
               <w:ind w:left="720" w:leftChars="0" w:right="0" w:firstLine="0"/>
               <w:rPr>
                 <w:rFonts w:hint="default" w:ascii="Times New Roman" w:hAnsi="Times New Roman" w:cs="Far.Nazanin"/>
@@ -4911,7 +5115,7 @@
               </w:pBdr>
               <w:shd w:val="clear" w:fill="FFFFFF"/>
               <w:bidi/>
-              <w:spacing w:before="0" w:beforeAutospacing="0" w:after="120" w:afterAutospacing="0"/>
+              <w:spacing w:before="0" w:beforeAutospacing="0" w:after="120" w:afterAutospacing="0" w:line="240" w:lineRule="auto"/>
               <w:ind w:left="720" w:leftChars="0" w:right="0" w:firstLine="0"/>
               <w:rPr>
                 <w:rFonts w:hint="cs" w:ascii="Times New Roman" w:hAnsi="Times New Roman" w:eastAsia="Times New Roman" w:cs="Far.Nazanin"/>
@@ -5684,7 +5888,9 @@
               </w:tblBorders>
               <w:tblLayout w:type="autofit"/>
               <w:tblCellMar>
+                <w:top w:w="0" w:type="dxa"/>
                 <w:left w:w="108" w:type="dxa"/>
+                <w:bottom w:w="0" w:type="dxa"/>
                 <w:right w:w="108" w:type="dxa"/>
               </w:tblCellMar>
             </w:tblPr>
@@ -5712,7 +5918,9 @@
                   <w:insideV w:val="single" w:color="auto" w:sz="4" w:space="0"/>
                 </w:tblBorders>
                 <w:tblCellMar>
+                  <w:top w:w="0" w:type="dxa"/>
                   <w:left w:w="108" w:type="dxa"/>
+                  <w:bottom w:w="0" w:type="dxa"/>
                   <w:right w:w="108" w:type="dxa"/>
                 </w:tblCellMar>
               </w:tblPrEx>
@@ -6214,7 +6422,9 @@
                   <w:insideV w:val="single" w:color="auto" w:sz="4" w:space="0"/>
                 </w:tblBorders>
                 <w:tblCellMar>
+                  <w:top w:w="0" w:type="dxa"/>
                   <w:left w:w="108" w:type="dxa"/>
+                  <w:bottom w:w="0" w:type="dxa"/>
                   <w:right w:w="108" w:type="dxa"/>
                 </w:tblCellMar>
               </w:tblPrEx>
@@ -7080,7 +7290,9 @@
                   <w:insideV w:val="single" w:color="auto" w:sz="4" w:space="0"/>
                 </w:tblBorders>
                 <w:tblCellMar>
+                  <w:top w:w="0" w:type="dxa"/>
                   <w:left w:w="108" w:type="dxa"/>
+                  <w:bottom w:w="0" w:type="dxa"/>
                   <w:right w:w="108" w:type="dxa"/>
                 </w:tblCellMar>
               </w:tblPrEx>
@@ -7355,7 +7567,9 @@
                   <w:insideV w:val="single" w:color="auto" w:sz="4" w:space="0"/>
                 </w:tblBorders>
                 <w:tblCellMar>
+                  <w:top w:w="0" w:type="dxa"/>
                   <w:left w:w="108" w:type="dxa"/>
+                  <w:bottom w:w="0" w:type="dxa"/>
                   <w:right w:w="108" w:type="dxa"/>
                 </w:tblCellMar>
               </w:tblPrEx>
@@ -7657,7 +7871,9 @@
                   <w:insideV w:val="single" w:color="auto" w:sz="4" w:space="0"/>
                 </w:tblBorders>
                 <w:tblCellMar>
+                  <w:top w:w="0" w:type="dxa"/>
                   <w:left w:w="108" w:type="dxa"/>
+                  <w:bottom w:w="0" w:type="dxa"/>
                   <w:right w:w="108" w:type="dxa"/>
                 </w:tblCellMar>
               </w:tblPrEx>
@@ -7934,7 +8150,9 @@
                   <w:insideV w:val="single" w:color="auto" w:sz="4" w:space="0"/>
                 </w:tblBorders>
                 <w:tblCellMar>
+                  <w:top w:w="0" w:type="dxa"/>
                   <w:left w:w="108" w:type="dxa"/>
+                  <w:bottom w:w="0" w:type="dxa"/>
                   <w:right w:w="108" w:type="dxa"/>
                 </w:tblCellMar>
               </w:tblPrEx>
@@ -8243,7 +8461,9 @@
                   <w:insideV w:val="single" w:color="auto" w:sz="4" w:space="0"/>
                 </w:tblBorders>
                 <w:tblCellMar>
+                  <w:top w:w="0" w:type="dxa"/>
                   <w:left w:w="108" w:type="dxa"/>
+                  <w:bottom w:w="0" w:type="dxa"/>
                   <w:right w:w="108" w:type="dxa"/>
                 </w:tblCellMar>
               </w:tblPrEx>
@@ -8661,6 +8881,7 @@
                 <w:rFonts w:hint="default" w:ascii="Times New Roman" w:hAnsi="Times New Roman" w:eastAsia="SimSun" w:cs="Times New Roman"/>
                 <w:sz w:val="20"/>
                 <w:szCs w:val="20"/>
+                <w:lang w:val="en-US"/>
               </w:rPr>
             </w:pPr>
             <w:bookmarkStart w:id="0" w:name="reference_1"/>
@@ -8704,56 +8925,317 @@
               <w:ind w:right="342" w:rightChars="0"/>
               <w:jc w:val="right"/>
               <w:rPr>
-                <w:rFonts w:hint="default" w:ascii="Times New Roman" w:hAnsi="Times New Roman" w:eastAsia="Times New Roman" w:cs="B Nazanin"/>
+                <w:rFonts w:hint="default" w:ascii="Times New Roman" w:hAnsi="Times New Roman" w:eastAsia="SimSun" w:cs="Times New Roman"/>
+                <w:color w:val="auto"/>
+                <w:sz w:val="20"/>
+                <w:szCs w:val="20"/>
+                <w:u w:val="none"/>
+              </w:rPr>
+            </w:pPr>
+            <w:r>
+              <w:rPr>
+                <w:rFonts w:hint="default" w:ascii="Times New Roman" w:hAnsi="Times New Roman" w:eastAsia="SimSun" w:cs="Times New Roman"/>
+                <w:color w:val="auto"/>
+                <w:sz w:val="20"/>
+                <w:szCs w:val="20"/>
+                <w:u w:val="none"/>
+              </w:rPr>
+              <w:t>https://doi.org/10.1145/3411764.3445509</w:t>
+            </w:r>
+          </w:p>
+          <w:p>
+            <w:pPr>
+              <w:numPr>
+                <w:ilvl w:val="0"/>
+                <w:numId w:val="0"/>
+              </w:numPr>
+              <w:bidi/>
+              <w:spacing w:after="0" w:line="240" w:lineRule="auto"/>
+              <w:ind w:right="342" w:rightChars="0"/>
+              <w:jc w:val="right"/>
+              <w:rPr>
+                <w:rFonts w:hint="default" w:ascii="Times New Roman" w:hAnsi="Times New Roman" w:eastAsia="SimSun" w:cs="Times New Roman"/>
+                <w:color w:val="auto"/>
+                <w:sz w:val="20"/>
+                <w:szCs w:val="20"/>
+                <w:u w:val="none"/>
+                <w:rtl w:val="0"/>
+                <w:lang w:val="en-US"/>
+              </w:rPr>
+            </w:pPr>
+          </w:p>
+          <w:p>
+            <w:pPr>
+              <w:numPr>
+                <w:ilvl w:val="0"/>
+                <w:numId w:val="0"/>
+              </w:numPr>
+              <w:bidi/>
+              <w:spacing w:after="0" w:line="240" w:lineRule="auto"/>
+              <w:ind w:right="342" w:rightChars="0"/>
+              <w:jc w:val="right"/>
+              <w:rPr>
+                <w:rFonts w:hint="default" w:ascii="Times New Roman" w:hAnsi="Times New Roman" w:eastAsia="SimSun" w:cs="Times New Roman"/>
+                <w:sz w:val="20"/>
+                <w:szCs w:val="20"/>
+              </w:rPr>
+            </w:pPr>
+            <w:bookmarkStart w:id="1" w:name="reference_2"/>
+            <w:r>
+              <w:rPr>
+                <w:rFonts w:hint="default" w:ascii="Times New Roman" w:hAnsi="Times New Roman" w:eastAsia="SimSun" w:cs="Times New Roman"/>
+                <w:color w:val="auto"/>
+                <w:sz w:val="20"/>
+                <w:szCs w:val="20"/>
+                <w:u w:val="none"/>
+                <w:rtl w:val="0"/>
+                <w:lang w:val="en-US"/>
+              </w:rPr>
+              <w:t xml:space="preserve">[2] </w:t>
+            </w:r>
+            <w:r>
+              <w:rPr>
+                <w:rFonts w:hint="default" w:ascii="Times New Roman" w:hAnsi="Times New Roman" w:eastAsia="SimSun" w:cs="Times New Roman"/>
+                <w:sz w:val="20"/>
+                <w:szCs w:val="20"/>
+              </w:rPr>
+              <w:t>Mike Armstrong, Andy Brown, Michael Crabb, Chris J. Hughes, Rhianne Jones, and James Sandford. 2016. Understanding the Diverse Needs of Subtitle Users in a Rapidly Evolving Media Landscape. SMPTE Motion Imaging Journal 125, 9 (2016), 33–41. https://doi.org/10.5594/JMI.2016.2614919</w:t>
+            </w:r>
+          </w:p>
+          <w:p>
+            <w:pPr>
+              <w:numPr>
+                <w:ilvl w:val="0"/>
+                <w:numId w:val="0"/>
+              </w:numPr>
+              <w:bidi/>
+              <w:spacing w:after="0" w:line="240" w:lineRule="auto"/>
+              <w:ind w:right="342" w:rightChars="0"/>
+              <w:jc w:val="right"/>
+              <w:rPr>
+                <w:rFonts w:hint="default" w:ascii="Times New Roman" w:hAnsi="Times New Roman" w:eastAsia="SimSun" w:cs="Times New Roman"/>
                 <w:sz w:val="20"/>
                 <w:szCs w:val="20"/>
                 <w:rtl w:val="0"/>
-                <w:lang w:val="en-US" w:bidi="fa-IR"/>
-              </w:rPr>
-            </w:pPr>
-            <w:r>
+                <w:lang w:val="en-US"/>
+              </w:rPr>
+            </w:pPr>
+          </w:p>
+          <w:bookmarkEnd w:id="0"/>
+          <w:bookmarkEnd w:id="1"/>
+          <w:p>
+            <w:pPr>
+              <w:numPr>
+                <w:ilvl w:val="0"/>
+                <w:numId w:val="4"/>
+              </w:numPr>
+              <w:spacing w:after="0" w:line="240" w:lineRule="auto"/>
+              <w:ind w:right="342" w:firstLine="300" w:firstLineChars="150"/>
+              <w:jc w:val="both"/>
               <w:rPr>
                 <w:rFonts w:hint="default" w:ascii="Times New Roman" w:hAnsi="Times New Roman" w:eastAsia="SimSun" w:cs="Times New Roman"/>
                 <w:sz w:val="20"/>
                 <w:szCs w:val="20"/>
               </w:rPr>
-              <w:fldChar w:fldCharType="begin"/>
-            </w:r>
+            </w:pPr>
+            <w:bookmarkStart w:id="2" w:name="reference_3"/>
             <w:r>
               <w:rPr>
                 <w:rFonts w:hint="default" w:ascii="Times New Roman" w:hAnsi="Times New Roman" w:eastAsia="SimSun" w:cs="Times New Roman"/>
                 <w:sz w:val="20"/>
                 <w:szCs w:val="20"/>
               </w:rPr>
-              <w:instrText xml:space="preserve"> HYPERLINK "https://doi.org/10.1145/3411764.3445509" </w:instrText>
-            </w:r>
-            <w:r>
+              <w:t>M. Armstrong. 2017. Automatic Recovery and Verification of Subtitles for Large Collections of Video Clips. SMPTE</w:t>
+            </w:r>
+          </w:p>
+          <w:p>
+            <w:pPr>
+              <w:numPr>
+                <w:numId w:val="0"/>
+              </w:numPr>
+              <w:spacing w:after="0" w:line="240" w:lineRule="auto"/>
+              <w:ind w:right="342" w:rightChars="0"/>
+              <w:jc w:val="both"/>
               <w:rPr>
                 <w:rFonts w:hint="default" w:ascii="Times New Roman" w:hAnsi="Times New Roman" w:eastAsia="SimSun" w:cs="Times New Roman"/>
                 <w:sz w:val="20"/>
                 <w:szCs w:val="20"/>
               </w:rPr>
-              <w:fldChar w:fldCharType="separate"/>
-            </w:r>
-            <w:r>
-              <w:rPr>
-                <w:rStyle w:val="8"/>
+            </w:pPr>
+            <w:r>
+              <w:rPr>
                 <w:rFonts w:hint="default" w:ascii="Times New Roman" w:hAnsi="Times New Roman" w:eastAsia="SimSun" w:cs="Times New Roman"/>
                 <w:sz w:val="20"/>
                 <w:szCs w:val="20"/>
               </w:rPr>
-              <w:t>https://doi.org/10.1145/3411764.3445509</w:t>
+              <w:t xml:space="preserve"> </w:t>
             </w:r>
             <w:r>
               <w:rPr>
                 <w:rFonts w:hint="default" w:ascii="Times New Roman" w:hAnsi="Times New Roman" w:eastAsia="SimSun" w:cs="Times New Roman"/>
                 <w:sz w:val="20"/>
                 <w:szCs w:val="20"/>
+                <w:lang w:val="en-US"/>
+              </w:rPr>
+              <w:t xml:space="preserve">     </w:t>
+            </w:r>
+            <w:r>
+              <w:rPr>
+                <w:rFonts w:hint="default" w:ascii="Times New Roman" w:hAnsi="Times New Roman" w:eastAsia="SimSun" w:cs="Times New Roman"/>
+                <w:sz w:val="20"/>
+                <w:szCs w:val="20"/>
+              </w:rPr>
+              <w:t>Motion Imaging Journal 126, 8 (2017), 1–7. https://doi.org/10.5594/JMI.2017.2732858</w:t>
+            </w:r>
+          </w:p>
+          <w:bookmarkEnd w:id="2"/>
+          <w:p>
+            <w:pPr>
+              <w:spacing w:after="0" w:line="240" w:lineRule="auto"/>
+              <w:ind w:left="240" w:leftChars="109" w:right="342" w:firstLine="200" w:firstLineChars="100"/>
+              <w:jc w:val="left"/>
+              <w:rPr>
+                <w:rFonts w:hint="default" w:ascii="Times New Roman" w:hAnsi="Times New Roman" w:eastAsia="Times New Roman" w:cs="Times New Roman"/>
+                <w:sz w:val="20"/>
+                <w:szCs w:val="20"/>
+                <w:rtl w:val="0"/>
+                <w:lang w:val="en-US"/>
+              </w:rPr>
+            </w:pPr>
+          </w:p>
+          <w:p>
+            <w:pPr>
+              <w:numPr>
+                <w:ilvl w:val="0"/>
+                <w:numId w:val="4"/>
+              </w:numPr>
+              <w:spacing w:after="0" w:line="240" w:lineRule="auto"/>
+              <w:ind w:left="0" w:leftChars="0" w:right="342" w:firstLine="300" w:firstLineChars="150"/>
+              <w:jc w:val="left"/>
+              <w:rPr>
+                <w:rStyle w:val="8"/>
+                <w:rFonts w:hint="default" w:ascii="Times New Roman" w:hAnsi="Times New Roman" w:eastAsia="Helvetica" w:cs="Times New Roman"/>
+                <w:i w:val="0"/>
+                <w:iCs w:val="0"/>
+                <w:caps w:val="0"/>
+                <w:color w:val="000000"/>
+                <w:spacing w:val="0"/>
+                <w:sz w:val="20"/>
+                <w:szCs w:val="20"/>
+                <w:u w:val="none"/>
+                <w:shd w:val="clear" w:fill="FFFFFF"/>
+              </w:rPr>
+            </w:pPr>
+            <w:r>
+              <w:rPr>
+                <w:rFonts w:hint="default" w:ascii="Times New Roman" w:hAnsi="Times New Roman" w:eastAsia="Helvetica" w:cs="Times New Roman"/>
+                <w:i w:val="0"/>
+                <w:iCs w:val="0"/>
+                <w:caps w:val="0"/>
+                <w:color w:val="000000"/>
+                <w:spacing w:val="0"/>
+                <w:sz w:val="20"/>
+                <w:szCs w:val="20"/>
+                <w:u w:val="none"/>
+                <w:shd w:val="clear" w:fill="FFFFFF"/>
+              </w:rPr>
+              <w:fldChar w:fldCharType="begin"/>
+            </w:r>
+            <w:r>
+              <w:rPr>
+                <w:rFonts w:hint="default" w:ascii="Times New Roman" w:hAnsi="Times New Roman" w:eastAsia="Helvetica" w:cs="Times New Roman"/>
+                <w:i w:val="0"/>
+                <w:iCs w:val="0"/>
+                <w:caps w:val="0"/>
+                <w:color w:val="000000"/>
+                <w:spacing w:val="0"/>
+                <w:sz w:val="20"/>
+                <w:szCs w:val="20"/>
+                <w:u w:val="none"/>
+                <w:shd w:val="clear" w:fill="FFFFFF"/>
+              </w:rPr>
+              <w:instrText xml:space="preserve"> HYPERLINK "https://doi.org/10.1080/15213269.2013.826119" \t "https://www.revistacomunicar.com/_blank" </w:instrText>
+            </w:r>
+            <w:r>
+              <w:rPr>
+                <w:rFonts w:hint="default" w:ascii="Times New Roman" w:hAnsi="Times New Roman" w:eastAsia="Helvetica" w:cs="Times New Roman"/>
+                <w:i w:val="0"/>
+                <w:iCs w:val="0"/>
+                <w:caps w:val="0"/>
+                <w:color w:val="000000"/>
+                <w:spacing w:val="0"/>
+                <w:sz w:val="20"/>
+                <w:szCs w:val="20"/>
+                <w:u w:val="none"/>
+                <w:shd w:val="clear" w:fill="FFFFFF"/>
+              </w:rPr>
+              <w:fldChar w:fldCharType="separate"/>
+            </w:r>
+            <w:r>
+              <w:rPr>
+                <w:rStyle w:val="8"/>
+                <w:rFonts w:hint="default" w:ascii="Times New Roman" w:hAnsi="Times New Roman" w:eastAsia="Helvetica" w:cs="Times New Roman"/>
+                <w:i w:val="0"/>
+                <w:iCs w:val="0"/>
+                <w:caps w:val="0"/>
+                <w:color w:val="000000"/>
+                <w:spacing w:val="0"/>
+                <w:sz w:val="20"/>
+                <w:szCs w:val="20"/>
+                <w:u w:val="none"/>
+                <w:shd w:val="clear" w:fill="FFFFFF"/>
+              </w:rPr>
+              <w:t>Lee, M., Roskos, B., &amp; Ewoldsen, DR (2013). The Impact of Subtitles on Comprehension of Narrative Film. Media</w:t>
+            </w:r>
+          </w:p>
+          <w:p>
+            <w:pPr>
+              <w:numPr>
+                <w:numId w:val="0"/>
+              </w:numPr>
+              <w:spacing w:after="0" w:line="240" w:lineRule="auto"/>
+              <w:ind w:leftChars="150" w:right="342" w:rightChars="0"/>
+              <w:jc w:val="left"/>
+              <w:rPr>
+                <w:rFonts w:hint="default" w:ascii="Times New Roman" w:hAnsi="Times New Roman" w:eastAsia="Times New Roman" w:cs="Times New Roman"/>
+                <w:sz w:val="20"/>
+                <w:szCs w:val="20"/>
+                <w:rtl/>
+                <w:lang w:val="en-US"/>
+              </w:rPr>
+            </w:pPr>
+            <w:r>
+              <w:rPr>
+                <w:rStyle w:val="8"/>
+                <w:rFonts w:hint="default" w:ascii="Times New Roman" w:hAnsi="Times New Roman" w:eastAsia="Helvetica" w:cs="Times New Roman"/>
+                <w:i w:val="0"/>
+                <w:iCs w:val="0"/>
+                <w:caps w:val="0"/>
+                <w:color w:val="000000"/>
+                <w:spacing w:val="0"/>
+                <w:sz w:val="20"/>
+                <w:szCs w:val="20"/>
+                <w:u w:val="none"/>
+                <w:shd w:val="clear" w:fill="FFFFFF"/>
+              </w:rPr>
+              <w:t>Psychology, 16(4), 412-440. https://doi.org/10.1080/15213269.2013.826119</w:t>
+            </w:r>
+            <w:r>
+              <w:rPr>
+                <w:rFonts w:hint="default" w:ascii="Times New Roman" w:hAnsi="Times New Roman" w:eastAsia="Helvetica" w:cs="Times New Roman"/>
+                <w:i w:val="0"/>
+                <w:iCs w:val="0"/>
+                <w:caps w:val="0"/>
+                <w:color w:val="000000"/>
+                <w:spacing w:val="0"/>
+                <w:sz w:val="20"/>
+                <w:szCs w:val="20"/>
+                <w:u w:val="none"/>
+                <w:shd w:val="clear" w:fill="FFFFFF"/>
               </w:rPr>
               <w:fldChar w:fldCharType="end"/>
             </w:r>
           </w:p>
-          <w:bookmarkEnd w:id="0"/>
           <w:p>
             <w:pPr>
               <w:spacing w:after="0" w:line="240" w:lineRule="auto"/>
@@ -10810,6 +11292,18 @@
       <w:lvlJc w:val="left"/>
     </w:lvl>
   </w:abstractNum>
+  <w:abstractNum w:abstractNumId="3">
+    <w:nsid w:val="7F7DAD84"/>
+    <w:multiLevelType w:val="singleLevel"/>
+    <w:tmpl w:val="7F7DAD84"/>
+    <w:lvl w:ilvl="0" w:tentative="0">
+      <w:start w:val="3"/>
+      <w:numFmt w:val="decimal"/>
+      <w:suff w:val="space"/>
+      <w:lvlText w:val="[%1]"/>
+      <w:lvlJc w:val="left"/>
+    </w:lvl>
+  </w:abstractNum>
   <w:num w:numId="1">
     <w:abstractNumId w:val="1"/>
   </w:num>
@@ -10818,6 +11312,9 @@
   </w:num>
   <w:num w:numId="3">
     <w:abstractNumId w:val="0"/>
+  </w:num>
+  <w:num w:numId="4">
+    <w:abstractNumId w:val="3"/>
   </w:num>
 </w:numbering>
 </file>
@@ -10980,7 +11477,7 @@
     <w:lsdException w:uiPriority="99" w:name="Table Web 1"/>
     <w:lsdException w:uiPriority="99" w:name="Table Web 2"/>
     <w:lsdException w:uiPriority="99" w:name="Table Web 3"/>
-    <w:lsdException w:uiPriority="99" w:name="Balloon Text"/>
+    <w:lsdException w:qFormat="1" w:uiPriority="99" w:name="Balloon Text"/>
     <w:lsdException w:qFormat="1" w:unhideWhenUsed="0" w:uiPriority="39" w:semiHidden="0" w:name="Table Grid"/>
     <w:lsdException w:uiPriority="99" w:name="Table Theme"/>
     <w:lsdException w:unhideWhenUsed="0" w:uiPriority="60" w:semiHidden="0" w:name="Light Shading"/>
@@ -11125,6 +11622,7 @@
     <w:link w:val="14"/>
     <w:semiHidden/>
     <w:unhideWhenUsed/>
+    <w:qFormat/>
     <w:uiPriority w:val="99"/>
     <w:pPr>
       <w:spacing w:after="0" w:line="240" w:lineRule="auto"/>
@@ -11201,6 +11699,7 @@
       <w:jc w:val="left"/>
     </w:pPr>
     <w:rPr>
+      <w:rFonts w:ascii="Times New Roman" w:hAnsi="Times New Roman" w:eastAsia="SimSun" w:cs="Times New Roman"/>
       <w:kern w:val="0"/>
       <w:sz w:val="24"/>
       <w:szCs w:val="24"/>

</xml_diff>